<commit_message>
Clase 1 Git y GitHub
</commit_message>
<xml_diff>
--- a/FORMACIONES/Principiante en Programación G5 - ONE/Ganar experiencia con Git/Curso de Git y GitHub controle y comparta su código/Notas.docx
+++ b/FORMACIONES/Principiante en Programación G5 - ONE/Ganar experiencia con Git/Curso de Git y GitHub controle y comparta su código/Notas.docx
@@ -67,6 +67,7 @@
       <w:r>
         <w:rPr>
           <w:rFonts w:eastAsiaTheme="majorEastAsia"/>
+          <w:noProof/>
         </w:rPr>
         <w:drawing>
           <wp:inline distT="0" distB="0" distL="0" distR="0" wp14:anchorId="5CA8D3CB" wp14:editId="53D20CE1">
@@ -125,7 +126,210 @@
         <w:t>Git es un sistema de control de versiones.</w:t>
       </w:r>
     </w:p>
-    <w:p/>
+    <w:p>
+      <w:pPr>
+        <w:rPr>
+          <w:lang w:eastAsia="es-CO"/>
+        </w:rPr>
+      </w:pPr>
+      <w:r>
+        <w:rPr>
+          <w:lang w:eastAsia="es-CO"/>
+        </w:rPr>
+        <w:t>En esta aula aprendimos:</w:t>
+      </w:r>
+    </w:p>
+    <w:p>
+      <w:pPr>
+        <w:pStyle w:val="Prrafodelista"/>
+        <w:numPr>
+          <w:ilvl w:val="0"/>
+          <w:numId w:val="16"/>
+        </w:numPr>
+        <w:rPr>
+          <w:lang w:eastAsia="es-CO"/>
+        </w:rPr>
+      </w:pPr>
+      <w:r>
+        <w:rPr>
+          <w:lang w:eastAsia="es-CO"/>
+        </w:rPr>
+        <w:t>Qué son (y para qué sirven) los sistemas de control de versiones y cómo pueden ayudar a nuestro flujo de desarrollo</w:t>
+      </w:r>
+    </w:p>
+    <w:p>
+      <w:pPr>
+        <w:pStyle w:val="Prrafodelista"/>
+        <w:numPr>
+          <w:ilvl w:val="0"/>
+          <w:numId w:val="16"/>
+        </w:numPr>
+        <w:rPr>
+          <w:lang w:eastAsia="es-CO"/>
+        </w:rPr>
+      </w:pPr>
+      <w:r>
+        <w:rPr>
+          <w:lang w:eastAsia="es-CO"/>
+        </w:rPr>
+        <w:t>Nos ayudan a mantener un historial de cambios;</w:t>
+      </w:r>
+    </w:p>
+    <w:p>
+      <w:pPr>
+        <w:pStyle w:val="Prrafodelista"/>
+        <w:numPr>
+          <w:ilvl w:val="0"/>
+          <w:numId w:val="16"/>
+        </w:numPr>
+        <w:rPr>
+          <w:lang w:eastAsia="es-CO"/>
+        </w:rPr>
+      </w:pPr>
+      <w:r>
+        <w:rPr>
+          <w:lang w:eastAsia="es-CO"/>
+        </w:rPr>
+        <w:t>Nos ayudan a tener control sobre cada cambio en el código;</w:t>
+      </w:r>
+    </w:p>
+    <w:p>
+      <w:pPr>
+        <w:pStyle w:val="Prrafodelista"/>
+        <w:numPr>
+          <w:ilvl w:val="0"/>
+          <w:numId w:val="16"/>
+        </w:numPr>
+        <w:rPr>
+          <w:lang w:eastAsia="es-CO"/>
+        </w:rPr>
+      </w:pPr>
+      <w:r>
+        <w:rPr>
+          <w:lang w:eastAsia="es-CO"/>
+        </w:rPr>
+        <w:t>Nos ayudan a que un cambio de una persona no influya en el cambio realizado por otra;</w:t>
+      </w:r>
+    </w:p>
+    <w:p>
+      <w:pPr>
+        <w:pStyle w:val="Prrafodelista"/>
+        <w:numPr>
+          <w:ilvl w:val="0"/>
+          <w:numId w:val="16"/>
+        </w:numPr>
+        <w:rPr>
+          <w:lang w:eastAsia="es-CO"/>
+        </w:rPr>
+      </w:pPr>
+      <w:r>
+        <w:rPr>
+          <w:lang w:eastAsia="es-CO"/>
+        </w:rPr>
+        <w:t>Etc.</w:t>
+      </w:r>
+    </w:p>
+    <w:p>
+      <w:pPr>
+        <w:pStyle w:val="Prrafodelista"/>
+        <w:numPr>
+          <w:ilvl w:val="0"/>
+          <w:numId w:val="16"/>
+        </w:numPr>
+        <w:rPr>
+          <w:lang w:eastAsia="es-CO"/>
+        </w:rPr>
+      </w:pPr>
+      <w:r>
+        <w:rPr>
+          <w:lang w:eastAsia="es-CO"/>
+        </w:rPr>
+        <w:t>Qué es Git y cómo instalarlo</w:t>
+      </w:r>
+    </w:p>
+    <w:p>
+      <w:pPr>
+        <w:pStyle w:val="Prrafodelista"/>
+        <w:numPr>
+          <w:ilvl w:val="0"/>
+          <w:numId w:val="16"/>
+        </w:numPr>
+        <w:rPr>
+          <w:lang w:eastAsia="es-CO"/>
+        </w:rPr>
+      </w:pPr>
+      <w:r>
+        <w:rPr>
+          <w:lang w:eastAsia="es-CO"/>
+        </w:rPr>
+        <w:t>Que con el comando </w:t>
+      </w:r>
+      <w:r>
+        <w:rPr>
+          <w:rFonts w:ascii="Courier New" w:hAnsi="Courier New" w:cs="Courier New"/>
+          <w:color w:val="FFFFFF"/>
+          <w:sz w:val="23"/>
+          <w:szCs w:val="23"/>
+          <w:shd w:val="clear" w:color="auto" w:fill="272822"/>
+          <w:lang w:eastAsia="es-CO"/>
+        </w:rPr>
+        <w:t xml:space="preserve">git </w:t>
+      </w:r>
+      <w:proofErr w:type="spellStart"/>
+      <w:r>
+        <w:rPr>
+          <w:rFonts w:ascii="Courier New" w:hAnsi="Courier New" w:cs="Courier New"/>
+          <w:color w:val="FFFFFF"/>
+          <w:sz w:val="23"/>
+          <w:szCs w:val="23"/>
+          <w:shd w:val="clear" w:color="auto" w:fill="272822"/>
+          <w:lang w:eastAsia="es-CO"/>
+        </w:rPr>
+        <w:t>init</w:t>
+      </w:r>
+      <w:proofErr w:type="spellEnd"/>
+      <w:r>
+        <w:rPr>
+          <w:lang w:eastAsia="es-CO"/>
+        </w:rPr>
+        <w:t> pudimos crear un repositorio Git;</w:t>
+      </w:r>
+    </w:p>
+    <w:p>
+      <w:pPr>
+        <w:pStyle w:val="Prrafodelista"/>
+        <w:numPr>
+          <w:ilvl w:val="0"/>
+          <w:numId w:val="16"/>
+        </w:numPr>
+        <w:rPr>
+          <w:lang w:eastAsia="es-CO"/>
+        </w:rPr>
+      </w:pPr>
+      <w:r>
+        <w:rPr>
+          <w:lang w:eastAsia="es-CO"/>
+        </w:rPr>
+        <w:t>Cómo analizar el estado de nuestro repositorio usando el comando </w:t>
+      </w:r>
+      <w:r>
+        <w:rPr>
+          <w:rFonts w:ascii="Courier New" w:hAnsi="Courier New" w:cs="Courier New"/>
+          <w:color w:val="FFFFFF"/>
+          <w:sz w:val="23"/>
+          <w:szCs w:val="23"/>
+          <w:shd w:val="clear" w:color="auto" w:fill="272822"/>
+          <w:lang w:eastAsia="es-CO"/>
+        </w:rPr>
+        <w:t>git status</w:t>
+      </w:r>
+      <w:r>
+        <w:rPr>
+          <w:lang w:eastAsia="es-CO"/>
+        </w:rPr>
+        <w:t>.</w:t>
+      </w:r>
+    </w:p>
     <w:p>
       <w:pPr>
         <w:pStyle w:val="Ttulo1"/>
@@ -193,6 +397,7 @@
         <w:rPr>
           <w:rFonts w:eastAsiaTheme="majorEastAsia"/>
         </w:rPr>
+        <w:lastRenderedPageBreak/>
         <w:t>Clase 6: Generando entregas</w:t>
       </w:r>
     </w:p>
@@ -215,6 +420,155 @@
 <file path=word/numbering.xml><?xml version="1.0" encoding="utf-8"?>
 <w:numbering xmlns:wpc="http://schemas.microsoft.com/office/word/2010/wordprocessingCanvas" xmlns:cx="http://schemas.microsoft.com/office/drawing/2014/chartex" xmlns:cx1="http://schemas.microsoft.com/office/drawing/2015/9/8/chartex" xmlns:cx2="http://schemas.microsoft.com/office/drawing/2015/10/21/chartex" xmlns:cx3="http://schemas.microsoft.com/office/drawing/2016/5/9/chartex" xmlns:cx4="http://schemas.microsoft.com/office/drawing/2016/5/10/chartex" xmlns:cx5="http://schemas.microsoft.com/office/drawing/2016/5/11/chartex" xmlns:cx6="http://schemas.microsoft.com/office/drawing/2016/5/12/chartex" xmlns:cx7="http://schemas.microsoft.com/office/drawing/2016/5/13/chartex" xmlns:cx8="http://schemas.microsoft.com/office/drawing/2016/5/14/chartex" xmlns:mc="http://schemas.openxmlformats.org/markup-compatibility/2006" xmlns:aink="http://schemas.microsoft.com/office/drawing/2016/ink" xmlns:am3d="http://schemas.microsoft.com/office/drawing/2017/model3d" xmlns:o="urn:schemas-microsoft-com:office:office" xmlns:oel="http://schemas.microsoft.com/office/2019/extlst" xmlns:r="http://schemas.openxmlformats.org/officeDocument/2006/relationships" xmlns:m="http://schemas.openxmlformats.org/officeDocument/2006/math" xmlns:v="urn:schemas-microsoft-com:vml" xmlns:wp14="http://schemas.microsoft.com/office/word/2010/wordprocessingDrawing" xmlns:wp="http://schemas.openxmlformats.org/drawingml/2006/wordprocessingDrawing" xmlns:w10="urn:schemas-microsoft-com:office:word" xmlns:w="http://schemas.openxmlformats.org/wordprocessingml/2006/main" xmlns:w14="http://schemas.microsoft.com/office/word/2010/wordml" xmlns:w15="http://schemas.microsoft.com/office/word/2012/wordml" xmlns:w16cex="http://schemas.microsoft.com/office/word/2018/wordml/cex" xmlns:w16cid="http://schemas.microsoft.com/office/word/2016/wordml/cid" xmlns:w16="http://schemas.microsoft.com/office/word/2018/wordml" xmlns:w16du="http://schemas.microsoft.com/office/word/2023/wordml/word16du" xmlns:w16sdtdh="http://schemas.microsoft.com/office/word/2020/wordml/sdtdatahash" xmlns:w16se="http://schemas.microsoft.com/office/word/2015/wordml/symex" xmlns:wpg="http://schemas.microsoft.com/office/word/2010/wordprocessingGroup" xmlns:wpi="http://schemas.microsoft.com/office/word/2010/wordprocessingInk" xmlns:wne="http://schemas.microsoft.com/office/word/2006/wordml" xmlns:wps="http://schemas.microsoft.com/office/word/2010/wordprocessingShape" mc:Ignorable="w14 w15 w16se w16cid w16 w16cex w16sdtdh wp14">
   <w:abstractNum w:abstractNumId="0" w15:restartNumberingAfterBreak="0">
+    <w:nsid w:val="01D62478"/>
+    <w:multiLevelType w:val="multilevel"/>
+    <w:tmpl w:val="9EA6AD8A"/>
+    <w:lvl w:ilvl="0">
+      <w:start w:val="1"/>
+      <w:numFmt w:val="bullet"/>
+      <w:lvlText w:val=""/>
+      <w:lvlJc w:val="left"/>
+      <w:pPr>
+        <w:tabs>
+          <w:tab w:val="num" w:pos="720"/>
+        </w:tabs>
+        <w:ind w:left="720" w:hanging="360"/>
+      </w:pPr>
+      <w:rPr>
+        <w:rFonts w:ascii="Symbol" w:hAnsi="Symbol" w:hint="default"/>
+        <w:sz w:val="20"/>
+      </w:rPr>
+    </w:lvl>
+    <w:lvl w:ilvl="1">
+      <w:start w:val="1"/>
+      <w:numFmt w:val="bullet"/>
+      <w:lvlText w:val="o"/>
+      <w:lvlJc w:val="left"/>
+      <w:pPr>
+        <w:tabs>
+          <w:tab w:val="num" w:pos="1440"/>
+        </w:tabs>
+        <w:ind w:left="1440" w:hanging="360"/>
+      </w:pPr>
+      <w:rPr>
+        <w:rFonts w:ascii="Courier New" w:hAnsi="Courier New" w:hint="default"/>
+        <w:sz w:val="20"/>
+      </w:rPr>
+    </w:lvl>
+    <w:lvl w:ilvl="2" w:tentative="1">
+      <w:start w:val="1"/>
+      <w:numFmt w:val="bullet"/>
+      <w:lvlText w:val=""/>
+      <w:lvlJc w:val="left"/>
+      <w:pPr>
+        <w:tabs>
+          <w:tab w:val="num" w:pos="2160"/>
+        </w:tabs>
+        <w:ind w:left="2160" w:hanging="360"/>
+      </w:pPr>
+      <w:rPr>
+        <w:rFonts w:ascii="Wingdings" w:hAnsi="Wingdings" w:hint="default"/>
+        <w:sz w:val="20"/>
+      </w:rPr>
+    </w:lvl>
+    <w:lvl w:ilvl="3" w:tentative="1">
+      <w:start w:val="1"/>
+      <w:numFmt w:val="bullet"/>
+      <w:lvlText w:val=""/>
+      <w:lvlJc w:val="left"/>
+      <w:pPr>
+        <w:tabs>
+          <w:tab w:val="num" w:pos="2880"/>
+        </w:tabs>
+        <w:ind w:left="2880" w:hanging="360"/>
+      </w:pPr>
+      <w:rPr>
+        <w:rFonts w:ascii="Wingdings" w:hAnsi="Wingdings" w:hint="default"/>
+        <w:sz w:val="20"/>
+      </w:rPr>
+    </w:lvl>
+    <w:lvl w:ilvl="4" w:tentative="1">
+      <w:start w:val="1"/>
+      <w:numFmt w:val="bullet"/>
+      <w:lvlText w:val=""/>
+      <w:lvlJc w:val="left"/>
+      <w:pPr>
+        <w:tabs>
+          <w:tab w:val="num" w:pos="3600"/>
+        </w:tabs>
+        <w:ind w:left="3600" w:hanging="360"/>
+      </w:pPr>
+      <w:rPr>
+        <w:rFonts w:ascii="Wingdings" w:hAnsi="Wingdings" w:hint="default"/>
+        <w:sz w:val="20"/>
+      </w:rPr>
+    </w:lvl>
+    <w:lvl w:ilvl="5" w:tentative="1">
+      <w:start w:val="1"/>
+      <w:numFmt w:val="bullet"/>
+      <w:lvlText w:val=""/>
+      <w:lvlJc w:val="left"/>
+      <w:pPr>
+        <w:tabs>
+          <w:tab w:val="num" w:pos="4320"/>
+        </w:tabs>
+        <w:ind w:left="4320" w:hanging="360"/>
+      </w:pPr>
+      <w:rPr>
+        <w:rFonts w:ascii="Wingdings" w:hAnsi="Wingdings" w:hint="default"/>
+        <w:sz w:val="20"/>
+      </w:rPr>
+    </w:lvl>
+    <w:lvl w:ilvl="6" w:tentative="1">
+      <w:start w:val="1"/>
+      <w:numFmt w:val="bullet"/>
+      <w:lvlText w:val=""/>
+      <w:lvlJc w:val="left"/>
+      <w:pPr>
+        <w:tabs>
+          <w:tab w:val="num" w:pos="5040"/>
+        </w:tabs>
+        <w:ind w:left="5040" w:hanging="360"/>
+      </w:pPr>
+      <w:rPr>
+        <w:rFonts w:ascii="Wingdings" w:hAnsi="Wingdings" w:hint="default"/>
+        <w:sz w:val="20"/>
+      </w:rPr>
+    </w:lvl>
+    <w:lvl w:ilvl="7" w:tentative="1">
+      <w:start w:val="1"/>
+      <w:numFmt w:val="bullet"/>
+      <w:lvlText w:val=""/>
+      <w:lvlJc w:val="left"/>
+      <w:pPr>
+        <w:tabs>
+          <w:tab w:val="num" w:pos="5760"/>
+        </w:tabs>
+        <w:ind w:left="5760" w:hanging="360"/>
+      </w:pPr>
+      <w:rPr>
+        <w:rFonts w:ascii="Wingdings" w:hAnsi="Wingdings" w:hint="default"/>
+        <w:sz w:val="20"/>
+      </w:rPr>
+    </w:lvl>
+    <w:lvl w:ilvl="8" w:tentative="1">
+      <w:start w:val="1"/>
+      <w:numFmt w:val="bullet"/>
+      <w:lvlText w:val=""/>
+      <w:lvlJc w:val="left"/>
+      <w:pPr>
+        <w:tabs>
+          <w:tab w:val="num" w:pos="6480"/>
+        </w:tabs>
+        <w:ind w:left="6480" w:hanging="360"/>
+      </w:pPr>
+      <w:rPr>
+        <w:rFonts w:ascii="Wingdings" w:hAnsi="Wingdings" w:hint="default"/>
+        <w:sz w:val="20"/>
+      </w:rPr>
+    </w:lvl>
+  </w:abstractNum>
+  <w:abstractNum w:abstractNumId="1" w15:restartNumberingAfterBreak="0">
     <w:nsid w:val="0AB564A5"/>
     <w:multiLevelType w:val="hybridMultilevel"/>
     <w:tmpl w:val="DB061180"/>
@@ -327,7 +681,7 @@
       </w:rPr>
     </w:lvl>
   </w:abstractNum>
-  <w:abstractNum w:abstractNumId="1" w15:restartNumberingAfterBreak="0">
+  <w:abstractNum w:abstractNumId="2" w15:restartNumberingAfterBreak="0">
     <w:nsid w:val="14286A87"/>
     <w:multiLevelType w:val="multilevel"/>
     <w:tmpl w:val="2318D8A0"/>
@@ -476,7 +830,7 @@
       </w:rPr>
     </w:lvl>
   </w:abstractNum>
-  <w:abstractNum w:abstractNumId="2" w15:restartNumberingAfterBreak="0">
+  <w:abstractNum w:abstractNumId="3" w15:restartNumberingAfterBreak="0">
     <w:nsid w:val="18E77E7C"/>
     <w:multiLevelType w:val="multilevel"/>
     <w:tmpl w:val="46DCCC50"/>
@@ -625,7 +979,7 @@
       </w:rPr>
     </w:lvl>
   </w:abstractNum>
-  <w:abstractNum w:abstractNumId="3" w15:restartNumberingAfterBreak="0">
+  <w:abstractNum w:abstractNumId="4" w15:restartNumberingAfterBreak="0">
     <w:nsid w:val="1A1714BA"/>
     <w:multiLevelType w:val="multilevel"/>
     <w:tmpl w:val="ADB8E820"/>
@@ -774,7 +1128,7 @@
       </w:rPr>
     </w:lvl>
   </w:abstractNum>
-  <w:abstractNum w:abstractNumId="4" w15:restartNumberingAfterBreak="0">
+  <w:abstractNum w:abstractNumId="5" w15:restartNumberingAfterBreak="0">
     <w:nsid w:val="2A4D7EF2"/>
     <w:multiLevelType w:val="hybridMultilevel"/>
     <w:tmpl w:val="9DE4BE9A"/>
@@ -887,7 +1241,7 @@
       </w:rPr>
     </w:lvl>
   </w:abstractNum>
-  <w:abstractNum w:abstractNumId="5" w15:restartNumberingAfterBreak="0">
+  <w:abstractNum w:abstractNumId="6" w15:restartNumberingAfterBreak="0">
     <w:nsid w:val="31D917A7"/>
     <w:multiLevelType w:val="hybridMultilevel"/>
     <w:tmpl w:val="130042B2"/>
@@ -1000,7 +1354,120 @@
       </w:rPr>
     </w:lvl>
   </w:abstractNum>
-  <w:abstractNum w:abstractNumId="6" w15:restartNumberingAfterBreak="0">
+  <w:abstractNum w:abstractNumId="7" w15:restartNumberingAfterBreak="0">
+    <w:nsid w:val="33B30B46"/>
+    <w:multiLevelType w:val="hybridMultilevel"/>
+    <w:tmpl w:val="44A4925E"/>
+    <w:lvl w:ilvl="0" w:tplc="240A0001">
+      <w:start w:val="1"/>
+      <w:numFmt w:val="bullet"/>
+      <w:lvlText w:val=""/>
+      <w:lvlJc w:val="left"/>
+      <w:pPr>
+        <w:ind w:left="720" w:hanging="360"/>
+      </w:pPr>
+      <w:rPr>
+        <w:rFonts w:ascii="Symbol" w:hAnsi="Symbol" w:hint="default"/>
+      </w:rPr>
+    </w:lvl>
+    <w:lvl w:ilvl="1" w:tplc="240A0003" w:tentative="1">
+      <w:start w:val="1"/>
+      <w:numFmt w:val="bullet"/>
+      <w:lvlText w:val="o"/>
+      <w:lvlJc w:val="left"/>
+      <w:pPr>
+        <w:ind w:left="1440" w:hanging="360"/>
+      </w:pPr>
+      <w:rPr>
+        <w:rFonts w:ascii="Courier New" w:hAnsi="Courier New" w:cs="Courier New" w:hint="default"/>
+      </w:rPr>
+    </w:lvl>
+    <w:lvl w:ilvl="2" w:tplc="240A0005" w:tentative="1">
+      <w:start w:val="1"/>
+      <w:numFmt w:val="bullet"/>
+      <w:lvlText w:val=""/>
+      <w:lvlJc w:val="left"/>
+      <w:pPr>
+        <w:ind w:left="2160" w:hanging="360"/>
+      </w:pPr>
+      <w:rPr>
+        <w:rFonts w:ascii="Wingdings" w:hAnsi="Wingdings" w:hint="default"/>
+      </w:rPr>
+    </w:lvl>
+    <w:lvl w:ilvl="3" w:tplc="240A0001" w:tentative="1">
+      <w:start w:val="1"/>
+      <w:numFmt w:val="bullet"/>
+      <w:lvlText w:val=""/>
+      <w:lvlJc w:val="left"/>
+      <w:pPr>
+        <w:ind w:left="2880" w:hanging="360"/>
+      </w:pPr>
+      <w:rPr>
+        <w:rFonts w:ascii="Symbol" w:hAnsi="Symbol" w:hint="default"/>
+      </w:rPr>
+    </w:lvl>
+    <w:lvl w:ilvl="4" w:tplc="240A0003" w:tentative="1">
+      <w:start w:val="1"/>
+      <w:numFmt w:val="bullet"/>
+      <w:lvlText w:val="o"/>
+      <w:lvlJc w:val="left"/>
+      <w:pPr>
+        <w:ind w:left="3600" w:hanging="360"/>
+      </w:pPr>
+      <w:rPr>
+        <w:rFonts w:ascii="Courier New" w:hAnsi="Courier New" w:cs="Courier New" w:hint="default"/>
+      </w:rPr>
+    </w:lvl>
+    <w:lvl w:ilvl="5" w:tplc="240A0005" w:tentative="1">
+      <w:start w:val="1"/>
+      <w:numFmt w:val="bullet"/>
+      <w:lvlText w:val=""/>
+      <w:lvlJc w:val="left"/>
+      <w:pPr>
+        <w:ind w:left="4320" w:hanging="360"/>
+      </w:pPr>
+      <w:rPr>
+        <w:rFonts w:ascii="Wingdings" w:hAnsi="Wingdings" w:hint="default"/>
+      </w:rPr>
+    </w:lvl>
+    <w:lvl w:ilvl="6" w:tplc="240A0001" w:tentative="1">
+      <w:start w:val="1"/>
+      <w:numFmt w:val="bullet"/>
+      <w:lvlText w:val=""/>
+      <w:lvlJc w:val="left"/>
+      <w:pPr>
+        <w:ind w:left="5040" w:hanging="360"/>
+      </w:pPr>
+      <w:rPr>
+        <w:rFonts w:ascii="Symbol" w:hAnsi="Symbol" w:hint="default"/>
+      </w:rPr>
+    </w:lvl>
+    <w:lvl w:ilvl="7" w:tplc="240A0003" w:tentative="1">
+      <w:start w:val="1"/>
+      <w:numFmt w:val="bullet"/>
+      <w:lvlText w:val="o"/>
+      <w:lvlJc w:val="left"/>
+      <w:pPr>
+        <w:ind w:left="5760" w:hanging="360"/>
+      </w:pPr>
+      <w:rPr>
+        <w:rFonts w:ascii="Courier New" w:hAnsi="Courier New" w:cs="Courier New" w:hint="default"/>
+      </w:rPr>
+    </w:lvl>
+    <w:lvl w:ilvl="8" w:tplc="240A0005" w:tentative="1">
+      <w:start w:val="1"/>
+      <w:numFmt w:val="bullet"/>
+      <w:lvlText w:val=""/>
+      <w:lvlJc w:val="left"/>
+      <w:pPr>
+        <w:ind w:left="6480" w:hanging="360"/>
+      </w:pPr>
+      <w:rPr>
+        <w:rFonts w:ascii="Wingdings" w:hAnsi="Wingdings" w:hint="default"/>
+      </w:rPr>
+    </w:lvl>
+  </w:abstractNum>
+  <w:abstractNum w:abstractNumId="8" w15:restartNumberingAfterBreak="0">
     <w:nsid w:val="46D34C30"/>
     <w:multiLevelType w:val="hybridMultilevel"/>
     <w:tmpl w:val="3E247666"/>
@@ -1113,7 +1580,7 @@
       </w:rPr>
     </w:lvl>
   </w:abstractNum>
-  <w:abstractNum w:abstractNumId="7" w15:restartNumberingAfterBreak="0">
+  <w:abstractNum w:abstractNumId="9" w15:restartNumberingAfterBreak="0">
     <w:nsid w:val="4BA9627A"/>
     <w:multiLevelType w:val="hybridMultilevel"/>
     <w:tmpl w:val="4CD4AFF0"/>
@@ -1226,7 +1693,7 @@
       </w:rPr>
     </w:lvl>
   </w:abstractNum>
-  <w:abstractNum w:abstractNumId="8" w15:restartNumberingAfterBreak="0">
+  <w:abstractNum w:abstractNumId="10" w15:restartNumberingAfterBreak="0">
     <w:nsid w:val="58771E8D"/>
     <w:multiLevelType w:val="multilevel"/>
     <w:tmpl w:val="9026AD98"/>
@@ -1375,7 +1842,7 @@
       </w:rPr>
     </w:lvl>
   </w:abstractNum>
-  <w:abstractNum w:abstractNumId="9" w15:restartNumberingAfterBreak="0">
+  <w:abstractNum w:abstractNumId="11" w15:restartNumberingAfterBreak="0">
     <w:nsid w:val="69A70423"/>
     <w:multiLevelType w:val="multilevel"/>
     <w:tmpl w:val="E6A60BDE"/>
@@ -1524,7 +1991,7 @@
       </w:rPr>
     </w:lvl>
   </w:abstractNum>
-  <w:abstractNum w:abstractNumId="10" w15:restartNumberingAfterBreak="0">
+  <w:abstractNum w:abstractNumId="12" w15:restartNumberingAfterBreak="0">
     <w:nsid w:val="6DD316BE"/>
     <w:multiLevelType w:val="hybridMultilevel"/>
     <w:tmpl w:val="7E7003C4"/>
@@ -1637,7 +2104,7 @@
       </w:rPr>
     </w:lvl>
   </w:abstractNum>
-  <w:abstractNum w:abstractNumId="11" w15:restartNumberingAfterBreak="0">
+  <w:abstractNum w:abstractNumId="13" w15:restartNumberingAfterBreak="0">
     <w:nsid w:val="79EA67FB"/>
     <w:multiLevelType w:val="multilevel"/>
     <w:tmpl w:val="933CF81E"/>
@@ -1786,7 +2253,7 @@
       </w:rPr>
     </w:lvl>
   </w:abstractNum>
-  <w:abstractNum w:abstractNumId="12" w15:restartNumberingAfterBreak="0">
+  <w:abstractNum w:abstractNumId="14" w15:restartNumberingAfterBreak="0">
     <w:nsid w:val="7B327218"/>
     <w:multiLevelType w:val="multilevel"/>
     <w:tmpl w:val="86C0DBC4"/>
@@ -1935,7 +2402,7 @@
       </w:rPr>
     </w:lvl>
   </w:abstractNum>
-  <w:abstractNum w:abstractNumId="13" w15:restartNumberingAfterBreak="0">
+  <w:abstractNum w:abstractNumId="15" w15:restartNumberingAfterBreak="0">
     <w:nsid w:val="7CD309CA"/>
     <w:multiLevelType w:val="hybridMultilevel"/>
     <w:tmpl w:val="7EE80AC0"/>
@@ -2049,46 +2516,52 @@
     </w:lvl>
   </w:abstractNum>
   <w:num w:numId="1" w16cid:durableId="1160924178">
+    <w:abstractNumId w:val="11"/>
+  </w:num>
+  <w:num w:numId="2" w16cid:durableId="1923416265">
     <w:abstractNumId w:val="9"/>
   </w:num>
-  <w:num w:numId="2" w16cid:durableId="1923416265">
-    <w:abstractNumId w:val="7"/>
+  <w:num w:numId="3" w16cid:durableId="829710997">
+    <w:abstractNumId w:val="2"/>
   </w:num>
-  <w:num w:numId="3" w16cid:durableId="829710997">
+  <w:num w:numId="4" w16cid:durableId="2013606748">
+    <w:abstractNumId w:val="15"/>
+  </w:num>
+  <w:num w:numId="5" w16cid:durableId="791050320">
+    <w:abstractNumId w:val="3"/>
+  </w:num>
+  <w:num w:numId="6" w16cid:durableId="432550260">
+    <w:abstractNumId w:val="13"/>
+  </w:num>
+  <w:num w:numId="7" w16cid:durableId="1031808643">
+    <w:abstractNumId w:val="5"/>
+  </w:num>
+  <w:num w:numId="8" w16cid:durableId="1980183140">
+    <w:abstractNumId w:val="12"/>
+  </w:num>
+  <w:num w:numId="9" w16cid:durableId="1020814633">
+    <w:abstractNumId w:val="14"/>
+  </w:num>
+  <w:num w:numId="10" w16cid:durableId="839736409">
     <w:abstractNumId w:val="1"/>
   </w:num>
-  <w:num w:numId="4" w16cid:durableId="2013606748">
-    <w:abstractNumId w:val="13"/>
+  <w:num w:numId="11" w16cid:durableId="188178400">
+    <w:abstractNumId w:val="10"/>
   </w:num>
-  <w:num w:numId="5" w16cid:durableId="791050320">
-    <w:abstractNumId w:val="2"/>
+  <w:num w:numId="12" w16cid:durableId="428964393">
+    <w:abstractNumId w:val="8"/>
   </w:num>
-  <w:num w:numId="6" w16cid:durableId="432550260">
-    <w:abstractNumId w:val="11"/>
-  </w:num>
-  <w:num w:numId="7" w16cid:durableId="1031808643">
+  <w:num w:numId="13" w16cid:durableId="751699360">
     <w:abstractNumId w:val="4"/>
   </w:num>
-  <w:num w:numId="8" w16cid:durableId="1980183140">
-    <w:abstractNumId w:val="10"/>
+  <w:num w:numId="14" w16cid:durableId="2144619963">
+    <w:abstractNumId w:val="6"/>
   </w:num>
-  <w:num w:numId="9" w16cid:durableId="1020814633">
-    <w:abstractNumId w:val="12"/>
-  </w:num>
-  <w:num w:numId="10" w16cid:durableId="839736409">
+  <w:num w:numId="15" w16cid:durableId="1431583198">
     <w:abstractNumId w:val="0"/>
   </w:num>
-  <w:num w:numId="11" w16cid:durableId="188178400">
-    <w:abstractNumId w:val="8"/>
-  </w:num>
-  <w:num w:numId="12" w16cid:durableId="428964393">
-    <w:abstractNumId w:val="6"/>
-  </w:num>
-  <w:num w:numId="13" w16cid:durableId="751699360">
-    <w:abstractNumId w:val="3"/>
-  </w:num>
-  <w:num w:numId="14" w16cid:durableId="2144619963">
-    <w:abstractNumId w:val="5"/>
+  <w:num w:numId="16" w16cid:durableId="503131643">
+    <w:abstractNumId w:val="7"/>
   </w:num>
 </w:numbering>
 </file>

</xml_diff>

<commit_message>
Clase 2 Git y GitHub
</commit_message>
<xml_diff>
--- a/FORMACIONES/Principiante en Programación G5 - ONE/Ganar experiencia con Git/Curso de Git y GitHub controle y comparta su código/Notas.docx
+++ b/FORMACIONES/Principiante en Programación G5 - ONE/Ganar experiencia con Git/Curso de Git y GitHub controle y comparta su código/Notas.docx
@@ -345,8 +345,725 @@
       </w:r>
     </w:p>
     <w:p>
+      <w:r>
+        <w:t>Git status = ver el estado del repositorio</w:t>
+      </w:r>
+    </w:p>
+    <w:p>
+      <w:r>
+        <w:t>Git add</w:t>
+      </w:r>
+      <w:r>
+        <w:t xml:space="preserve"> </w:t>
+      </w:r>
+      <w:r>
+        <w:t>.</w:t>
+      </w:r>
+      <w:r>
+        <w:t xml:space="preserve"> </w:t>
+      </w:r>
+      <w:r>
+        <w:t>=</w:t>
+      </w:r>
+      <w:r>
+        <w:t xml:space="preserve"> </w:t>
+      </w:r>
+      <w:proofErr w:type="spellStart"/>
+      <w:r>
+        <w:t>trackear</w:t>
+      </w:r>
+      <w:proofErr w:type="spellEnd"/>
+      <w:r>
+        <w:t xml:space="preserve"> </w:t>
+      </w:r>
+      <w:r>
+        <w:t xml:space="preserve">todos </w:t>
+      </w:r>
+      <w:r>
+        <w:t xml:space="preserve">los archivos </w:t>
+      </w:r>
+      <w:r>
+        <w:t>de la carpeta</w:t>
+      </w:r>
+    </w:p>
+    <w:p>
+      <w:pPr>
+        <w:rPr>
+          <w:lang w:val="en-US"/>
+        </w:rPr>
+      </w:pPr>
+      <w:r>
+        <w:rPr>
+          <w:lang w:val="en-US"/>
+        </w:rPr>
+        <w:t xml:space="preserve">Git rm –cached &lt;file&gt; </w:t>
+      </w:r>
+      <w:r>
+        <w:rPr>
+          <w:lang w:val="en-US"/>
+        </w:rPr>
+        <w:t xml:space="preserve">= </w:t>
+      </w:r>
+      <w:proofErr w:type="spellStart"/>
+      <w:r>
+        <w:rPr>
+          <w:lang w:val="en-US"/>
+        </w:rPr>
+        <w:t>d</w:t>
+      </w:r>
+      <w:r>
+        <w:rPr>
+          <w:lang w:val="en-US"/>
+        </w:rPr>
+        <w:t>ejar</w:t>
+      </w:r>
+      <w:proofErr w:type="spellEnd"/>
+      <w:r>
+        <w:rPr>
+          <w:lang w:val="en-US"/>
+        </w:rPr>
+        <w:t xml:space="preserve"> de </w:t>
+      </w:r>
+      <w:proofErr w:type="spellStart"/>
+      <w:r>
+        <w:rPr>
+          <w:lang w:val="en-US"/>
+        </w:rPr>
+        <w:t>trackear</w:t>
+      </w:r>
+      <w:proofErr w:type="spellEnd"/>
+      <w:r>
+        <w:rPr>
+          <w:lang w:val="en-US"/>
+        </w:rPr>
+        <w:t xml:space="preserve"> archive</w:t>
+      </w:r>
+    </w:p>
+    <w:p>
+      <w:r>
+        <w:t>G</w:t>
+      </w:r>
+      <w:r>
+        <w:t>i</w:t>
+      </w:r>
+      <w:r>
+        <w:t>t commit -m “mensaje” = crear mensaje</w:t>
+      </w:r>
+      <w:r>
+        <w:t xml:space="preserve"> de los cambios</w:t>
+      </w:r>
+    </w:p>
+    <w:p/>
+    <w:p>
+      <w:pPr>
+        <w:rPr>
+          <w:lang w:eastAsia="es-CO"/>
+        </w:rPr>
+      </w:pPr>
+      <w:r>
+        <w:rPr>
+          <w:lang w:eastAsia="es-CO"/>
+        </w:rPr>
+        <w:t>Al ejecutar el comando git status, recibimos información que puede no ser tan clara, especialmente cuando nos encontramos con términos como HEAD, </w:t>
+      </w:r>
+      <w:proofErr w:type="spellStart"/>
+      <w:r>
+        <w:rPr>
+          <w:lang w:eastAsia="es-CO"/>
+        </w:rPr>
+        <w:t>working</w:t>
+      </w:r>
+      <w:proofErr w:type="spellEnd"/>
+      <w:r>
+        <w:rPr>
+          <w:lang w:eastAsia="es-CO"/>
+        </w:rPr>
+        <w:t xml:space="preserve"> </w:t>
+      </w:r>
+      <w:proofErr w:type="spellStart"/>
+      <w:r>
+        <w:rPr>
+          <w:lang w:eastAsia="es-CO"/>
+        </w:rPr>
+        <w:t>tree</w:t>
+      </w:r>
+      <w:proofErr w:type="spellEnd"/>
+      <w:r>
+        <w:rPr>
+          <w:lang w:eastAsia="es-CO"/>
+        </w:rPr>
+        <w:t>, </w:t>
+      </w:r>
+      <w:proofErr w:type="spellStart"/>
+      <w:r>
+        <w:rPr>
+          <w:lang w:eastAsia="es-CO"/>
+        </w:rPr>
+        <w:t>index</w:t>
+      </w:r>
+      <w:proofErr w:type="spellEnd"/>
+      <w:r>
+        <w:rPr>
+          <w:lang w:eastAsia="es-CO"/>
+        </w:rPr>
+        <w:t>, etc.</w:t>
+      </w:r>
+    </w:p>
+    <w:p>
+      <w:pPr>
+        <w:rPr>
+          <w:lang w:eastAsia="es-CO"/>
+        </w:rPr>
+      </w:pPr>
+      <w:r>
+        <w:rPr>
+          <w:lang w:eastAsia="es-CO"/>
+        </w:rPr>
+        <w:lastRenderedPageBreak/>
+        <w:t>Solo para aclarar un poco, ya que entenderemos mejor cómo funciona Git durante el curso, aquí hay algunas definiciones interesantes:</w:t>
+      </w:r>
+    </w:p>
+    <w:p>
+      <w:pPr>
+        <w:pStyle w:val="Prrafodelista"/>
+        <w:numPr>
+          <w:ilvl w:val="0"/>
+          <w:numId w:val="18"/>
+        </w:numPr>
+        <w:rPr>
+          <w:lang w:eastAsia="es-CO"/>
+        </w:rPr>
+      </w:pPr>
+      <w:r>
+        <w:rPr>
+          <w:lang w:eastAsia="es-CO"/>
+        </w:rPr>
+        <w:t>HEAD: Estado actual de nuestro código, es decir, donde nos colocó Git</w:t>
+      </w:r>
+    </w:p>
+    <w:p>
+      <w:pPr>
+        <w:pStyle w:val="Prrafodelista"/>
+        <w:numPr>
+          <w:ilvl w:val="0"/>
+          <w:numId w:val="18"/>
+        </w:numPr>
+        <w:rPr>
+          <w:lang w:eastAsia="es-CO"/>
+        </w:rPr>
+      </w:pPr>
+      <w:proofErr w:type="spellStart"/>
+      <w:r>
+        <w:rPr>
+          <w:lang w:eastAsia="es-CO"/>
+        </w:rPr>
+        <w:t>Working</w:t>
+      </w:r>
+      <w:proofErr w:type="spellEnd"/>
+      <w:r>
+        <w:rPr>
+          <w:lang w:eastAsia="es-CO"/>
+        </w:rPr>
+        <w:t xml:space="preserve"> </w:t>
+      </w:r>
+      <w:proofErr w:type="spellStart"/>
+      <w:r>
+        <w:rPr>
+          <w:lang w:eastAsia="es-CO"/>
+        </w:rPr>
+        <w:t>tree</w:t>
+      </w:r>
+      <w:proofErr w:type="spellEnd"/>
+      <w:r>
+        <w:rPr>
+          <w:lang w:eastAsia="es-CO"/>
+        </w:rPr>
+        <w:t>: Lugar donde los archivos realmente están siendo almacenados</w:t>
+      </w:r>
+    </w:p>
+    <w:p>
+      <w:pPr>
+        <w:pStyle w:val="Prrafodelista"/>
+        <w:numPr>
+          <w:ilvl w:val="0"/>
+          <w:numId w:val="18"/>
+        </w:numPr>
+        <w:rPr>
+          <w:lang w:eastAsia="es-CO"/>
+        </w:rPr>
+      </w:pPr>
+      <w:proofErr w:type="spellStart"/>
+      <w:r>
+        <w:rPr>
+          <w:lang w:eastAsia="es-CO"/>
+        </w:rPr>
+        <w:t>index</w:t>
+      </w:r>
+      <w:proofErr w:type="spellEnd"/>
+      <w:r>
+        <w:rPr>
+          <w:lang w:eastAsia="es-CO"/>
+        </w:rPr>
+        <w:t>: Lugar donde Git almacena lo que será </w:t>
+      </w:r>
+      <w:proofErr w:type="spellStart"/>
+      <w:r>
+        <w:rPr>
+          <w:lang w:eastAsia="es-CO"/>
+        </w:rPr>
+        <w:t>commiteado</w:t>
+      </w:r>
+      <w:proofErr w:type="spellEnd"/>
+      <w:r>
+        <w:rPr>
+          <w:lang w:eastAsia="es-CO"/>
+        </w:rPr>
+        <w:t>, es decir, la ubicación entre el </w:t>
+      </w:r>
+      <w:proofErr w:type="spellStart"/>
+      <w:r>
+        <w:rPr>
+          <w:lang w:eastAsia="es-CO"/>
+        </w:rPr>
+        <w:t>working</w:t>
+      </w:r>
+      <w:proofErr w:type="spellEnd"/>
+      <w:r>
+        <w:rPr>
+          <w:lang w:eastAsia="es-CO"/>
+        </w:rPr>
+        <w:t xml:space="preserve"> </w:t>
+      </w:r>
+      <w:proofErr w:type="spellStart"/>
+      <w:r>
+        <w:rPr>
+          <w:lang w:eastAsia="es-CO"/>
+        </w:rPr>
+        <w:t>tree</w:t>
+      </w:r>
+      <w:proofErr w:type="spellEnd"/>
+      <w:r>
+        <w:rPr>
+          <w:lang w:eastAsia="es-CO"/>
+        </w:rPr>
+        <w:t> y el repositorio de Git en sí.</w:t>
+      </w:r>
+    </w:p>
+    <w:p>
       <w:pPr>
         <w:pStyle w:val="Ttulo1"/>
+      </w:pPr>
+      <w:r>
+        <w:t>Viendo el histórico:</w:t>
+      </w:r>
+    </w:p>
+    <w:p>
+      <w:pPr>
+        <w:rPr>
+          <w:lang w:val="en-US"/>
+        </w:rPr>
+      </w:pPr>
+      <w:r>
+        <w:rPr>
+          <w:lang w:val="en-US"/>
+        </w:rPr>
+        <w:t>Git log = hash (id d</w:t>
+      </w:r>
+      <w:r>
+        <w:rPr>
+          <w:lang w:val="en-US"/>
+        </w:rPr>
+        <w:t>el commit)</w:t>
+      </w:r>
+    </w:p>
+    <w:p>
+      <w:r>
+        <w:t>Git config –local = solo pa</w:t>
+      </w:r>
+      <w:r>
+        <w:t>ra este proyecto</w:t>
+      </w:r>
+    </w:p>
+    <w:p>
+      <w:r>
+        <w:t>Git config –global = todos los proyectos en la computadora</w:t>
+      </w:r>
+    </w:p>
+    <w:p>
+      <w:r>
+        <w:t>Git config user.name = tu nombre</w:t>
+      </w:r>
+    </w:p>
+    <w:p>
+      <w:pPr>
+        <w:rPr>
+          <w:lang w:val="en-US"/>
+        </w:rPr>
+      </w:pPr>
+      <w:r>
+        <w:rPr>
+          <w:lang w:val="en-US"/>
+        </w:rPr>
+        <w:t xml:space="preserve">Git config </w:t>
+      </w:r>
+      <w:proofErr w:type="spellStart"/>
+      <w:r>
+        <w:rPr>
+          <w:lang w:val="en-US"/>
+        </w:rPr>
+        <w:t>user.</w:t>
+      </w:r>
+      <w:r>
+        <w:rPr>
+          <w:lang w:val="en-US"/>
+        </w:rPr>
+        <w:t>email</w:t>
+      </w:r>
+      <w:proofErr w:type="spellEnd"/>
+      <w:r>
+        <w:rPr>
+          <w:lang w:val="en-US"/>
+        </w:rPr>
+        <w:t xml:space="preserve"> = </w:t>
+      </w:r>
+      <w:proofErr w:type="spellStart"/>
+      <w:r>
+        <w:rPr>
+          <w:lang w:val="en-US"/>
+        </w:rPr>
+        <w:t>tu</w:t>
+      </w:r>
+      <w:proofErr w:type="spellEnd"/>
+      <w:r>
+        <w:rPr>
+          <w:lang w:val="en-US"/>
+        </w:rPr>
+        <w:t xml:space="preserve"> em</w:t>
+      </w:r>
+      <w:r>
+        <w:rPr>
+          <w:lang w:val="en-US"/>
+        </w:rPr>
+        <w:t>ail</w:t>
+      </w:r>
+    </w:p>
+    <w:p>
+      <w:r>
+        <w:t>Git log –</w:t>
+      </w:r>
+      <w:proofErr w:type="spellStart"/>
+      <w:r>
+        <w:t>oneline</w:t>
+      </w:r>
+      <w:proofErr w:type="spellEnd"/>
+      <w:r>
+        <w:t xml:space="preserve"> = ver </w:t>
+      </w:r>
+      <w:proofErr w:type="spellStart"/>
+      <w:r>
+        <w:t>commits</w:t>
+      </w:r>
+      <w:proofErr w:type="spellEnd"/>
+      <w:r>
+        <w:t xml:space="preserve"> en una </w:t>
+      </w:r>
+      <w:r>
+        <w:t>línea</w:t>
+      </w:r>
+    </w:p>
+    <w:p>
+      <w:r>
+        <w:t>Git log -p = ver cambios, Para salir :q</w:t>
+      </w:r>
+    </w:p>
+    <w:p>
+      <w:pPr>
+        <w:pStyle w:val="Ttulo1"/>
+      </w:pPr>
+      <w:r>
+        <w:t>Cuando hacer un commit:</w:t>
+      </w:r>
+    </w:p>
+    <w:p>
+      <w:r>
+        <w:t>Deberíamos generar un commit siempre que nuestra base de código esté en un estado que nos gustaría recordar. Nunca deberíamos tener </w:t>
+      </w:r>
+      <w:proofErr w:type="spellStart"/>
+      <w:r>
+        <w:t>commits</w:t>
+      </w:r>
+      <w:proofErr w:type="spellEnd"/>
+      <w:r>
+        <w:t> de código que no funcionen, pero tampoco es interesante dejar el commit solo al final de una función.</w:t>
+      </w:r>
+    </w:p>
+    <w:p>
+      <w:pPr>
+        <w:rPr>
+          <w:lang w:eastAsia="es-CO"/>
+        </w:rPr>
+      </w:pPr>
+      <w:r>
+        <w:rPr>
+          <w:lang w:eastAsia="es-CO"/>
+        </w:rPr>
+        <w:t>En esta aula aprendimos:</w:t>
+      </w:r>
+    </w:p>
+    <w:p>
+      <w:pPr>
+        <w:pStyle w:val="Prrafodelista"/>
+        <w:numPr>
+          <w:ilvl w:val="0"/>
+          <w:numId w:val="20"/>
+        </w:numPr>
+        <w:rPr>
+          <w:lang w:eastAsia="es-CO"/>
+        </w:rPr>
+      </w:pPr>
+      <w:r>
+        <w:rPr>
+          <w:lang w:eastAsia="es-CO"/>
+        </w:rPr>
+        <w:t>Que un commit es la forma de guardar un estado o versión de nuestro código;</w:t>
+      </w:r>
+    </w:p>
+    <w:p>
+      <w:pPr>
+        <w:pStyle w:val="Prrafodelista"/>
+        <w:numPr>
+          <w:ilvl w:val="0"/>
+          <w:numId w:val="20"/>
+        </w:numPr>
+        <w:rPr>
+          <w:lang w:eastAsia="es-CO"/>
+        </w:rPr>
+      </w:pPr>
+      <w:r>
+        <w:rPr>
+          <w:lang w:eastAsia="es-CO"/>
+        </w:rPr>
+        <w:t>Cómo agregar archivos para </w:t>
+      </w:r>
+      <w:proofErr w:type="spellStart"/>
+      <w:r>
+        <w:rPr>
+          <w:lang w:eastAsia="es-CO"/>
+        </w:rPr>
+        <w:t>commitear</w:t>
+      </w:r>
+      <w:proofErr w:type="spellEnd"/>
+      <w:r>
+        <w:rPr>
+          <w:lang w:eastAsia="es-CO"/>
+        </w:rPr>
+        <w:t> con git add;</w:t>
+      </w:r>
+    </w:p>
+    <w:p>
+      <w:pPr>
+        <w:pStyle w:val="Prrafodelista"/>
+        <w:numPr>
+          <w:ilvl w:val="0"/>
+          <w:numId w:val="20"/>
+        </w:numPr>
+        <w:rPr>
+          <w:lang w:eastAsia="es-CO"/>
+        </w:rPr>
+      </w:pPr>
+      <w:r>
+        <w:rPr>
+          <w:lang w:eastAsia="es-CO"/>
+        </w:rPr>
+        <w:t>Cómo </w:t>
+      </w:r>
+      <w:proofErr w:type="spellStart"/>
+      <w:r>
+        <w:rPr>
+          <w:lang w:eastAsia="es-CO"/>
+        </w:rPr>
+        <w:t>commitear</w:t>
+      </w:r>
+      <w:proofErr w:type="spellEnd"/>
+      <w:r>
+        <w:rPr>
+          <w:lang w:eastAsia="es-CO"/>
+        </w:rPr>
+        <w:t> archivos usando el comando git commit;</w:t>
+      </w:r>
+    </w:p>
+    <w:p>
+      <w:pPr>
+        <w:pStyle w:val="Prrafodelista"/>
+        <w:numPr>
+          <w:ilvl w:val="0"/>
+          <w:numId w:val="20"/>
+        </w:numPr>
+        <w:rPr>
+          <w:lang w:eastAsia="es-CO"/>
+        </w:rPr>
+      </w:pPr>
+      <w:r>
+        <w:rPr>
+          <w:lang w:eastAsia="es-CO"/>
+        </w:rPr>
+        <w:t>Cómo verificar el historial de </w:t>
+      </w:r>
+      <w:proofErr w:type="spellStart"/>
+      <w:r>
+        <w:rPr>
+          <w:lang w:eastAsia="es-CO"/>
+        </w:rPr>
+        <w:t>commits</w:t>
+      </w:r>
+      <w:proofErr w:type="spellEnd"/>
+      <w:r>
+        <w:rPr>
+          <w:lang w:eastAsia="es-CO"/>
+        </w:rPr>
+        <w:t>, a través de git log y algunas de sus opciones:</w:t>
+      </w:r>
+    </w:p>
+    <w:p>
+      <w:pPr>
+        <w:pStyle w:val="Prrafodelista"/>
+        <w:numPr>
+          <w:ilvl w:val="0"/>
+          <w:numId w:val="20"/>
+        </w:numPr>
+        <w:rPr>
+          <w:lang w:eastAsia="es-CO"/>
+        </w:rPr>
+      </w:pPr>
+      <w:r>
+        <w:rPr>
+          <w:lang w:eastAsia="es-CO"/>
+        </w:rPr>
+        <w:t>git log --</w:t>
+      </w:r>
+      <w:proofErr w:type="spellStart"/>
+      <w:r>
+        <w:rPr>
+          <w:lang w:eastAsia="es-CO"/>
+        </w:rPr>
+        <w:t>oneline</w:t>
+      </w:r>
+      <w:proofErr w:type="spellEnd"/>
+    </w:p>
+    <w:p>
+      <w:pPr>
+        <w:pStyle w:val="Prrafodelista"/>
+        <w:numPr>
+          <w:ilvl w:val="0"/>
+          <w:numId w:val="20"/>
+        </w:numPr>
+        <w:rPr>
+          <w:lang w:eastAsia="es-CO"/>
+        </w:rPr>
+      </w:pPr>
+      <w:r>
+        <w:rPr>
+          <w:lang w:eastAsia="es-CO"/>
+        </w:rPr>
+        <w:t>git log -p</w:t>
+      </w:r>
+    </w:p>
+    <w:p>
+      <w:pPr>
+        <w:pStyle w:val="Prrafodelista"/>
+        <w:numPr>
+          <w:ilvl w:val="0"/>
+          <w:numId w:val="20"/>
+        </w:numPr>
+        <w:rPr>
+          <w:lang w:eastAsia="es-CO"/>
+        </w:rPr>
+      </w:pPr>
+      <w:r>
+        <w:rPr>
+          <w:lang w:eastAsia="es-CO"/>
+        </w:rPr>
+        <w:t>git log --</w:t>
+      </w:r>
+      <w:proofErr w:type="spellStart"/>
+      <w:r>
+        <w:rPr>
+          <w:lang w:eastAsia="es-CO"/>
+        </w:rPr>
+        <w:t>pretty</w:t>
+      </w:r>
+      <w:proofErr w:type="spellEnd"/>
+      <w:r>
+        <w:rPr>
+          <w:lang w:eastAsia="es-CO"/>
+        </w:rPr>
+        <w:t>="parámetros de formato"</w:t>
+      </w:r>
+    </w:p>
+    <w:p>
+      <w:pPr>
+        <w:pStyle w:val="Prrafodelista"/>
+        <w:numPr>
+          <w:ilvl w:val="0"/>
+          <w:numId w:val="20"/>
+        </w:numPr>
+        <w:rPr>
+          <w:lang w:eastAsia="es-CO"/>
+        </w:rPr>
+      </w:pPr>
+      <w:r>
+        <w:rPr>
+          <w:lang w:eastAsia="es-CO"/>
+        </w:rPr>
+        <w:t>Cómo hacer que Git no monitoree archivos, a través de .</w:t>
+      </w:r>
+      <w:proofErr w:type="spellStart"/>
+      <w:r>
+        <w:rPr>
+          <w:lang w:eastAsia="es-CO"/>
+        </w:rPr>
+        <w:t>gitignore</w:t>
+      </w:r>
+      <w:proofErr w:type="spellEnd"/>
+    </w:p>
+    <w:p>
+      <w:pPr>
+        <w:pStyle w:val="Prrafodelista"/>
+        <w:numPr>
+          <w:ilvl w:val="0"/>
+          <w:numId w:val="20"/>
+        </w:numPr>
+        <w:rPr>
+          <w:lang w:eastAsia="es-CO"/>
+        </w:rPr>
+      </w:pPr>
+      <w:r>
+        <w:rPr>
+          <w:lang w:eastAsia="es-CO"/>
+        </w:rPr>
+        <w:t>Que no debemos realizar </w:t>
+      </w:r>
+      <w:proofErr w:type="spellStart"/>
+      <w:r>
+        <w:rPr>
+          <w:lang w:eastAsia="es-CO"/>
+        </w:rPr>
+        <w:t>commits</w:t>
+      </w:r>
+      <w:proofErr w:type="spellEnd"/>
+      <w:r>
+        <w:rPr>
+          <w:lang w:eastAsia="es-CO"/>
+        </w:rPr>
+        <w:t>, es decir, guardar un estado, de nuestra aplicación que no esté funcionando.</w:t>
+      </w:r>
+    </w:p>
+    <w:p/>
+    <w:p/>
+    <w:p/>
+    <w:p>
+      <w:pPr>
+        <w:pStyle w:val="Ttulo1"/>
         <w:rPr>
           <w:rFonts w:eastAsiaTheme="majorEastAsia"/>
         </w:rPr>
@@ -355,6 +1072,7 @@
         <w:rPr>
           <w:rFonts w:eastAsiaTheme="majorEastAsia"/>
         </w:rPr>
+        <w:lastRenderedPageBreak/>
         <w:t>Clase 3: Compartiendo el trabajo</w:t>
       </w:r>
     </w:p>
@@ -365,10 +1083,18 @@
           <w:rFonts w:eastAsiaTheme="majorEastAsia"/>
         </w:rPr>
       </w:pPr>
-      <w:r>
+    </w:p>
+    <w:p>
+      <w:pPr>
+        <w:pStyle w:val="Ttulo1"/>
         <w:rPr>
           <w:rFonts w:eastAsiaTheme="majorEastAsia"/>
         </w:rPr>
+      </w:pPr>
+      <w:r>
+        <w:rPr>
+          <w:rFonts w:eastAsiaTheme="majorEastAsia"/>
+        </w:rPr>
         <w:t>Clase 4: Trabajando en equipo</w:t>
       </w:r>
     </w:p>
@@ -397,7 +1123,6 @@
         <w:rPr>
           <w:rFonts w:eastAsiaTheme="majorEastAsia"/>
         </w:rPr>
-        <w:lastRenderedPageBreak/>
         <w:t>Clase 6: Generando entregas</w:t>
       </w:r>
     </w:p>
@@ -682,6 +1407,119 @@
     </w:lvl>
   </w:abstractNum>
   <w:abstractNum w:abstractNumId="2" w15:restartNumberingAfterBreak="0">
+    <w:nsid w:val="0FA021B8"/>
+    <w:multiLevelType w:val="hybridMultilevel"/>
+    <w:tmpl w:val="A8EAB57C"/>
+    <w:lvl w:ilvl="0" w:tplc="240A0001">
+      <w:start w:val="1"/>
+      <w:numFmt w:val="bullet"/>
+      <w:lvlText w:val=""/>
+      <w:lvlJc w:val="left"/>
+      <w:pPr>
+        <w:ind w:left="720" w:hanging="360"/>
+      </w:pPr>
+      <w:rPr>
+        <w:rFonts w:ascii="Symbol" w:hAnsi="Symbol" w:hint="default"/>
+      </w:rPr>
+    </w:lvl>
+    <w:lvl w:ilvl="1" w:tplc="240A0003" w:tentative="1">
+      <w:start w:val="1"/>
+      <w:numFmt w:val="bullet"/>
+      <w:lvlText w:val="o"/>
+      <w:lvlJc w:val="left"/>
+      <w:pPr>
+        <w:ind w:left="1440" w:hanging="360"/>
+      </w:pPr>
+      <w:rPr>
+        <w:rFonts w:ascii="Courier New" w:hAnsi="Courier New" w:cs="Courier New" w:hint="default"/>
+      </w:rPr>
+    </w:lvl>
+    <w:lvl w:ilvl="2" w:tplc="240A0005" w:tentative="1">
+      <w:start w:val="1"/>
+      <w:numFmt w:val="bullet"/>
+      <w:lvlText w:val=""/>
+      <w:lvlJc w:val="left"/>
+      <w:pPr>
+        <w:ind w:left="2160" w:hanging="360"/>
+      </w:pPr>
+      <w:rPr>
+        <w:rFonts w:ascii="Wingdings" w:hAnsi="Wingdings" w:hint="default"/>
+      </w:rPr>
+    </w:lvl>
+    <w:lvl w:ilvl="3" w:tplc="240A0001" w:tentative="1">
+      <w:start w:val="1"/>
+      <w:numFmt w:val="bullet"/>
+      <w:lvlText w:val=""/>
+      <w:lvlJc w:val="left"/>
+      <w:pPr>
+        <w:ind w:left="2880" w:hanging="360"/>
+      </w:pPr>
+      <w:rPr>
+        <w:rFonts w:ascii="Symbol" w:hAnsi="Symbol" w:hint="default"/>
+      </w:rPr>
+    </w:lvl>
+    <w:lvl w:ilvl="4" w:tplc="240A0003" w:tentative="1">
+      <w:start w:val="1"/>
+      <w:numFmt w:val="bullet"/>
+      <w:lvlText w:val="o"/>
+      <w:lvlJc w:val="left"/>
+      <w:pPr>
+        <w:ind w:left="3600" w:hanging="360"/>
+      </w:pPr>
+      <w:rPr>
+        <w:rFonts w:ascii="Courier New" w:hAnsi="Courier New" w:cs="Courier New" w:hint="default"/>
+      </w:rPr>
+    </w:lvl>
+    <w:lvl w:ilvl="5" w:tplc="240A0005" w:tentative="1">
+      <w:start w:val="1"/>
+      <w:numFmt w:val="bullet"/>
+      <w:lvlText w:val=""/>
+      <w:lvlJc w:val="left"/>
+      <w:pPr>
+        <w:ind w:left="4320" w:hanging="360"/>
+      </w:pPr>
+      <w:rPr>
+        <w:rFonts w:ascii="Wingdings" w:hAnsi="Wingdings" w:hint="default"/>
+      </w:rPr>
+    </w:lvl>
+    <w:lvl w:ilvl="6" w:tplc="240A0001" w:tentative="1">
+      <w:start w:val="1"/>
+      <w:numFmt w:val="bullet"/>
+      <w:lvlText w:val=""/>
+      <w:lvlJc w:val="left"/>
+      <w:pPr>
+        <w:ind w:left="5040" w:hanging="360"/>
+      </w:pPr>
+      <w:rPr>
+        <w:rFonts w:ascii="Symbol" w:hAnsi="Symbol" w:hint="default"/>
+      </w:rPr>
+    </w:lvl>
+    <w:lvl w:ilvl="7" w:tplc="240A0003" w:tentative="1">
+      <w:start w:val="1"/>
+      <w:numFmt w:val="bullet"/>
+      <w:lvlText w:val="o"/>
+      <w:lvlJc w:val="left"/>
+      <w:pPr>
+        <w:ind w:left="5760" w:hanging="360"/>
+      </w:pPr>
+      <w:rPr>
+        <w:rFonts w:ascii="Courier New" w:hAnsi="Courier New" w:cs="Courier New" w:hint="default"/>
+      </w:rPr>
+    </w:lvl>
+    <w:lvl w:ilvl="8" w:tplc="240A0005" w:tentative="1">
+      <w:start w:val="1"/>
+      <w:numFmt w:val="bullet"/>
+      <w:lvlText w:val=""/>
+      <w:lvlJc w:val="left"/>
+      <w:pPr>
+        <w:ind w:left="6480" w:hanging="360"/>
+      </w:pPr>
+      <w:rPr>
+        <w:rFonts w:ascii="Wingdings" w:hAnsi="Wingdings" w:hint="default"/>
+      </w:rPr>
+    </w:lvl>
+  </w:abstractNum>
+  <w:abstractNum w:abstractNumId="3" w15:restartNumberingAfterBreak="0">
     <w:nsid w:val="14286A87"/>
     <w:multiLevelType w:val="multilevel"/>
     <w:tmpl w:val="2318D8A0"/>
@@ -830,7 +1668,7 @@
       </w:rPr>
     </w:lvl>
   </w:abstractNum>
-  <w:abstractNum w:abstractNumId="3" w15:restartNumberingAfterBreak="0">
+  <w:abstractNum w:abstractNumId="4" w15:restartNumberingAfterBreak="0">
     <w:nsid w:val="18E77E7C"/>
     <w:multiLevelType w:val="multilevel"/>
     <w:tmpl w:val="46DCCC50"/>
@@ -979,7 +1817,7 @@
       </w:rPr>
     </w:lvl>
   </w:abstractNum>
-  <w:abstractNum w:abstractNumId="4" w15:restartNumberingAfterBreak="0">
+  <w:abstractNum w:abstractNumId="5" w15:restartNumberingAfterBreak="0">
     <w:nsid w:val="1A1714BA"/>
     <w:multiLevelType w:val="multilevel"/>
     <w:tmpl w:val="ADB8E820"/>
@@ -1128,7 +1966,7 @@
       </w:rPr>
     </w:lvl>
   </w:abstractNum>
-  <w:abstractNum w:abstractNumId="5" w15:restartNumberingAfterBreak="0">
+  <w:abstractNum w:abstractNumId="6" w15:restartNumberingAfterBreak="0">
     <w:nsid w:val="2A4D7EF2"/>
     <w:multiLevelType w:val="hybridMultilevel"/>
     <w:tmpl w:val="9DE4BE9A"/>
@@ -1241,7 +2079,156 @@
       </w:rPr>
     </w:lvl>
   </w:abstractNum>
-  <w:abstractNum w:abstractNumId="6" w15:restartNumberingAfterBreak="0">
+  <w:abstractNum w:abstractNumId="7" w15:restartNumberingAfterBreak="0">
+    <w:nsid w:val="2F7B467B"/>
+    <w:multiLevelType w:val="multilevel"/>
+    <w:tmpl w:val="4100FE94"/>
+    <w:lvl w:ilvl="0">
+      <w:start w:val="1"/>
+      <w:numFmt w:val="bullet"/>
+      <w:lvlText w:val=""/>
+      <w:lvlJc w:val="left"/>
+      <w:pPr>
+        <w:tabs>
+          <w:tab w:val="num" w:pos="720"/>
+        </w:tabs>
+        <w:ind w:left="720" w:hanging="360"/>
+      </w:pPr>
+      <w:rPr>
+        <w:rFonts w:ascii="Symbol" w:hAnsi="Symbol" w:hint="default"/>
+        <w:sz w:val="20"/>
+      </w:rPr>
+    </w:lvl>
+    <w:lvl w:ilvl="1">
+      <w:start w:val="1"/>
+      <w:numFmt w:val="bullet"/>
+      <w:lvlText w:val="o"/>
+      <w:lvlJc w:val="left"/>
+      <w:pPr>
+        <w:tabs>
+          <w:tab w:val="num" w:pos="1440"/>
+        </w:tabs>
+        <w:ind w:left="1440" w:hanging="360"/>
+      </w:pPr>
+      <w:rPr>
+        <w:rFonts w:ascii="Courier New" w:hAnsi="Courier New" w:hint="default"/>
+        <w:sz w:val="20"/>
+      </w:rPr>
+    </w:lvl>
+    <w:lvl w:ilvl="2" w:tentative="1">
+      <w:start w:val="1"/>
+      <w:numFmt w:val="bullet"/>
+      <w:lvlText w:val=""/>
+      <w:lvlJc w:val="left"/>
+      <w:pPr>
+        <w:tabs>
+          <w:tab w:val="num" w:pos="2160"/>
+        </w:tabs>
+        <w:ind w:left="2160" w:hanging="360"/>
+      </w:pPr>
+      <w:rPr>
+        <w:rFonts w:ascii="Wingdings" w:hAnsi="Wingdings" w:hint="default"/>
+        <w:sz w:val="20"/>
+      </w:rPr>
+    </w:lvl>
+    <w:lvl w:ilvl="3" w:tentative="1">
+      <w:start w:val="1"/>
+      <w:numFmt w:val="bullet"/>
+      <w:lvlText w:val=""/>
+      <w:lvlJc w:val="left"/>
+      <w:pPr>
+        <w:tabs>
+          <w:tab w:val="num" w:pos="2880"/>
+        </w:tabs>
+        <w:ind w:left="2880" w:hanging="360"/>
+      </w:pPr>
+      <w:rPr>
+        <w:rFonts w:ascii="Wingdings" w:hAnsi="Wingdings" w:hint="default"/>
+        <w:sz w:val="20"/>
+      </w:rPr>
+    </w:lvl>
+    <w:lvl w:ilvl="4" w:tentative="1">
+      <w:start w:val="1"/>
+      <w:numFmt w:val="bullet"/>
+      <w:lvlText w:val=""/>
+      <w:lvlJc w:val="left"/>
+      <w:pPr>
+        <w:tabs>
+          <w:tab w:val="num" w:pos="3600"/>
+        </w:tabs>
+        <w:ind w:left="3600" w:hanging="360"/>
+      </w:pPr>
+      <w:rPr>
+        <w:rFonts w:ascii="Wingdings" w:hAnsi="Wingdings" w:hint="default"/>
+        <w:sz w:val="20"/>
+      </w:rPr>
+    </w:lvl>
+    <w:lvl w:ilvl="5" w:tentative="1">
+      <w:start w:val="1"/>
+      <w:numFmt w:val="bullet"/>
+      <w:lvlText w:val=""/>
+      <w:lvlJc w:val="left"/>
+      <w:pPr>
+        <w:tabs>
+          <w:tab w:val="num" w:pos="4320"/>
+        </w:tabs>
+        <w:ind w:left="4320" w:hanging="360"/>
+      </w:pPr>
+      <w:rPr>
+        <w:rFonts w:ascii="Wingdings" w:hAnsi="Wingdings" w:hint="default"/>
+        <w:sz w:val="20"/>
+      </w:rPr>
+    </w:lvl>
+    <w:lvl w:ilvl="6" w:tentative="1">
+      <w:start w:val="1"/>
+      <w:numFmt w:val="bullet"/>
+      <w:lvlText w:val=""/>
+      <w:lvlJc w:val="left"/>
+      <w:pPr>
+        <w:tabs>
+          <w:tab w:val="num" w:pos="5040"/>
+        </w:tabs>
+        <w:ind w:left="5040" w:hanging="360"/>
+      </w:pPr>
+      <w:rPr>
+        <w:rFonts w:ascii="Wingdings" w:hAnsi="Wingdings" w:hint="default"/>
+        <w:sz w:val="20"/>
+      </w:rPr>
+    </w:lvl>
+    <w:lvl w:ilvl="7" w:tentative="1">
+      <w:start w:val="1"/>
+      <w:numFmt w:val="bullet"/>
+      <w:lvlText w:val=""/>
+      <w:lvlJc w:val="left"/>
+      <w:pPr>
+        <w:tabs>
+          <w:tab w:val="num" w:pos="5760"/>
+        </w:tabs>
+        <w:ind w:left="5760" w:hanging="360"/>
+      </w:pPr>
+      <w:rPr>
+        <w:rFonts w:ascii="Wingdings" w:hAnsi="Wingdings" w:hint="default"/>
+        <w:sz w:val="20"/>
+      </w:rPr>
+    </w:lvl>
+    <w:lvl w:ilvl="8" w:tentative="1">
+      <w:start w:val="1"/>
+      <w:numFmt w:val="bullet"/>
+      <w:lvlText w:val=""/>
+      <w:lvlJc w:val="left"/>
+      <w:pPr>
+        <w:tabs>
+          <w:tab w:val="num" w:pos="6480"/>
+        </w:tabs>
+        <w:ind w:left="6480" w:hanging="360"/>
+      </w:pPr>
+      <w:rPr>
+        <w:rFonts w:ascii="Wingdings" w:hAnsi="Wingdings" w:hint="default"/>
+        <w:sz w:val="20"/>
+      </w:rPr>
+    </w:lvl>
+  </w:abstractNum>
+  <w:abstractNum w:abstractNumId="8" w15:restartNumberingAfterBreak="0">
     <w:nsid w:val="31D917A7"/>
     <w:multiLevelType w:val="hybridMultilevel"/>
     <w:tmpl w:val="130042B2"/>
@@ -1354,7 +2341,7 @@
       </w:rPr>
     </w:lvl>
   </w:abstractNum>
-  <w:abstractNum w:abstractNumId="7" w15:restartNumberingAfterBreak="0">
+  <w:abstractNum w:abstractNumId="9" w15:restartNumberingAfterBreak="0">
     <w:nsid w:val="33B30B46"/>
     <w:multiLevelType w:val="hybridMultilevel"/>
     <w:tmpl w:val="44A4925E"/>
@@ -1467,7 +2454,7 @@
       </w:rPr>
     </w:lvl>
   </w:abstractNum>
-  <w:abstractNum w:abstractNumId="8" w15:restartNumberingAfterBreak="0">
+  <w:abstractNum w:abstractNumId="10" w15:restartNumberingAfterBreak="0">
     <w:nsid w:val="46D34C30"/>
     <w:multiLevelType w:val="hybridMultilevel"/>
     <w:tmpl w:val="3E247666"/>
@@ -1580,7 +2567,7 @@
       </w:rPr>
     </w:lvl>
   </w:abstractNum>
-  <w:abstractNum w:abstractNumId="9" w15:restartNumberingAfterBreak="0">
+  <w:abstractNum w:abstractNumId="11" w15:restartNumberingAfterBreak="0">
     <w:nsid w:val="4BA9627A"/>
     <w:multiLevelType w:val="hybridMultilevel"/>
     <w:tmpl w:val="4CD4AFF0"/>
@@ -1693,7 +2680,7 @@
       </w:rPr>
     </w:lvl>
   </w:abstractNum>
-  <w:abstractNum w:abstractNumId="10" w15:restartNumberingAfterBreak="0">
+  <w:abstractNum w:abstractNumId="12" w15:restartNumberingAfterBreak="0">
     <w:nsid w:val="58771E8D"/>
     <w:multiLevelType w:val="multilevel"/>
     <w:tmpl w:val="9026AD98"/>
@@ -1842,7 +2829,7 @@
       </w:rPr>
     </w:lvl>
   </w:abstractNum>
-  <w:abstractNum w:abstractNumId="11" w15:restartNumberingAfterBreak="0">
+  <w:abstractNum w:abstractNumId="13" w15:restartNumberingAfterBreak="0">
     <w:nsid w:val="69A70423"/>
     <w:multiLevelType w:val="multilevel"/>
     <w:tmpl w:val="E6A60BDE"/>
@@ -1991,7 +2978,7 @@
       </w:rPr>
     </w:lvl>
   </w:abstractNum>
-  <w:abstractNum w:abstractNumId="12" w15:restartNumberingAfterBreak="0">
+  <w:abstractNum w:abstractNumId="14" w15:restartNumberingAfterBreak="0">
     <w:nsid w:val="6DD316BE"/>
     <w:multiLevelType w:val="hybridMultilevel"/>
     <w:tmpl w:val="7E7003C4"/>
@@ -2104,7 +3091,120 @@
       </w:rPr>
     </w:lvl>
   </w:abstractNum>
-  <w:abstractNum w:abstractNumId="13" w15:restartNumberingAfterBreak="0">
+  <w:abstractNum w:abstractNumId="15" w15:restartNumberingAfterBreak="0">
+    <w:nsid w:val="70250913"/>
+    <w:multiLevelType w:val="hybridMultilevel"/>
+    <w:tmpl w:val="816E0048"/>
+    <w:lvl w:ilvl="0" w:tplc="240A0001">
+      <w:start w:val="1"/>
+      <w:numFmt w:val="bullet"/>
+      <w:lvlText w:val=""/>
+      <w:lvlJc w:val="left"/>
+      <w:pPr>
+        <w:ind w:left="720" w:hanging="360"/>
+      </w:pPr>
+      <w:rPr>
+        <w:rFonts w:ascii="Symbol" w:hAnsi="Symbol" w:hint="default"/>
+      </w:rPr>
+    </w:lvl>
+    <w:lvl w:ilvl="1" w:tplc="240A0003" w:tentative="1">
+      <w:start w:val="1"/>
+      <w:numFmt w:val="bullet"/>
+      <w:lvlText w:val="o"/>
+      <w:lvlJc w:val="left"/>
+      <w:pPr>
+        <w:ind w:left="1440" w:hanging="360"/>
+      </w:pPr>
+      <w:rPr>
+        <w:rFonts w:ascii="Courier New" w:hAnsi="Courier New" w:cs="Courier New" w:hint="default"/>
+      </w:rPr>
+    </w:lvl>
+    <w:lvl w:ilvl="2" w:tplc="240A0005" w:tentative="1">
+      <w:start w:val="1"/>
+      <w:numFmt w:val="bullet"/>
+      <w:lvlText w:val=""/>
+      <w:lvlJc w:val="left"/>
+      <w:pPr>
+        <w:ind w:left="2160" w:hanging="360"/>
+      </w:pPr>
+      <w:rPr>
+        <w:rFonts w:ascii="Wingdings" w:hAnsi="Wingdings" w:hint="default"/>
+      </w:rPr>
+    </w:lvl>
+    <w:lvl w:ilvl="3" w:tplc="240A0001" w:tentative="1">
+      <w:start w:val="1"/>
+      <w:numFmt w:val="bullet"/>
+      <w:lvlText w:val=""/>
+      <w:lvlJc w:val="left"/>
+      <w:pPr>
+        <w:ind w:left="2880" w:hanging="360"/>
+      </w:pPr>
+      <w:rPr>
+        <w:rFonts w:ascii="Symbol" w:hAnsi="Symbol" w:hint="default"/>
+      </w:rPr>
+    </w:lvl>
+    <w:lvl w:ilvl="4" w:tplc="240A0003" w:tentative="1">
+      <w:start w:val="1"/>
+      <w:numFmt w:val="bullet"/>
+      <w:lvlText w:val="o"/>
+      <w:lvlJc w:val="left"/>
+      <w:pPr>
+        <w:ind w:left="3600" w:hanging="360"/>
+      </w:pPr>
+      <w:rPr>
+        <w:rFonts w:ascii="Courier New" w:hAnsi="Courier New" w:cs="Courier New" w:hint="default"/>
+      </w:rPr>
+    </w:lvl>
+    <w:lvl w:ilvl="5" w:tplc="240A0005" w:tentative="1">
+      <w:start w:val="1"/>
+      <w:numFmt w:val="bullet"/>
+      <w:lvlText w:val=""/>
+      <w:lvlJc w:val="left"/>
+      <w:pPr>
+        <w:ind w:left="4320" w:hanging="360"/>
+      </w:pPr>
+      <w:rPr>
+        <w:rFonts w:ascii="Wingdings" w:hAnsi="Wingdings" w:hint="default"/>
+      </w:rPr>
+    </w:lvl>
+    <w:lvl w:ilvl="6" w:tplc="240A0001" w:tentative="1">
+      <w:start w:val="1"/>
+      <w:numFmt w:val="bullet"/>
+      <w:lvlText w:val=""/>
+      <w:lvlJc w:val="left"/>
+      <w:pPr>
+        <w:ind w:left="5040" w:hanging="360"/>
+      </w:pPr>
+      <w:rPr>
+        <w:rFonts w:ascii="Symbol" w:hAnsi="Symbol" w:hint="default"/>
+      </w:rPr>
+    </w:lvl>
+    <w:lvl w:ilvl="7" w:tplc="240A0003" w:tentative="1">
+      <w:start w:val="1"/>
+      <w:numFmt w:val="bullet"/>
+      <w:lvlText w:val="o"/>
+      <w:lvlJc w:val="left"/>
+      <w:pPr>
+        <w:ind w:left="5760" w:hanging="360"/>
+      </w:pPr>
+      <w:rPr>
+        <w:rFonts w:ascii="Courier New" w:hAnsi="Courier New" w:cs="Courier New" w:hint="default"/>
+      </w:rPr>
+    </w:lvl>
+    <w:lvl w:ilvl="8" w:tplc="240A0005" w:tentative="1">
+      <w:start w:val="1"/>
+      <w:numFmt w:val="bullet"/>
+      <w:lvlText w:val=""/>
+      <w:lvlJc w:val="left"/>
+      <w:pPr>
+        <w:ind w:left="6480" w:hanging="360"/>
+      </w:pPr>
+      <w:rPr>
+        <w:rFonts w:ascii="Wingdings" w:hAnsi="Wingdings" w:hint="default"/>
+      </w:rPr>
+    </w:lvl>
+  </w:abstractNum>
+  <w:abstractNum w:abstractNumId="16" w15:restartNumberingAfterBreak="0">
     <w:nsid w:val="79EA67FB"/>
     <w:multiLevelType w:val="multilevel"/>
     <w:tmpl w:val="933CF81E"/>
@@ -2253,7 +3353,7 @@
       </w:rPr>
     </w:lvl>
   </w:abstractNum>
-  <w:abstractNum w:abstractNumId="14" w15:restartNumberingAfterBreak="0">
+  <w:abstractNum w:abstractNumId="17" w15:restartNumberingAfterBreak="0">
     <w:nsid w:val="7B327218"/>
     <w:multiLevelType w:val="multilevel"/>
     <w:tmpl w:val="86C0DBC4"/>
@@ -2402,7 +3502,7 @@
       </w:rPr>
     </w:lvl>
   </w:abstractNum>
-  <w:abstractNum w:abstractNumId="15" w15:restartNumberingAfterBreak="0">
+  <w:abstractNum w:abstractNumId="18" w15:restartNumberingAfterBreak="0">
     <w:nsid w:val="7CD309CA"/>
     <w:multiLevelType w:val="hybridMultilevel"/>
     <w:tmpl w:val="7EE80AC0"/>
@@ -2515,53 +3615,214 @@
       </w:rPr>
     </w:lvl>
   </w:abstractNum>
+  <w:abstractNum w:abstractNumId="19" w15:restartNumberingAfterBreak="0">
+    <w:nsid w:val="7EBE0C1A"/>
+    <w:multiLevelType w:val="multilevel"/>
+    <w:tmpl w:val="C966E7A0"/>
+    <w:lvl w:ilvl="0">
+      <w:start w:val="1"/>
+      <w:numFmt w:val="bullet"/>
+      <w:lvlText w:val=""/>
+      <w:lvlJc w:val="left"/>
+      <w:pPr>
+        <w:tabs>
+          <w:tab w:val="num" w:pos="720"/>
+        </w:tabs>
+        <w:ind w:left="720" w:hanging="360"/>
+      </w:pPr>
+      <w:rPr>
+        <w:rFonts w:ascii="Symbol" w:hAnsi="Symbol" w:hint="default"/>
+        <w:sz w:val="20"/>
+      </w:rPr>
+    </w:lvl>
+    <w:lvl w:ilvl="1" w:tentative="1">
+      <w:start w:val="1"/>
+      <w:numFmt w:val="bullet"/>
+      <w:lvlText w:val="o"/>
+      <w:lvlJc w:val="left"/>
+      <w:pPr>
+        <w:tabs>
+          <w:tab w:val="num" w:pos="1440"/>
+        </w:tabs>
+        <w:ind w:left="1440" w:hanging="360"/>
+      </w:pPr>
+      <w:rPr>
+        <w:rFonts w:ascii="Courier New" w:hAnsi="Courier New" w:hint="default"/>
+        <w:sz w:val="20"/>
+      </w:rPr>
+    </w:lvl>
+    <w:lvl w:ilvl="2" w:tentative="1">
+      <w:start w:val="1"/>
+      <w:numFmt w:val="bullet"/>
+      <w:lvlText w:val=""/>
+      <w:lvlJc w:val="left"/>
+      <w:pPr>
+        <w:tabs>
+          <w:tab w:val="num" w:pos="2160"/>
+        </w:tabs>
+        <w:ind w:left="2160" w:hanging="360"/>
+      </w:pPr>
+      <w:rPr>
+        <w:rFonts w:ascii="Wingdings" w:hAnsi="Wingdings" w:hint="default"/>
+        <w:sz w:val="20"/>
+      </w:rPr>
+    </w:lvl>
+    <w:lvl w:ilvl="3" w:tentative="1">
+      <w:start w:val="1"/>
+      <w:numFmt w:val="bullet"/>
+      <w:lvlText w:val=""/>
+      <w:lvlJc w:val="left"/>
+      <w:pPr>
+        <w:tabs>
+          <w:tab w:val="num" w:pos="2880"/>
+        </w:tabs>
+        <w:ind w:left="2880" w:hanging="360"/>
+      </w:pPr>
+      <w:rPr>
+        <w:rFonts w:ascii="Wingdings" w:hAnsi="Wingdings" w:hint="default"/>
+        <w:sz w:val="20"/>
+      </w:rPr>
+    </w:lvl>
+    <w:lvl w:ilvl="4" w:tentative="1">
+      <w:start w:val="1"/>
+      <w:numFmt w:val="bullet"/>
+      <w:lvlText w:val=""/>
+      <w:lvlJc w:val="left"/>
+      <w:pPr>
+        <w:tabs>
+          <w:tab w:val="num" w:pos="3600"/>
+        </w:tabs>
+        <w:ind w:left="3600" w:hanging="360"/>
+      </w:pPr>
+      <w:rPr>
+        <w:rFonts w:ascii="Wingdings" w:hAnsi="Wingdings" w:hint="default"/>
+        <w:sz w:val="20"/>
+      </w:rPr>
+    </w:lvl>
+    <w:lvl w:ilvl="5" w:tentative="1">
+      <w:start w:val="1"/>
+      <w:numFmt w:val="bullet"/>
+      <w:lvlText w:val=""/>
+      <w:lvlJc w:val="left"/>
+      <w:pPr>
+        <w:tabs>
+          <w:tab w:val="num" w:pos="4320"/>
+        </w:tabs>
+        <w:ind w:left="4320" w:hanging="360"/>
+      </w:pPr>
+      <w:rPr>
+        <w:rFonts w:ascii="Wingdings" w:hAnsi="Wingdings" w:hint="default"/>
+        <w:sz w:val="20"/>
+      </w:rPr>
+    </w:lvl>
+    <w:lvl w:ilvl="6" w:tentative="1">
+      <w:start w:val="1"/>
+      <w:numFmt w:val="bullet"/>
+      <w:lvlText w:val=""/>
+      <w:lvlJc w:val="left"/>
+      <w:pPr>
+        <w:tabs>
+          <w:tab w:val="num" w:pos="5040"/>
+        </w:tabs>
+        <w:ind w:left="5040" w:hanging="360"/>
+      </w:pPr>
+      <w:rPr>
+        <w:rFonts w:ascii="Wingdings" w:hAnsi="Wingdings" w:hint="default"/>
+        <w:sz w:val="20"/>
+      </w:rPr>
+    </w:lvl>
+    <w:lvl w:ilvl="7" w:tentative="1">
+      <w:start w:val="1"/>
+      <w:numFmt w:val="bullet"/>
+      <w:lvlText w:val=""/>
+      <w:lvlJc w:val="left"/>
+      <w:pPr>
+        <w:tabs>
+          <w:tab w:val="num" w:pos="5760"/>
+        </w:tabs>
+        <w:ind w:left="5760" w:hanging="360"/>
+      </w:pPr>
+      <w:rPr>
+        <w:rFonts w:ascii="Wingdings" w:hAnsi="Wingdings" w:hint="default"/>
+        <w:sz w:val="20"/>
+      </w:rPr>
+    </w:lvl>
+    <w:lvl w:ilvl="8" w:tentative="1">
+      <w:start w:val="1"/>
+      <w:numFmt w:val="bullet"/>
+      <w:lvlText w:val=""/>
+      <w:lvlJc w:val="left"/>
+      <w:pPr>
+        <w:tabs>
+          <w:tab w:val="num" w:pos="6480"/>
+        </w:tabs>
+        <w:ind w:left="6480" w:hanging="360"/>
+      </w:pPr>
+      <w:rPr>
+        <w:rFonts w:ascii="Wingdings" w:hAnsi="Wingdings" w:hint="default"/>
+        <w:sz w:val="20"/>
+      </w:rPr>
+    </w:lvl>
+  </w:abstractNum>
   <w:num w:numId="1" w16cid:durableId="1160924178">
+    <w:abstractNumId w:val="13"/>
+  </w:num>
+  <w:num w:numId="2" w16cid:durableId="1923416265">
     <w:abstractNumId w:val="11"/>
   </w:num>
-  <w:num w:numId="2" w16cid:durableId="1923416265">
-    <w:abstractNumId w:val="9"/>
-  </w:num>
   <w:num w:numId="3" w16cid:durableId="829710997">
-    <w:abstractNumId w:val="2"/>
+    <w:abstractNumId w:val="3"/>
   </w:num>
   <w:num w:numId="4" w16cid:durableId="2013606748">
-    <w:abstractNumId w:val="15"/>
+    <w:abstractNumId w:val="18"/>
   </w:num>
   <w:num w:numId="5" w16cid:durableId="791050320">
-    <w:abstractNumId w:val="3"/>
+    <w:abstractNumId w:val="4"/>
   </w:num>
   <w:num w:numId="6" w16cid:durableId="432550260">
-    <w:abstractNumId w:val="13"/>
+    <w:abstractNumId w:val="16"/>
   </w:num>
   <w:num w:numId="7" w16cid:durableId="1031808643">
-    <w:abstractNumId w:val="5"/>
+    <w:abstractNumId w:val="6"/>
   </w:num>
   <w:num w:numId="8" w16cid:durableId="1980183140">
-    <w:abstractNumId w:val="12"/>
+    <w:abstractNumId w:val="14"/>
   </w:num>
   <w:num w:numId="9" w16cid:durableId="1020814633">
-    <w:abstractNumId w:val="14"/>
+    <w:abstractNumId w:val="17"/>
   </w:num>
   <w:num w:numId="10" w16cid:durableId="839736409">
     <w:abstractNumId w:val="1"/>
   </w:num>
   <w:num w:numId="11" w16cid:durableId="188178400">
+    <w:abstractNumId w:val="12"/>
+  </w:num>
+  <w:num w:numId="12" w16cid:durableId="428964393">
     <w:abstractNumId w:val="10"/>
   </w:num>
-  <w:num w:numId="12" w16cid:durableId="428964393">
-    <w:abstractNumId w:val="8"/>
-  </w:num>
   <w:num w:numId="13" w16cid:durableId="751699360">
-    <w:abstractNumId w:val="4"/>
+    <w:abstractNumId w:val="5"/>
   </w:num>
   <w:num w:numId="14" w16cid:durableId="2144619963">
-    <w:abstractNumId w:val="6"/>
+    <w:abstractNumId w:val="8"/>
   </w:num>
   <w:num w:numId="15" w16cid:durableId="1431583198">
     <w:abstractNumId w:val="0"/>
   </w:num>
   <w:num w:numId="16" w16cid:durableId="503131643">
+    <w:abstractNumId w:val="9"/>
+  </w:num>
+  <w:num w:numId="17" w16cid:durableId="1808472946">
+    <w:abstractNumId w:val="19"/>
+  </w:num>
+  <w:num w:numId="18" w16cid:durableId="599876183">
+    <w:abstractNumId w:val="15"/>
+  </w:num>
+  <w:num w:numId="19" w16cid:durableId="1425609287">
     <w:abstractNumId w:val="7"/>
+  </w:num>
+  <w:num w:numId="20" w16cid:durableId="1828789333">
+    <w:abstractNumId w:val="2"/>
   </w:num>
 </w:numbering>
 </file>
@@ -3144,6 +4405,15 @@
       <w:szCs w:val="20"/>
     </w:rPr>
   </w:style>
+  <w:style w:type="paragraph" w:styleId="Sinespaciado">
+    <w:name w:val="No Spacing"/>
+    <w:uiPriority w:val="1"/>
+    <w:qFormat/>
+    <w:rsid w:val="007F25EB"/>
+    <w:pPr>
+      <w:spacing w:after="0" w:line="240" w:lineRule="auto"/>
+    </w:pPr>
+  </w:style>
 </w:styles>
 </file>
 

</xml_diff>

<commit_message>
Clase 3 y 4 Git y GitHub
</commit_message>
<xml_diff>
--- a/FORMACIONES/Principiante en Programación G5 - ONE/Ganar experiencia con Git/Curso de Git y GitHub controle y comparta su código/Notas.docx
+++ b/FORMACIONES/Principiante en Programación G5 - ONE/Ganar experiencia con Git/Curso de Git y GitHub controle y comparta su código/Notas.docx
@@ -345,6 +345,20 @@
       </w:r>
     </w:p>
     <w:p>
+      <w:pPr>
+        <w:pStyle w:val="Ttulo1"/>
+        <w:rPr>
+          <w:rFonts w:eastAsiaTheme="majorEastAsia"/>
+        </w:rPr>
+      </w:pPr>
+      <w:r>
+        <w:rPr>
+          <w:rFonts w:eastAsiaTheme="majorEastAsia"/>
+        </w:rPr>
+        <w:t>Guardando configuraciones:</w:t>
+      </w:r>
+    </w:p>
+    <w:p>
       <w:r>
         <w:t>Git status = ver el estado del repositorio</w:t>
       </w:r>
@@ -464,6 +478,7 @@
         <w:rPr>
           <w:lang w:eastAsia="es-CO"/>
         </w:rPr>
+        <w:lastRenderedPageBreak/>
         <w:t>Al ejecutar el comando git status, recibimos información que puede no ser tan clara, especialmente cuando nos encontramos con términos como HEAD, </w:t>
       </w:r>
       <w:proofErr w:type="spellStart"/>
@@ -519,7 +534,6 @@
         <w:rPr>
           <w:lang w:eastAsia="es-CO"/>
         </w:rPr>
-        <w:lastRenderedPageBreak/>
         <w:t>Solo para aclarar un poco, ya que entenderemos mejor cómo funciona Git durante el curso, aquí hay algunas definiciones interesantes:</w:t>
       </w:r>
     </w:p>
@@ -707,6 +721,7 @@
         <w:t xml:space="preserve">Git config </w:t>
       </w:r>
       <w:proofErr w:type="spellStart"/>
+      <w:proofErr w:type="gramStart"/>
       <w:r>
         <w:rPr>
           <w:lang w:val="en-US"/>
@@ -720,6 +735,7 @@
         <w:t>email</w:t>
       </w:r>
       <w:proofErr w:type="spellEnd"/>
+      <w:proofErr w:type="gramEnd"/>
       <w:r>
         <w:rPr>
           <w:lang w:val="en-US"/>
@@ -773,8 +789,13 @@
     </w:p>
     <w:p>
       <w:r>
-        <w:t>Git log -p = ver cambios, Para salir :q</w:t>
-      </w:r>
+        <w:t xml:space="preserve">Git log -p = ver cambios, Para </w:t>
+      </w:r>
+      <w:proofErr w:type="gramStart"/>
+      <w:r>
+        <w:t>salir :q</w:t>
+      </w:r>
+      <w:proofErr w:type="gramEnd"/>
     </w:p>
     <w:p>
       <w:pPr>
@@ -1015,7 +1036,14 @@
         <w:rPr>
           <w:lang w:eastAsia="es-CO"/>
         </w:rPr>
-        <w:t>Cómo hacer que Git no monitoree archivos, a través de .</w:t>
+        <w:t xml:space="preserve">Cómo hacer que Git no monitoree archivos, a través </w:t>
+      </w:r>
+      <w:proofErr w:type="gramStart"/>
+      <w:r>
+        <w:rPr>
+          <w:lang w:eastAsia="es-CO"/>
+        </w:rPr>
+        <w:t>de .</w:t>
       </w:r>
       <w:proofErr w:type="spellStart"/>
       <w:r>
@@ -1025,6 +1053,7 @@
         <w:t>gitignore</w:t>
       </w:r>
       <w:proofErr w:type="spellEnd"/>
+      <w:proofErr w:type="gramEnd"/>
     </w:p>
     <w:p>
       <w:pPr>
@@ -1059,11 +1088,1309 @@
       </w:r>
     </w:p>
     <w:p/>
+    <w:p>
+      <w:pPr>
+        <w:pStyle w:val="Ttulo1"/>
+        <w:rPr>
+          <w:rFonts w:eastAsiaTheme="majorEastAsia"/>
+        </w:rPr>
+      </w:pPr>
+      <w:r>
+        <w:rPr>
+          <w:rFonts w:eastAsiaTheme="majorEastAsia"/>
+        </w:rPr>
+        <w:lastRenderedPageBreak/>
+        <w:t>Clase 3: Compartiendo el trabajo</w:t>
+      </w:r>
+    </w:p>
+    <w:p>
+      <w:pPr>
+        <w:pStyle w:val="Ttulo1"/>
+        <w:rPr>
+          <w:rFonts w:eastAsiaTheme="majorEastAsia"/>
+        </w:rPr>
+      </w:pPr>
+      <w:r>
+        <w:rPr>
+          <w:rFonts w:eastAsiaTheme="majorEastAsia"/>
+        </w:rPr>
+        <w:t>Repositorio remoto:</w:t>
+      </w:r>
+    </w:p>
+    <w:p>
+      <w:pPr>
+        <w:jc w:val="center"/>
+      </w:pPr>
+      <w:r>
+        <w:drawing>
+          <wp:inline distT="0" distB="0" distL="0" distR="0" wp14:anchorId="7D1607EB" wp14:editId="467B1E9A">
+            <wp:extent cx="5612130" cy="2624455"/>
+            <wp:effectExtent l="0" t="0" r="7620" b="4445"/>
+            <wp:docPr id="2" name="Imagen 2"/>
+            <wp:cNvGraphicFramePr>
+              <a:graphicFrameLocks xmlns:a="http://schemas.openxmlformats.org/drawingml/2006/main" noChangeAspect="1"/>
+            </wp:cNvGraphicFramePr>
+            <a:graphic xmlns:a="http://schemas.openxmlformats.org/drawingml/2006/main">
+              <a:graphicData uri="http://schemas.openxmlformats.org/drawingml/2006/picture">
+                <pic:pic xmlns:pic="http://schemas.openxmlformats.org/drawingml/2006/picture">
+                  <pic:nvPicPr>
+                    <pic:cNvPr id="1" name=""/>
+                    <pic:cNvPicPr/>
+                  </pic:nvPicPr>
+                  <pic:blipFill>
+                    <a:blip r:embed="rId6"/>
+                    <a:stretch>
+                      <a:fillRect/>
+                    </a:stretch>
+                  </pic:blipFill>
+                  <pic:spPr>
+                    <a:xfrm>
+                      <a:off x="0" y="0"/>
+                      <a:ext cx="5612130" cy="2624455"/>
+                    </a:xfrm>
+                    <a:prstGeom prst="rect">
+                      <a:avLst/>
+                    </a:prstGeom>
+                  </pic:spPr>
+                </pic:pic>
+              </a:graphicData>
+            </a:graphic>
+          </wp:inline>
+        </w:drawing>
+      </w:r>
+    </w:p>
+    <w:p>
+      <w:r>
+        <w:drawing>
+          <wp:inline distT="0" distB="0" distL="0" distR="0" wp14:anchorId="26DFB9B3" wp14:editId="639D3A22">
+            <wp:extent cx="5612130" cy="2737485"/>
+            <wp:effectExtent l="0" t="0" r="7620" b="5715"/>
+            <wp:docPr id="3" name="Imagen 3"/>
+            <wp:cNvGraphicFramePr>
+              <a:graphicFrameLocks xmlns:a="http://schemas.openxmlformats.org/drawingml/2006/main" noChangeAspect="1"/>
+            </wp:cNvGraphicFramePr>
+            <a:graphic xmlns:a="http://schemas.openxmlformats.org/drawingml/2006/main">
+              <a:graphicData uri="http://schemas.openxmlformats.org/drawingml/2006/picture">
+                <pic:pic xmlns:pic="http://schemas.openxmlformats.org/drawingml/2006/picture">
+                  <pic:nvPicPr>
+                    <pic:cNvPr id="1" name=""/>
+                    <pic:cNvPicPr/>
+                  </pic:nvPicPr>
+                  <pic:blipFill>
+                    <a:blip r:embed="rId7"/>
+                    <a:stretch>
+                      <a:fillRect/>
+                    </a:stretch>
+                  </pic:blipFill>
+                  <pic:spPr>
+                    <a:xfrm>
+                      <a:off x="0" y="0"/>
+                      <a:ext cx="5612130" cy="2737485"/>
+                    </a:xfrm>
+                    <a:prstGeom prst="rect">
+                      <a:avLst/>
+                    </a:prstGeom>
+                  </pic:spPr>
+                </pic:pic>
+              </a:graphicData>
+            </a:graphic>
+          </wp:inline>
+        </w:drawing>
+      </w:r>
+    </w:p>
+    <w:p>
+      <w:r>
+        <w:drawing>
+          <wp:inline distT="0" distB="0" distL="0" distR="0" wp14:anchorId="65326D15" wp14:editId="6FEE1324">
+            <wp:extent cx="5612130" cy="812165"/>
+            <wp:effectExtent l="0" t="0" r="7620" b="6985"/>
+            <wp:docPr id="4" name="Imagen 4"/>
+            <wp:cNvGraphicFramePr>
+              <a:graphicFrameLocks xmlns:a="http://schemas.openxmlformats.org/drawingml/2006/main" noChangeAspect="1"/>
+            </wp:cNvGraphicFramePr>
+            <a:graphic xmlns:a="http://schemas.openxmlformats.org/drawingml/2006/main">
+              <a:graphicData uri="http://schemas.openxmlformats.org/drawingml/2006/picture">
+                <pic:pic xmlns:pic="http://schemas.openxmlformats.org/drawingml/2006/picture">
+                  <pic:nvPicPr>
+                    <pic:cNvPr id="1" name=""/>
+                    <pic:cNvPicPr/>
+                  </pic:nvPicPr>
+                  <pic:blipFill>
+                    <a:blip r:embed="rId8"/>
+                    <a:stretch>
+                      <a:fillRect/>
+                    </a:stretch>
+                  </pic:blipFill>
+                  <pic:spPr>
+                    <a:xfrm>
+                      <a:off x="0" y="0"/>
+                      <a:ext cx="5612130" cy="812165"/>
+                    </a:xfrm>
+                    <a:prstGeom prst="rect">
+                      <a:avLst/>
+                    </a:prstGeom>
+                  </pic:spPr>
+                </pic:pic>
+              </a:graphicData>
+            </a:graphic>
+          </wp:inline>
+        </w:drawing>
+      </w:r>
+    </w:p>
+    <w:p>
+      <w:r>
+        <w:t xml:space="preserve">Git </w:t>
+      </w:r>
+      <w:proofErr w:type="spellStart"/>
+      <w:r>
+        <w:t>init</w:t>
+      </w:r>
+      <w:proofErr w:type="spellEnd"/>
+      <w:r>
+        <w:t xml:space="preserve"> –</w:t>
+      </w:r>
+      <w:proofErr w:type="spellStart"/>
+      <w:r>
+        <w:t>bare</w:t>
+      </w:r>
+      <w:proofErr w:type="spellEnd"/>
+      <w:r>
+        <w:t xml:space="preserve"> (Repositorio local)</w:t>
+      </w:r>
+    </w:p>
+    <w:p>
+      <w:pPr>
+        <w:pStyle w:val="Ttulo1"/>
+        <w:rPr>
+          <w:rFonts w:eastAsiaTheme="majorEastAsia"/>
+        </w:rPr>
+      </w:pPr>
+      <w:r>
+        <w:rPr>
+          <w:rFonts w:eastAsiaTheme="majorEastAsia"/>
+        </w:rPr>
+        <w:lastRenderedPageBreak/>
+        <w:t>Sincronizando datos:</w:t>
+      </w:r>
+    </w:p>
+    <w:p>
+      <w:pPr>
+        <w:pStyle w:val="Ttulo1"/>
+        <w:rPr>
+          <w:rFonts w:eastAsiaTheme="majorEastAsia"/>
+        </w:rPr>
+      </w:pPr>
+      <w:r>
+        <w:rPr>
+          <w:rFonts w:eastAsiaTheme="majorEastAsia"/>
+        </w:rPr>
+        <w:drawing>
+          <wp:inline distT="0" distB="0" distL="0" distR="0" wp14:anchorId="3E74242A" wp14:editId="3CDFD830">
+            <wp:extent cx="5612130" cy="3716655"/>
+            <wp:effectExtent l="0" t="0" r="7620" b="0"/>
+            <wp:docPr id="5" name="Imagen 5"/>
+            <wp:cNvGraphicFramePr>
+              <a:graphicFrameLocks xmlns:a="http://schemas.openxmlformats.org/drawingml/2006/main" noChangeAspect="1"/>
+            </wp:cNvGraphicFramePr>
+            <a:graphic xmlns:a="http://schemas.openxmlformats.org/drawingml/2006/main">
+              <a:graphicData uri="http://schemas.openxmlformats.org/drawingml/2006/picture">
+                <pic:pic xmlns:pic="http://schemas.openxmlformats.org/drawingml/2006/picture">
+                  <pic:nvPicPr>
+                    <pic:cNvPr id="1" name=""/>
+                    <pic:cNvPicPr/>
+                  </pic:nvPicPr>
+                  <pic:blipFill>
+                    <a:blip r:embed="rId9"/>
+                    <a:stretch>
+                      <a:fillRect/>
+                    </a:stretch>
+                  </pic:blipFill>
+                  <pic:spPr>
+                    <a:xfrm>
+                      <a:off x="0" y="0"/>
+                      <a:ext cx="5612130" cy="3716655"/>
+                    </a:xfrm>
+                    <a:prstGeom prst="rect">
+                      <a:avLst/>
+                    </a:prstGeom>
+                  </pic:spPr>
+                </pic:pic>
+              </a:graphicData>
+            </a:graphic>
+          </wp:inline>
+        </w:drawing>
+      </w:r>
+    </w:p>
+    <w:p>
+      <w:pPr>
+        <w:pStyle w:val="Ttulo1"/>
+        <w:rPr>
+          <w:rFonts w:eastAsiaTheme="majorEastAsia"/>
+        </w:rPr>
+      </w:pPr>
+      <w:r>
+        <w:rPr>
+          <w:rFonts w:eastAsiaTheme="majorEastAsia"/>
+        </w:rPr>
+        <w:t>GitHub:</w:t>
+      </w:r>
+    </w:p>
+    <w:p>
+      <w:proofErr w:type="spellStart"/>
+      <w:r>
+        <w:t>Origin</w:t>
+      </w:r>
+      <w:proofErr w:type="spellEnd"/>
+      <w:r>
+        <w:t xml:space="preserve"> es el repositorio por defecto</w:t>
+      </w:r>
+      <w:r>
+        <w:t>.</w:t>
+      </w:r>
+    </w:p>
+    <w:p>
+      <w:pPr>
+        <w:pStyle w:val="Ttulo1"/>
+        <w:rPr>
+          <w:rFonts w:eastAsiaTheme="majorEastAsia"/>
+        </w:rPr>
+      </w:pPr>
+      <w:r>
+        <w:rPr>
+          <w:rFonts w:eastAsiaTheme="majorEastAsia"/>
+        </w:rPr>
+        <w:drawing>
+          <wp:inline distT="0" distB="0" distL="0" distR="0" wp14:anchorId="79D1D85F" wp14:editId="0266A9EE">
+            <wp:extent cx="5115639" cy="371527"/>
+            <wp:effectExtent l="0" t="0" r="0" b="9525"/>
+            <wp:docPr id="6" name="Imagen 6"/>
+            <wp:cNvGraphicFramePr>
+              <a:graphicFrameLocks xmlns:a="http://schemas.openxmlformats.org/drawingml/2006/main" noChangeAspect="1"/>
+            </wp:cNvGraphicFramePr>
+            <a:graphic xmlns:a="http://schemas.openxmlformats.org/drawingml/2006/main">
+              <a:graphicData uri="http://schemas.openxmlformats.org/drawingml/2006/picture">
+                <pic:pic xmlns:pic="http://schemas.openxmlformats.org/drawingml/2006/picture">
+                  <pic:nvPicPr>
+                    <pic:cNvPr id="1" name=""/>
+                    <pic:cNvPicPr/>
+                  </pic:nvPicPr>
+                  <pic:blipFill>
+                    <a:blip r:embed="rId10"/>
+                    <a:stretch>
+                      <a:fillRect/>
+                    </a:stretch>
+                  </pic:blipFill>
+                  <pic:spPr>
+                    <a:xfrm>
+                      <a:off x="0" y="0"/>
+                      <a:ext cx="5115639" cy="371527"/>
+                    </a:xfrm>
+                    <a:prstGeom prst="rect">
+                      <a:avLst/>
+                    </a:prstGeom>
+                  </pic:spPr>
+                </pic:pic>
+              </a:graphicData>
+            </a:graphic>
+          </wp:inline>
+        </w:drawing>
+      </w:r>
+    </w:p>
+    <w:p>
+      <w:r>
+        <w:t>En esta aula aprendimos:</w:t>
+      </w:r>
+    </w:p>
+    <w:p>
+      <w:pPr>
+        <w:numPr>
+          <w:ilvl w:val="0"/>
+          <w:numId w:val="21"/>
+        </w:numPr>
+      </w:pPr>
+      <w:r>
+        <w:t>Lo que son los repositorios remotos</w:t>
+      </w:r>
+    </w:p>
+    <w:p>
+      <w:pPr>
+        <w:numPr>
+          <w:ilvl w:val="0"/>
+          <w:numId w:val="21"/>
+        </w:numPr>
+      </w:pPr>
+      <w:r>
+        <w:t>Cómo crear un repositorio de Git sin una copia de los archivos (con --</w:t>
+      </w:r>
+      <w:proofErr w:type="spellStart"/>
+      <w:r>
+        <w:t>bare</w:t>
+      </w:r>
+      <w:proofErr w:type="spellEnd"/>
+      <w:r>
+        <w:t>) para usar como servidor;</w:t>
+      </w:r>
+    </w:p>
+    <w:p>
+      <w:pPr>
+        <w:numPr>
+          <w:ilvl w:val="0"/>
+          <w:numId w:val="21"/>
+        </w:numPr>
+      </w:pPr>
+      <w:r>
+        <w:t>Cómo agregar links a repositorios remotos, con el comando git remote add;</w:t>
+      </w:r>
+    </w:p>
+    <w:p>
+      <w:pPr>
+        <w:numPr>
+          <w:ilvl w:val="0"/>
+          <w:numId w:val="21"/>
+        </w:numPr>
+      </w:pPr>
+      <w:r>
+        <w:t>Cómo descargar un repositorio por primera vez clonándolo con el comando git clone;</w:t>
+      </w:r>
+    </w:p>
+    <w:p>
+      <w:pPr>
+        <w:numPr>
+          <w:ilvl w:val="0"/>
+          <w:numId w:val="21"/>
+        </w:numPr>
+      </w:pPr>
+      <w:r>
+        <w:t xml:space="preserve">Cómo enviar nuestros cambios a un repositorio remoto, con git </w:t>
+      </w:r>
+      <w:proofErr w:type="spellStart"/>
+      <w:r>
+        <w:t>push</w:t>
+      </w:r>
+      <w:proofErr w:type="spellEnd"/>
+      <w:r>
+        <w:t>;</w:t>
+      </w:r>
+    </w:p>
+    <w:p>
+      <w:pPr>
+        <w:numPr>
+          <w:ilvl w:val="0"/>
+          <w:numId w:val="21"/>
+        </w:numPr>
+      </w:pPr>
+      <w:r>
+        <w:t xml:space="preserve">Cómo actualizar nuestro repositorio con los datos en el repositorio remoto, usando git </w:t>
+      </w:r>
+      <w:proofErr w:type="spellStart"/>
+      <w:r>
+        <w:t>pull</w:t>
+      </w:r>
+      <w:proofErr w:type="spellEnd"/>
+      <w:r>
+        <w:t>;</w:t>
+      </w:r>
+    </w:p>
+    <w:p>
+      <w:pPr>
+        <w:numPr>
+          <w:ilvl w:val="0"/>
+          <w:numId w:val="21"/>
+        </w:numPr>
+      </w:pPr>
+      <w:r>
+        <w:lastRenderedPageBreak/>
+        <w:t>Qué es </w:t>
+      </w:r>
+      <w:r>
+        <w:rPr>
+          <w:b/>
+          <w:bCs/>
+        </w:rPr>
+        <w:t>GitHub</w:t>
+      </w:r>
+      <w:r>
+        <w:t> y para qué sirve;</w:t>
+      </w:r>
+    </w:p>
+    <w:p>
+      <w:pPr>
+        <w:numPr>
+          <w:ilvl w:val="0"/>
+          <w:numId w:val="21"/>
+        </w:numPr>
+      </w:pPr>
+      <w:r>
+        <w:t>Cómo crear un repositorio en </w:t>
+      </w:r>
+      <w:r>
+        <w:rPr>
+          <w:b/>
+          <w:bCs/>
+        </w:rPr>
+        <w:t>GitHub</w:t>
+      </w:r>
+      <w:r>
+        <w:t>;</w:t>
+      </w:r>
+    </w:p>
+    <w:p>
+      <w:pPr>
+        <w:numPr>
+          <w:ilvl w:val="0"/>
+          <w:numId w:val="21"/>
+        </w:numPr>
+      </w:pPr>
+      <w:r>
+        <w:t>Cómo agregar un repositorio de </w:t>
+      </w:r>
+      <w:r>
+        <w:rPr>
+          <w:b/>
+          <w:bCs/>
+        </w:rPr>
+        <w:t>GitHub</w:t>
+      </w:r>
+      <w:r>
+        <w:t> como repositorio remoto.</w:t>
+      </w:r>
+    </w:p>
+    <w:p>
+      <w:pPr>
+        <w:pStyle w:val="Ttulo1"/>
+        <w:rPr>
+          <w:rFonts w:eastAsiaTheme="majorEastAsia"/>
+        </w:rPr>
+      </w:pPr>
+      <w:r>
+        <w:rPr>
+          <w:rFonts w:eastAsiaTheme="majorEastAsia"/>
+        </w:rPr>
+        <w:t>Clase 4: Trabajando en equipo</w:t>
+      </w:r>
+    </w:p>
+    <w:p>
+      <w:pPr>
+        <w:pStyle w:val="Ttulo1"/>
+        <w:rPr>
+          <w:rFonts w:eastAsiaTheme="majorEastAsia"/>
+        </w:rPr>
+      </w:pPr>
+      <w:r>
+        <w:rPr>
+          <w:rFonts w:eastAsiaTheme="majorEastAsia"/>
+        </w:rPr>
+        <w:t>Branches: (Ramas)</w:t>
+      </w:r>
+    </w:p>
+    <w:p>
+      <w:r>
+        <w:t>Git Branch nombre = crear rama</w:t>
+      </w:r>
+    </w:p>
+    <w:p>
+      <w:r>
+        <w:t xml:space="preserve">Git </w:t>
+      </w:r>
+      <w:proofErr w:type="spellStart"/>
+      <w:r>
+        <w:t>checkout</w:t>
+      </w:r>
+      <w:proofErr w:type="spellEnd"/>
+      <w:r>
+        <w:t xml:space="preserve"> nombre = cambiar de rama </w:t>
+      </w:r>
+    </w:p>
+    <w:p>
+      <w:r>
+        <w:t xml:space="preserve">Git </w:t>
+      </w:r>
+      <w:proofErr w:type="spellStart"/>
+      <w:r>
+        <w:t>checkout</w:t>
+      </w:r>
+      <w:proofErr w:type="spellEnd"/>
+      <w:r>
+        <w:t xml:space="preserve"> -b lista = crear</w:t>
+      </w:r>
+      <w:r>
+        <w:t xml:space="preserve"> y cambiar rama</w:t>
+      </w:r>
+    </w:p>
+    <w:p>
+      <w:r>
+        <w:t>Las </w:t>
+      </w:r>
+      <w:proofErr w:type="spellStart"/>
+      <w:r>
+        <w:t>branches</w:t>
+      </w:r>
+      <w:proofErr w:type="spellEnd"/>
+      <w:r>
+        <w:t> ("ramas") se utilizan para desarrollar funcionalidades aisladas entre sí. La </w:t>
+      </w:r>
+      <w:proofErr w:type="spellStart"/>
+      <w:r>
+        <w:t>branch</w:t>
+      </w:r>
+      <w:proofErr w:type="spellEnd"/>
+      <w:r>
+        <w:t> master es la </w:t>
+      </w:r>
+      <w:proofErr w:type="spellStart"/>
+      <w:r>
+        <w:t>branch</w:t>
+      </w:r>
+      <w:proofErr w:type="spellEnd"/>
+      <w:r>
+        <w:t> "predeterminada" cuando creas un repositorio.</w:t>
+      </w:r>
+    </w:p>
+    <w:p>
+      <w:r>
+        <w:t>Es interesante separar el desarrollo de funcionalidades en diferentes </w:t>
+      </w:r>
+      <w:proofErr w:type="spellStart"/>
+      <w:r>
+        <w:t>branches</w:t>
+      </w:r>
+      <w:proofErr w:type="spellEnd"/>
+      <w:r>
+        <w:t>, para que los cambios en el código de una no influyan en el funcionamiento de otra.</w:t>
+      </w:r>
+    </w:p>
+    <w:p>
+      <w:pPr>
+        <w:pStyle w:val="Ttulo1"/>
+      </w:pPr>
+      <w:r>
+        <w:t>Uniendo el trabajo:</w:t>
+      </w:r>
+    </w:p>
+    <w:p>
+      <w:r>
+        <w:t xml:space="preserve">Git </w:t>
+      </w:r>
+      <w:proofErr w:type="spellStart"/>
+      <w:r>
+        <w:t>merge</w:t>
+      </w:r>
+      <w:proofErr w:type="spellEnd"/>
+      <w:r>
+        <w:t xml:space="preserve"> nombre = Unir las dos ramas (en la rama </w:t>
+      </w:r>
+      <w:proofErr w:type="spellStart"/>
+      <w:r>
+        <w:t>main</w:t>
+      </w:r>
+      <w:proofErr w:type="spellEnd"/>
+      <w:r>
+        <w:t>) salimos con :x</w:t>
+      </w:r>
+    </w:p>
+    <w:p>
+      <w:r>
+        <w:t>Cómo podemos hacer el </w:t>
+      </w:r>
+      <w:proofErr w:type="spellStart"/>
+      <w:r>
+        <w:t>merge</w:t>
+      </w:r>
+      <w:proofErr w:type="spellEnd"/>
+      <w:r>
+        <w:t> de la </w:t>
+      </w:r>
+      <w:r>
+        <w:rPr>
+          <w:i/>
+          <w:iCs/>
+        </w:rPr>
+        <w:t>Branch</w:t>
+      </w:r>
+      <w:r>
+        <w:t> </w:t>
+      </w:r>
+      <w:proofErr w:type="spellStart"/>
+      <w:r>
+        <w:t>titulo</w:t>
+      </w:r>
+      <w:proofErr w:type="spellEnd"/>
+      <w:r>
+        <w:t> hacia la </w:t>
+      </w:r>
+      <w:r>
+        <w:rPr>
+          <w:i/>
+          <w:iCs/>
+        </w:rPr>
+        <w:t>Branch</w:t>
+      </w:r>
+      <w:r>
+        <w:t> master</w:t>
+      </w:r>
+      <w:r>
+        <w:t>:</w:t>
+      </w:r>
+    </w:p>
+    <w:p>
+      <w:pPr>
+        <w:jc w:val="center"/>
+      </w:pPr>
+      <w:r>
+        <w:drawing>
+          <wp:inline distT="0" distB="0" distL="0" distR="0" wp14:anchorId="47A08452" wp14:editId="740111DB">
+            <wp:extent cx="2838846" cy="800212"/>
+            <wp:effectExtent l="0" t="0" r="0" b="0"/>
+            <wp:docPr id="7" name="Imagen 7"/>
+            <wp:cNvGraphicFramePr>
+              <a:graphicFrameLocks xmlns:a="http://schemas.openxmlformats.org/drawingml/2006/main" noChangeAspect="1"/>
+            </wp:cNvGraphicFramePr>
+            <a:graphic xmlns:a="http://schemas.openxmlformats.org/drawingml/2006/main">
+              <a:graphicData uri="http://schemas.openxmlformats.org/drawingml/2006/picture">
+                <pic:pic xmlns:pic="http://schemas.openxmlformats.org/drawingml/2006/picture">
+                  <pic:nvPicPr>
+                    <pic:cNvPr id="1" name=""/>
+                    <pic:cNvPicPr/>
+                  </pic:nvPicPr>
+                  <pic:blipFill>
+                    <a:blip r:embed="rId11"/>
+                    <a:stretch>
+                      <a:fillRect/>
+                    </a:stretch>
+                  </pic:blipFill>
+                  <pic:spPr>
+                    <a:xfrm>
+                      <a:off x="0" y="0"/>
+                      <a:ext cx="2838846" cy="800212"/>
+                    </a:xfrm>
+                    <a:prstGeom prst="rect">
+                      <a:avLst/>
+                    </a:prstGeom>
+                  </pic:spPr>
+                </pic:pic>
+              </a:graphicData>
+            </a:graphic>
+          </wp:inline>
+        </w:drawing>
+      </w:r>
+    </w:p>
+    <w:p>
+      <w:pPr>
+        <w:pStyle w:val="Ttulo1"/>
+      </w:pPr>
+      <w:r>
+        <w:t>Actualizando la Branch:</w:t>
+      </w:r>
+    </w:p>
+    <w:p>
+      <w:r>
+        <w:t xml:space="preserve">Git rebase </w:t>
+      </w:r>
+      <w:proofErr w:type="spellStart"/>
+      <w:r>
+        <w:t>titulo</w:t>
+      </w:r>
+      <w:proofErr w:type="spellEnd"/>
+      <w:r>
+        <w:t xml:space="preserve"> = llevamos los </w:t>
+      </w:r>
+      <w:proofErr w:type="spellStart"/>
+      <w:r>
+        <w:t>commits</w:t>
+      </w:r>
+      <w:proofErr w:type="spellEnd"/>
+      <w:r>
+        <w:t xml:space="preserve"> de </w:t>
+      </w:r>
+      <w:proofErr w:type="spellStart"/>
+      <w:r>
+        <w:t>titulo</w:t>
+      </w:r>
+      <w:proofErr w:type="spellEnd"/>
+      <w:r>
+        <w:t xml:space="preserve"> a master</w:t>
+      </w:r>
+      <w:r>
+        <w:t>.</w:t>
+      </w:r>
+    </w:p>
+    <w:p>
+      <w:r>
+        <w:t>El </w:t>
+      </w:r>
+      <w:proofErr w:type="spellStart"/>
+      <w:r>
+        <w:t>merge</w:t>
+      </w:r>
+      <w:proofErr w:type="spellEnd"/>
+      <w:r>
+        <w:t> junta los trabajos y genera un </w:t>
+      </w:r>
+      <w:proofErr w:type="spellStart"/>
+      <w:r>
+        <w:t>merge</w:t>
+      </w:r>
+      <w:proofErr w:type="spellEnd"/>
+      <w:r>
+        <w:t xml:space="preserve"> commit. El rebase aplica los </w:t>
+      </w:r>
+      <w:proofErr w:type="spellStart"/>
+      <w:r>
+        <w:rPr>
+          <w:i/>
+          <w:iCs/>
+        </w:rPr>
+        <w:t>commits</w:t>
+      </w:r>
+      <w:proofErr w:type="spellEnd"/>
+      <w:r>
+        <w:t> de otra Branch en la </w:t>
+      </w:r>
+      <w:r>
+        <w:rPr>
+          <w:i/>
+          <w:iCs/>
+        </w:rPr>
+        <w:t>Branch</w:t>
+      </w:r>
+      <w:r>
+        <w:t> actual.</w:t>
+      </w:r>
+    </w:p>
     <w:p/>
     <w:p/>
+    <w:p/>
     <w:p>
       <w:pPr>
         <w:pStyle w:val="Ttulo1"/>
+      </w:pPr>
+      <w:r>
+        <w:lastRenderedPageBreak/>
+        <w:t>Resolviendo conflictos:</w:t>
+      </w:r>
+    </w:p>
+    <w:p>
+      <w:pPr>
+        <w:pStyle w:val="Ttulo1"/>
+        <w:jc w:val="center"/>
+      </w:pPr>
+      <w:r>
+        <w:drawing>
+          <wp:inline distT="0" distB="0" distL="0" distR="0" wp14:anchorId="0349D2FA" wp14:editId="5A48E57E">
+            <wp:extent cx="5612130" cy="836295"/>
+            <wp:effectExtent l="0" t="0" r="7620" b="1905"/>
+            <wp:docPr id="8" name="Imagen 8"/>
+            <wp:cNvGraphicFramePr>
+              <a:graphicFrameLocks xmlns:a="http://schemas.openxmlformats.org/drawingml/2006/main" noChangeAspect="1"/>
+            </wp:cNvGraphicFramePr>
+            <a:graphic xmlns:a="http://schemas.openxmlformats.org/drawingml/2006/main">
+              <a:graphicData uri="http://schemas.openxmlformats.org/drawingml/2006/picture">
+                <pic:pic xmlns:pic="http://schemas.openxmlformats.org/drawingml/2006/picture">
+                  <pic:nvPicPr>
+                    <pic:cNvPr id="1" name=""/>
+                    <pic:cNvPicPr/>
+                  </pic:nvPicPr>
+                  <pic:blipFill>
+                    <a:blip r:embed="rId12"/>
+                    <a:stretch>
+                      <a:fillRect/>
+                    </a:stretch>
+                  </pic:blipFill>
+                  <pic:spPr>
+                    <a:xfrm>
+                      <a:off x="0" y="0"/>
+                      <a:ext cx="5612130" cy="836295"/>
+                    </a:xfrm>
+                    <a:prstGeom prst="rect">
+                      <a:avLst/>
+                    </a:prstGeom>
+                  </pic:spPr>
+                </pic:pic>
+              </a:graphicData>
+            </a:graphic>
+          </wp:inline>
+        </w:drawing>
+      </w:r>
+    </w:p>
+    <w:p>
+      <w:pPr>
+        <w:jc w:val="center"/>
+      </w:pPr>
+      <w:r>
+        <w:drawing>
+          <wp:inline distT="0" distB="0" distL="0" distR="0" wp14:anchorId="52AB3C3B" wp14:editId="0E328C30">
+            <wp:extent cx="4601217" cy="933580"/>
+            <wp:effectExtent l="0" t="0" r="8890" b="0"/>
+            <wp:docPr id="9" name="Imagen 9"/>
+            <wp:cNvGraphicFramePr>
+              <a:graphicFrameLocks xmlns:a="http://schemas.openxmlformats.org/drawingml/2006/main" noChangeAspect="1"/>
+            </wp:cNvGraphicFramePr>
+            <a:graphic xmlns:a="http://schemas.openxmlformats.org/drawingml/2006/main">
+              <a:graphicData uri="http://schemas.openxmlformats.org/drawingml/2006/picture">
+                <pic:pic xmlns:pic="http://schemas.openxmlformats.org/drawingml/2006/picture">
+                  <pic:nvPicPr>
+                    <pic:cNvPr id="1" name=""/>
+                    <pic:cNvPicPr/>
+                  </pic:nvPicPr>
+                  <pic:blipFill>
+                    <a:blip r:embed="rId13"/>
+                    <a:stretch>
+                      <a:fillRect/>
+                    </a:stretch>
+                  </pic:blipFill>
+                  <pic:spPr>
+                    <a:xfrm>
+                      <a:off x="0" y="0"/>
+                      <a:ext cx="4601217" cy="933580"/>
+                    </a:xfrm>
+                    <a:prstGeom prst="rect">
+                      <a:avLst/>
+                    </a:prstGeom>
+                  </pic:spPr>
+                </pic:pic>
+              </a:graphicData>
+            </a:graphic>
+          </wp:inline>
+        </w:drawing>
+      </w:r>
+    </w:p>
+    <w:p>
+      <w:pPr>
+        <w:jc w:val="center"/>
+      </w:pPr>
+      <w:r>
+        <w:drawing>
+          <wp:inline distT="0" distB="0" distL="0" distR="0" wp14:anchorId="00BC4ED9" wp14:editId="557DAD88">
+            <wp:extent cx="5612130" cy="2306320"/>
+            <wp:effectExtent l="0" t="0" r="7620" b="0"/>
+            <wp:docPr id="10" name="Imagen 10"/>
+            <wp:cNvGraphicFramePr>
+              <a:graphicFrameLocks xmlns:a="http://schemas.openxmlformats.org/drawingml/2006/main" noChangeAspect="1"/>
+            </wp:cNvGraphicFramePr>
+            <a:graphic xmlns:a="http://schemas.openxmlformats.org/drawingml/2006/main">
+              <a:graphicData uri="http://schemas.openxmlformats.org/drawingml/2006/picture">
+                <pic:pic xmlns:pic="http://schemas.openxmlformats.org/drawingml/2006/picture">
+                  <pic:nvPicPr>
+                    <pic:cNvPr id="1" name=""/>
+                    <pic:cNvPicPr/>
+                  </pic:nvPicPr>
+                  <pic:blipFill>
+                    <a:blip r:embed="rId14"/>
+                    <a:stretch>
+                      <a:fillRect/>
+                    </a:stretch>
+                  </pic:blipFill>
+                  <pic:spPr>
+                    <a:xfrm>
+                      <a:off x="0" y="0"/>
+                      <a:ext cx="5612130" cy="2306320"/>
+                    </a:xfrm>
+                    <a:prstGeom prst="rect">
+                      <a:avLst/>
+                    </a:prstGeom>
+                  </pic:spPr>
+                </pic:pic>
+              </a:graphicData>
+            </a:graphic>
+          </wp:inline>
+        </w:drawing>
+      </w:r>
+    </w:p>
+    <w:p>
+      <w:pPr>
+        <w:jc w:val="both"/>
+      </w:pPr>
+      <w:r>
+        <w:t>Vimos lo simple que es resolver los conflictos identificados por Git al intentar hacer </w:t>
+      </w:r>
+      <w:proofErr w:type="spellStart"/>
+      <w:r>
+        <w:t>merge</w:t>
+      </w:r>
+      <w:proofErr w:type="spellEnd"/>
+      <w:r>
+        <w:t>.</w:t>
+      </w:r>
+    </w:p>
+    <w:p>
+      <w:pPr>
+        <w:jc w:val="both"/>
+      </w:pPr>
+      <w:r>
+        <w:t>Ahora, genera un conflicto y, en lugar de usar </w:t>
+      </w:r>
+      <w:proofErr w:type="spellStart"/>
+      <w:r>
+        <w:t>merge</w:t>
+      </w:r>
+      <w:proofErr w:type="spellEnd"/>
+      <w:r>
+        <w:t>, usa rebase para actualizar el master:</w:t>
+      </w:r>
+    </w:p>
+    <w:p>
+      <w:pPr>
+        <w:numPr>
+          <w:ilvl w:val="0"/>
+          <w:numId w:val="22"/>
+        </w:numPr>
+        <w:jc w:val="both"/>
+      </w:pPr>
+      <w:proofErr w:type="spellStart"/>
+      <w:r>
+        <w:t>Vé</w:t>
+      </w:r>
+      <w:proofErr w:type="spellEnd"/>
+      <w:r>
+        <w:t xml:space="preserve"> a la </w:t>
+      </w:r>
+      <w:proofErr w:type="spellStart"/>
+      <w:r>
+        <w:rPr>
+          <w:i/>
+          <w:iCs/>
+        </w:rPr>
+        <w:t>branch</w:t>
+      </w:r>
+      <w:proofErr w:type="spellEnd"/>
+      <w:r>
+        <w:t> titulo</w:t>
+      </w:r>
+    </w:p>
+    <w:p>
+      <w:pPr>
+        <w:numPr>
+          <w:ilvl w:val="0"/>
+          <w:numId w:val="22"/>
+        </w:numPr>
+        <w:jc w:val="both"/>
+      </w:pPr>
+      <w:proofErr w:type="spellStart"/>
+      <w:r>
+        <w:rPr>
+          <w:i/>
+          <w:iCs/>
+        </w:rPr>
+        <w:t>Commitea</w:t>
+      </w:r>
+      <w:proofErr w:type="spellEnd"/>
+      <w:r>
+        <w:t> algo</w:t>
+      </w:r>
+    </w:p>
+    <w:p>
+      <w:pPr>
+        <w:numPr>
+          <w:ilvl w:val="0"/>
+          <w:numId w:val="22"/>
+        </w:numPr>
+        <w:jc w:val="both"/>
+      </w:pPr>
+      <w:proofErr w:type="spellStart"/>
+      <w:r>
+        <w:t>Vé</w:t>
+      </w:r>
+      <w:proofErr w:type="spellEnd"/>
+      <w:r>
+        <w:t xml:space="preserve"> a la </w:t>
+      </w:r>
+      <w:proofErr w:type="spellStart"/>
+      <w:r>
+        <w:rPr>
+          <w:i/>
+          <w:iCs/>
+        </w:rPr>
+        <w:t>branch</w:t>
+      </w:r>
+      <w:proofErr w:type="spellEnd"/>
+      <w:r>
+        <w:t> master, </w:t>
+      </w:r>
+      <w:proofErr w:type="spellStart"/>
+      <w:r>
+        <w:rPr>
+          <w:i/>
+          <w:iCs/>
+        </w:rPr>
+        <w:t>commitea</w:t>
+      </w:r>
+      <w:proofErr w:type="spellEnd"/>
+      <w:r>
+        <w:t> un cambio en la misma línea</w:t>
+      </w:r>
+    </w:p>
+    <w:p>
+      <w:pPr>
+        <w:numPr>
+          <w:ilvl w:val="0"/>
+          <w:numId w:val="22"/>
+        </w:numPr>
+        <w:jc w:val="both"/>
+      </w:pPr>
+      <w:r>
+        <w:t>Ejecuta git rebase titulo</w:t>
+      </w:r>
+    </w:p>
+    <w:p>
+      <w:pPr>
+        <w:jc w:val="both"/>
+      </w:pPr>
+      <w:r>
+        <w:t>Mira la salida de Git y usa la información que te da; después de corregir el conflicto, continúa con el rebase.</w:t>
+      </w:r>
+    </w:p>
+    <w:p>
+      <w:pPr>
+        <w:jc w:val="both"/>
+      </w:pPr>
+    </w:p>
+    <w:p>
+      <w:r>
+        <w:t>En esta aula aprendimos:</w:t>
+      </w:r>
+    </w:p>
+    <w:p>
+      <w:pPr>
+        <w:numPr>
+          <w:ilvl w:val="0"/>
+          <w:numId w:val="23"/>
+        </w:numPr>
+      </w:pPr>
+      <w:r>
+        <w:t>Que una </w:t>
+      </w:r>
+      <w:proofErr w:type="spellStart"/>
+      <w:r>
+        <w:rPr>
+          <w:i/>
+          <w:iCs/>
+        </w:rPr>
+        <w:t>branch</w:t>
+      </w:r>
+      <w:proofErr w:type="spellEnd"/>
+      <w:r>
+        <w:t> (o rama) es una línea de </w:t>
+      </w:r>
+      <w:proofErr w:type="spellStart"/>
+      <w:r>
+        <w:rPr>
+          <w:i/>
+          <w:iCs/>
+        </w:rPr>
+        <w:t>commits</w:t>
+      </w:r>
+      <w:proofErr w:type="spellEnd"/>
+      <w:r>
+        <w:t> separada, y que se puede usar para desarrollar funcionalidades independientes;</w:t>
+      </w:r>
+    </w:p>
+    <w:p>
+      <w:pPr>
+        <w:numPr>
+          <w:ilvl w:val="0"/>
+          <w:numId w:val="23"/>
+        </w:numPr>
+      </w:pPr>
+      <w:r>
+        <w:lastRenderedPageBreak/>
+        <w:t>Que con </w:t>
+      </w:r>
+      <w:proofErr w:type="spellStart"/>
+      <w:r>
+        <w:rPr>
+          <w:i/>
+          <w:iCs/>
+        </w:rPr>
+        <w:t>branches</w:t>
+      </w:r>
+      <w:proofErr w:type="spellEnd"/>
+      <w:r>
+        <w:t> separadas, podemos evitar que el código de una funcionalidad interfiera con otra;</w:t>
+      </w:r>
+    </w:p>
+    <w:p>
+      <w:pPr>
+        <w:numPr>
+          <w:ilvl w:val="0"/>
+          <w:numId w:val="23"/>
+        </w:numPr>
+      </w:pPr>
+      <w:r>
+        <w:t>Cómo traer el trabajo realizado en una </w:t>
+      </w:r>
+      <w:proofErr w:type="spellStart"/>
+      <w:r>
+        <w:rPr>
+          <w:i/>
+          <w:iCs/>
+        </w:rPr>
+        <w:t>branch</w:t>
+      </w:r>
+      <w:proofErr w:type="spellEnd"/>
+      <w:r>
+        <w:t> a otra </w:t>
+      </w:r>
+      <w:proofErr w:type="spellStart"/>
+      <w:r>
+        <w:rPr>
+          <w:i/>
+          <w:iCs/>
+        </w:rPr>
+        <w:t>branch</w:t>
+      </w:r>
+      <w:proofErr w:type="spellEnd"/>
+      <w:r>
+        <w:t xml:space="preserve">, como la master, usando el comando git </w:t>
+      </w:r>
+      <w:proofErr w:type="spellStart"/>
+      <w:r>
+        <w:t>merge</w:t>
+      </w:r>
+      <w:proofErr w:type="spellEnd"/>
+      <w:r>
+        <w:t>;</w:t>
+      </w:r>
+    </w:p>
+    <w:p>
+      <w:pPr>
+        <w:numPr>
+          <w:ilvl w:val="0"/>
+          <w:numId w:val="23"/>
+        </w:numPr>
+      </w:pPr>
+      <w:r>
+        <w:t xml:space="preserve">Que git </w:t>
+      </w:r>
+      <w:proofErr w:type="spellStart"/>
+      <w:r>
+        <w:t>merge</w:t>
+      </w:r>
+      <w:proofErr w:type="spellEnd"/>
+      <w:r>
+        <w:t> genera un nuevo </w:t>
+      </w:r>
+      <w:r>
+        <w:rPr>
+          <w:i/>
+          <w:iCs/>
+        </w:rPr>
+        <w:t>commit</w:t>
+      </w:r>
+      <w:r>
+        <w:t>, informando que hubo una mezcla entre dos </w:t>
+      </w:r>
+      <w:proofErr w:type="spellStart"/>
+      <w:r>
+        <w:rPr>
+          <w:i/>
+          <w:iCs/>
+        </w:rPr>
+        <w:t>branches</w:t>
+      </w:r>
+      <w:proofErr w:type="spellEnd"/>
+      <w:r>
+        <w:t>;</w:t>
+      </w:r>
+    </w:p>
+    <w:p>
+      <w:pPr>
+        <w:numPr>
+          <w:ilvl w:val="0"/>
+          <w:numId w:val="23"/>
+        </w:numPr>
+      </w:pPr>
+      <w:r>
+        <w:t>Cómo traer </w:t>
+      </w:r>
+      <w:proofErr w:type="spellStart"/>
+      <w:r>
+        <w:rPr>
+          <w:i/>
+          <w:iCs/>
+        </w:rPr>
+        <w:t>commits</w:t>
+      </w:r>
+      <w:proofErr w:type="spellEnd"/>
+      <w:r>
+        <w:t> de una </w:t>
+      </w:r>
+      <w:proofErr w:type="spellStart"/>
+      <w:r>
+        <w:rPr>
+          <w:i/>
+          <w:iCs/>
+        </w:rPr>
+        <w:t>branch</w:t>
+      </w:r>
+      <w:proofErr w:type="spellEnd"/>
+      <w:r>
+        <w:t> a otra con git rebase</w:t>
+      </w:r>
+    </w:p>
+    <w:p>
+      <w:pPr>
+        <w:numPr>
+          <w:ilvl w:val="0"/>
+          <w:numId w:val="23"/>
+        </w:numPr>
+      </w:pPr>
+      <w:r>
+        <w:t>Que git rebase no genera un </w:t>
+      </w:r>
+      <w:r>
+        <w:rPr>
+          <w:i/>
+          <w:iCs/>
+        </w:rPr>
+        <w:t>commit</w:t>
+      </w:r>
+      <w:r>
+        <w:t> de </w:t>
+      </w:r>
+      <w:proofErr w:type="spellStart"/>
+      <w:r>
+        <w:t>merge</w:t>
+      </w:r>
+      <w:proofErr w:type="spellEnd"/>
+      <w:r>
+        <w:t>, lo que simplifica nuestro </w:t>
+      </w:r>
+      <w:r>
+        <w:rPr>
+          <w:i/>
+          <w:iCs/>
+        </w:rPr>
+        <w:t>log</w:t>
+      </w:r>
+      <w:r>
+        <w:t>;</w:t>
+      </w:r>
+    </w:p>
+    <w:p>
+      <w:pPr>
+        <w:numPr>
+          <w:ilvl w:val="0"/>
+          <w:numId w:val="23"/>
+        </w:numPr>
+      </w:pPr>
+      <w:r>
+        <w:t>Cómo presenta Git los conflictos;</w:t>
+      </w:r>
+    </w:p>
+    <w:p>
+      <w:pPr>
+        <w:numPr>
+          <w:ilvl w:val="0"/>
+          <w:numId w:val="23"/>
+        </w:numPr>
+      </w:pPr>
+      <w:r>
+        <w:t>Cómo resolver conflictos y conservar solo los cambios deseados con Git.</w:t>
+      </w:r>
+    </w:p>
+    <w:p>
+      <w:pPr>
+        <w:pStyle w:val="Ttulo1"/>
         <w:rPr>
           <w:rFonts w:eastAsiaTheme="majorEastAsia"/>
         </w:rPr>
@@ -1072,8 +2399,7 @@
         <w:rPr>
           <w:rFonts w:eastAsiaTheme="majorEastAsia"/>
         </w:rPr>
-        <w:lastRenderedPageBreak/>
-        <w:t>Clase 3: Compartiendo el trabajo</w:t>
+        <w:t>Clase 5: Manipulando versiones</w:t>
       </w:r>
     </w:p>
     <w:p>
@@ -1083,6 +2409,20 @@
           <w:rFonts w:eastAsiaTheme="majorEastAsia"/>
         </w:rPr>
       </w:pPr>
+      <w:proofErr w:type="spellStart"/>
+      <w:r>
+        <w:rPr>
+          <w:rFonts w:eastAsiaTheme="majorEastAsia"/>
+        </w:rPr>
+        <w:t>Ctrl</w:t>
+      </w:r>
+      <w:proofErr w:type="spellEnd"/>
+      <w:r>
+        <w:rPr>
+          <w:rFonts w:eastAsiaTheme="majorEastAsia"/>
+        </w:rPr>
+        <w:t xml:space="preserve"> + z en Git:</w:t>
+      </w:r>
     </w:p>
     <w:p>
       <w:pPr>
@@ -1091,26 +2431,6 @@
           <w:rFonts w:eastAsiaTheme="majorEastAsia"/>
         </w:rPr>
       </w:pPr>
-      <w:r>
-        <w:rPr>
-          <w:rFonts w:eastAsiaTheme="majorEastAsia"/>
-        </w:rPr>
-        <w:t>Clase 4: Trabajando en equipo</w:t>
-      </w:r>
-    </w:p>
-    <w:p>
-      <w:pPr>
-        <w:pStyle w:val="Ttulo1"/>
-        <w:rPr>
-          <w:rFonts w:eastAsiaTheme="majorEastAsia"/>
-        </w:rPr>
-      </w:pPr>
-      <w:r>
-        <w:rPr>
-          <w:rFonts w:eastAsiaTheme="majorEastAsia"/>
-        </w:rPr>
-        <w:t>Clase 5: Manipulando versiones</w:t>
-      </w:r>
     </w:p>
     <w:p>
       <w:pPr>
@@ -2455,6 +3775,155 @@
     </w:lvl>
   </w:abstractNum>
   <w:abstractNum w:abstractNumId="10" w15:restartNumberingAfterBreak="0">
+    <w:nsid w:val="3AC83F40"/>
+    <w:multiLevelType w:val="multilevel"/>
+    <w:tmpl w:val="817AC4EA"/>
+    <w:lvl w:ilvl="0">
+      <w:start w:val="1"/>
+      <w:numFmt w:val="bullet"/>
+      <w:lvlText w:val=""/>
+      <w:lvlJc w:val="left"/>
+      <w:pPr>
+        <w:tabs>
+          <w:tab w:val="num" w:pos="720"/>
+        </w:tabs>
+        <w:ind w:left="720" w:hanging="360"/>
+      </w:pPr>
+      <w:rPr>
+        <w:rFonts w:ascii="Symbol" w:hAnsi="Symbol" w:hint="default"/>
+        <w:sz w:val="20"/>
+      </w:rPr>
+    </w:lvl>
+    <w:lvl w:ilvl="1" w:tentative="1">
+      <w:start w:val="1"/>
+      <w:numFmt w:val="bullet"/>
+      <w:lvlText w:val="o"/>
+      <w:lvlJc w:val="left"/>
+      <w:pPr>
+        <w:tabs>
+          <w:tab w:val="num" w:pos="1440"/>
+        </w:tabs>
+        <w:ind w:left="1440" w:hanging="360"/>
+      </w:pPr>
+      <w:rPr>
+        <w:rFonts w:ascii="Courier New" w:hAnsi="Courier New" w:hint="default"/>
+        <w:sz w:val="20"/>
+      </w:rPr>
+    </w:lvl>
+    <w:lvl w:ilvl="2" w:tentative="1">
+      <w:start w:val="1"/>
+      <w:numFmt w:val="bullet"/>
+      <w:lvlText w:val=""/>
+      <w:lvlJc w:val="left"/>
+      <w:pPr>
+        <w:tabs>
+          <w:tab w:val="num" w:pos="2160"/>
+        </w:tabs>
+        <w:ind w:left="2160" w:hanging="360"/>
+      </w:pPr>
+      <w:rPr>
+        <w:rFonts w:ascii="Wingdings" w:hAnsi="Wingdings" w:hint="default"/>
+        <w:sz w:val="20"/>
+      </w:rPr>
+    </w:lvl>
+    <w:lvl w:ilvl="3" w:tentative="1">
+      <w:start w:val="1"/>
+      <w:numFmt w:val="bullet"/>
+      <w:lvlText w:val=""/>
+      <w:lvlJc w:val="left"/>
+      <w:pPr>
+        <w:tabs>
+          <w:tab w:val="num" w:pos="2880"/>
+        </w:tabs>
+        <w:ind w:left="2880" w:hanging="360"/>
+      </w:pPr>
+      <w:rPr>
+        <w:rFonts w:ascii="Wingdings" w:hAnsi="Wingdings" w:hint="default"/>
+        <w:sz w:val="20"/>
+      </w:rPr>
+    </w:lvl>
+    <w:lvl w:ilvl="4" w:tentative="1">
+      <w:start w:val="1"/>
+      <w:numFmt w:val="bullet"/>
+      <w:lvlText w:val=""/>
+      <w:lvlJc w:val="left"/>
+      <w:pPr>
+        <w:tabs>
+          <w:tab w:val="num" w:pos="3600"/>
+        </w:tabs>
+        <w:ind w:left="3600" w:hanging="360"/>
+      </w:pPr>
+      <w:rPr>
+        <w:rFonts w:ascii="Wingdings" w:hAnsi="Wingdings" w:hint="default"/>
+        <w:sz w:val="20"/>
+      </w:rPr>
+    </w:lvl>
+    <w:lvl w:ilvl="5" w:tentative="1">
+      <w:start w:val="1"/>
+      <w:numFmt w:val="bullet"/>
+      <w:lvlText w:val=""/>
+      <w:lvlJc w:val="left"/>
+      <w:pPr>
+        <w:tabs>
+          <w:tab w:val="num" w:pos="4320"/>
+        </w:tabs>
+        <w:ind w:left="4320" w:hanging="360"/>
+      </w:pPr>
+      <w:rPr>
+        <w:rFonts w:ascii="Wingdings" w:hAnsi="Wingdings" w:hint="default"/>
+        <w:sz w:val="20"/>
+      </w:rPr>
+    </w:lvl>
+    <w:lvl w:ilvl="6" w:tentative="1">
+      <w:start w:val="1"/>
+      <w:numFmt w:val="bullet"/>
+      <w:lvlText w:val=""/>
+      <w:lvlJc w:val="left"/>
+      <w:pPr>
+        <w:tabs>
+          <w:tab w:val="num" w:pos="5040"/>
+        </w:tabs>
+        <w:ind w:left="5040" w:hanging="360"/>
+      </w:pPr>
+      <w:rPr>
+        <w:rFonts w:ascii="Wingdings" w:hAnsi="Wingdings" w:hint="default"/>
+        <w:sz w:val="20"/>
+      </w:rPr>
+    </w:lvl>
+    <w:lvl w:ilvl="7" w:tentative="1">
+      <w:start w:val="1"/>
+      <w:numFmt w:val="bullet"/>
+      <w:lvlText w:val=""/>
+      <w:lvlJc w:val="left"/>
+      <w:pPr>
+        <w:tabs>
+          <w:tab w:val="num" w:pos="5760"/>
+        </w:tabs>
+        <w:ind w:left="5760" w:hanging="360"/>
+      </w:pPr>
+      <w:rPr>
+        <w:rFonts w:ascii="Wingdings" w:hAnsi="Wingdings" w:hint="default"/>
+        <w:sz w:val="20"/>
+      </w:rPr>
+    </w:lvl>
+    <w:lvl w:ilvl="8" w:tentative="1">
+      <w:start w:val="1"/>
+      <w:numFmt w:val="bullet"/>
+      <w:lvlText w:val=""/>
+      <w:lvlJc w:val="left"/>
+      <w:pPr>
+        <w:tabs>
+          <w:tab w:val="num" w:pos="6480"/>
+        </w:tabs>
+        <w:ind w:left="6480" w:hanging="360"/>
+      </w:pPr>
+      <w:rPr>
+        <w:rFonts w:ascii="Wingdings" w:hAnsi="Wingdings" w:hint="default"/>
+        <w:sz w:val="20"/>
+      </w:rPr>
+    </w:lvl>
+  </w:abstractNum>
+  <w:abstractNum w:abstractNumId="11" w15:restartNumberingAfterBreak="0">
     <w:nsid w:val="46D34C30"/>
     <w:multiLevelType w:val="hybridMultilevel"/>
     <w:tmpl w:val="3E247666"/>
@@ -2567,7 +4036,7 @@
       </w:rPr>
     </w:lvl>
   </w:abstractNum>
-  <w:abstractNum w:abstractNumId="11" w15:restartNumberingAfterBreak="0">
+  <w:abstractNum w:abstractNumId="12" w15:restartNumberingAfterBreak="0">
     <w:nsid w:val="4BA9627A"/>
     <w:multiLevelType w:val="hybridMultilevel"/>
     <w:tmpl w:val="4CD4AFF0"/>
@@ -2680,7 +4149,7 @@
       </w:rPr>
     </w:lvl>
   </w:abstractNum>
-  <w:abstractNum w:abstractNumId="12" w15:restartNumberingAfterBreak="0">
+  <w:abstractNum w:abstractNumId="13" w15:restartNumberingAfterBreak="0">
     <w:nsid w:val="58771E8D"/>
     <w:multiLevelType w:val="multilevel"/>
     <w:tmpl w:val="9026AD98"/>
@@ -2829,7 +4298,7 @@
       </w:rPr>
     </w:lvl>
   </w:abstractNum>
-  <w:abstractNum w:abstractNumId="13" w15:restartNumberingAfterBreak="0">
+  <w:abstractNum w:abstractNumId="14" w15:restartNumberingAfterBreak="0">
     <w:nsid w:val="69A70423"/>
     <w:multiLevelType w:val="multilevel"/>
     <w:tmpl w:val="E6A60BDE"/>
@@ -2978,7 +4447,7 @@
       </w:rPr>
     </w:lvl>
   </w:abstractNum>
-  <w:abstractNum w:abstractNumId="14" w15:restartNumberingAfterBreak="0">
+  <w:abstractNum w:abstractNumId="15" w15:restartNumberingAfterBreak="0">
     <w:nsid w:val="6DD316BE"/>
     <w:multiLevelType w:val="hybridMultilevel"/>
     <w:tmpl w:val="7E7003C4"/>
@@ -3091,7 +4560,7 @@
       </w:rPr>
     </w:lvl>
   </w:abstractNum>
-  <w:abstractNum w:abstractNumId="15" w15:restartNumberingAfterBreak="0">
+  <w:abstractNum w:abstractNumId="16" w15:restartNumberingAfterBreak="0">
     <w:nsid w:val="70250913"/>
     <w:multiLevelType w:val="hybridMultilevel"/>
     <w:tmpl w:val="816E0048"/>
@@ -3204,7 +4673,305 @@
       </w:rPr>
     </w:lvl>
   </w:abstractNum>
-  <w:abstractNum w:abstractNumId="16" w15:restartNumberingAfterBreak="0">
+  <w:abstractNum w:abstractNumId="17" w15:restartNumberingAfterBreak="0">
+    <w:nsid w:val="754244F7"/>
+    <w:multiLevelType w:val="multilevel"/>
+    <w:tmpl w:val="1090AAF0"/>
+    <w:lvl w:ilvl="0">
+      <w:start w:val="1"/>
+      <w:numFmt w:val="bullet"/>
+      <w:lvlText w:val=""/>
+      <w:lvlJc w:val="left"/>
+      <w:pPr>
+        <w:tabs>
+          <w:tab w:val="num" w:pos="720"/>
+        </w:tabs>
+        <w:ind w:left="720" w:hanging="360"/>
+      </w:pPr>
+      <w:rPr>
+        <w:rFonts w:ascii="Symbol" w:hAnsi="Symbol" w:hint="default"/>
+        <w:sz w:val="20"/>
+      </w:rPr>
+    </w:lvl>
+    <w:lvl w:ilvl="1" w:tentative="1">
+      <w:start w:val="1"/>
+      <w:numFmt w:val="bullet"/>
+      <w:lvlText w:val="o"/>
+      <w:lvlJc w:val="left"/>
+      <w:pPr>
+        <w:tabs>
+          <w:tab w:val="num" w:pos="1440"/>
+        </w:tabs>
+        <w:ind w:left="1440" w:hanging="360"/>
+      </w:pPr>
+      <w:rPr>
+        <w:rFonts w:ascii="Courier New" w:hAnsi="Courier New" w:hint="default"/>
+        <w:sz w:val="20"/>
+      </w:rPr>
+    </w:lvl>
+    <w:lvl w:ilvl="2" w:tentative="1">
+      <w:start w:val="1"/>
+      <w:numFmt w:val="bullet"/>
+      <w:lvlText w:val=""/>
+      <w:lvlJc w:val="left"/>
+      <w:pPr>
+        <w:tabs>
+          <w:tab w:val="num" w:pos="2160"/>
+        </w:tabs>
+        <w:ind w:left="2160" w:hanging="360"/>
+      </w:pPr>
+      <w:rPr>
+        <w:rFonts w:ascii="Wingdings" w:hAnsi="Wingdings" w:hint="default"/>
+        <w:sz w:val="20"/>
+      </w:rPr>
+    </w:lvl>
+    <w:lvl w:ilvl="3" w:tentative="1">
+      <w:start w:val="1"/>
+      <w:numFmt w:val="bullet"/>
+      <w:lvlText w:val=""/>
+      <w:lvlJc w:val="left"/>
+      <w:pPr>
+        <w:tabs>
+          <w:tab w:val="num" w:pos="2880"/>
+        </w:tabs>
+        <w:ind w:left="2880" w:hanging="360"/>
+      </w:pPr>
+      <w:rPr>
+        <w:rFonts w:ascii="Wingdings" w:hAnsi="Wingdings" w:hint="default"/>
+        <w:sz w:val="20"/>
+      </w:rPr>
+    </w:lvl>
+    <w:lvl w:ilvl="4" w:tentative="1">
+      <w:start w:val="1"/>
+      <w:numFmt w:val="bullet"/>
+      <w:lvlText w:val=""/>
+      <w:lvlJc w:val="left"/>
+      <w:pPr>
+        <w:tabs>
+          <w:tab w:val="num" w:pos="3600"/>
+        </w:tabs>
+        <w:ind w:left="3600" w:hanging="360"/>
+      </w:pPr>
+      <w:rPr>
+        <w:rFonts w:ascii="Wingdings" w:hAnsi="Wingdings" w:hint="default"/>
+        <w:sz w:val="20"/>
+      </w:rPr>
+    </w:lvl>
+    <w:lvl w:ilvl="5" w:tentative="1">
+      <w:start w:val="1"/>
+      <w:numFmt w:val="bullet"/>
+      <w:lvlText w:val=""/>
+      <w:lvlJc w:val="left"/>
+      <w:pPr>
+        <w:tabs>
+          <w:tab w:val="num" w:pos="4320"/>
+        </w:tabs>
+        <w:ind w:left="4320" w:hanging="360"/>
+      </w:pPr>
+      <w:rPr>
+        <w:rFonts w:ascii="Wingdings" w:hAnsi="Wingdings" w:hint="default"/>
+        <w:sz w:val="20"/>
+      </w:rPr>
+    </w:lvl>
+    <w:lvl w:ilvl="6" w:tentative="1">
+      <w:start w:val="1"/>
+      <w:numFmt w:val="bullet"/>
+      <w:lvlText w:val=""/>
+      <w:lvlJc w:val="left"/>
+      <w:pPr>
+        <w:tabs>
+          <w:tab w:val="num" w:pos="5040"/>
+        </w:tabs>
+        <w:ind w:left="5040" w:hanging="360"/>
+      </w:pPr>
+      <w:rPr>
+        <w:rFonts w:ascii="Wingdings" w:hAnsi="Wingdings" w:hint="default"/>
+        <w:sz w:val="20"/>
+      </w:rPr>
+    </w:lvl>
+    <w:lvl w:ilvl="7" w:tentative="1">
+      <w:start w:val="1"/>
+      <w:numFmt w:val="bullet"/>
+      <w:lvlText w:val=""/>
+      <w:lvlJc w:val="left"/>
+      <w:pPr>
+        <w:tabs>
+          <w:tab w:val="num" w:pos="5760"/>
+        </w:tabs>
+        <w:ind w:left="5760" w:hanging="360"/>
+      </w:pPr>
+      <w:rPr>
+        <w:rFonts w:ascii="Wingdings" w:hAnsi="Wingdings" w:hint="default"/>
+        <w:sz w:val="20"/>
+      </w:rPr>
+    </w:lvl>
+    <w:lvl w:ilvl="8" w:tentative="1">
+      <w:start w:val="1"/>
+      <w:numFmt w:val="bullet"/>
+      <w:lvlText w:val=""/>
+      <w:lvlJc w:val="left"/>
+      <w:pPr>
+        <w:tabs>
+          <w:tab w:val="num" w:pos="6480"/>
+        </w:tabs>
+        <w:ind w:left="6480" w:hanging="360"/>
+      </w:pPr>
+      <w:rPr>
+        <w:rFonts w:ascii="Wingdings" w:hAnsi="Wingdings" w:hint="default"/>
+        <w:sz w:val="20"/>
+      </w:rPr>
+    </w:lvl>
+  </w:abstractNum>
+  <w:abstractNum w:abstractNumId="18" w15:restartNumberingAfterBreak="0">
+    <w:nsid w:val="75FD30C1"/>
+    <w:multiLevelType w:val="multilevel"/>
+    <w:tmpl w:val="56905454"/>
+    <w:lvl w:ilvl="0">
+      <w:start w:val="1"/>
+      <w:numFmt w:val="bullet"/>
+      <w:lvlText w:val=""/>
+      <w:lvlJc w:val="left"/>
+      <w:pPr>
+        <w:tabs>
+          <w:tab w:val="num" w:pos="720"/>
+        </w:tabs>
+        <w:ind w:left="720" w:hanging="360"/>
+      </w:pPr>
+      <w:rPr>
+        <w:rFonts w:ascii="Symbol" w:hAnsi="Symbol" w:hint="default"/>
+        <w:sz w:val="20"/>
+      </w:rPr>
+    </w:lvl>
+    <w:lvl w:ilvl="1" w:tentative="1">
+      <w:start w:val="1"/>
+      <w:numFmt w:val="bullet"/>
+      <w:lvlText w:val="o"/>
+      <w:lvlJc w:val="left"/>
+      <w:pPr>
+        <w:tabs>
+          <w:tab w:val="num" w:pos="1440"/>
+        </w:tabs>
+        <w:ind w:left="1440" w:hanging="360"/>
+      </w:pPr>
+      <w:rPr>
+        <w:rFonts w:ascii="Courier New" w:hAnsi="Courier New" w:hint="default"/>
+        <w:sz w:val="20"/>
+      </w:rPr>
+    </w:lvl>
+    <w:lvl w:ilvl="2" w:tentative="1">
+      <w:start w:val="1"/>
+      <w:numFmt w:val="bullet"/>
+      <w:lvlText w:val=""/>
+      <w:lvlJc w:val="left"/>
+      <w:pPr>
+        <w:tabs>
+          <w:tab w:val="num" w:pos="2160"/>
+        </w:tabs>
+        <w:ind w:left="2160" w:hanging="360"/>
+      </w:pPr>
+      <w:rPr>
+        <w:rFonts w:ascii="Wingdings" w:hAnsi="Wingdings" w:hint="default"/>
+        <w:sz w:val="20"/>
+      </w:rPr>
+    </w:lvl>
+    <w:lvl w:ilvl="3" w:tentative="1">
+      <w:start w:val="1"/>
+      <w:numFmt w:val="bullet"/>
+      <w:lvlText w:val=""/>
+      <w:lvlJc w:val="left"/>
+      <w:pPr>
+        <w:tabs>
+          <w:tab w:val="num" w:pos="2880"/>
+        </w:tabs>
+        <w:ind w:left="2880" w:hanging="360"/>
+      </w:pPr>
+      <w:rPr>
+        <w:rFonts w:ascii="Wingdings" w:hAnsi="Wingdings" w:hint="default"/>
+        <w:sz w:val="20"/>
+      </w:rPr>
+    </w:lvl>
+    <w:lvl w:ilvl="4" w:tentative="1">
+      <w:start w:val="1"/>
+      <w:numFmt w:val="bullet"/>
+      <w:lvlText w:val=""/>
+      <w:lvlJc w:val="left"/>
+      <w:pPr>
+        <w:tabs>
+          <w:tab w:val="num" w:pos="3600"/>
+        </w:tabs>
+        <w:ind w:left="3600" w:hanging="360"/>
+      </w:pPr>
+      <w:rPr>
+        <w:rFonts w:ascii="Wingdings" w:hAnsi="Wingdings" w:hint="default"/>
+        <w:sz w:val="20"/>
+      </w:rPr>
+    </w:lvl>
+    <w:lvl w:ilvl="5" w:tentative="1">
+      <w:start w:val="1"/>
+      <w:numFmt w:val="bullet"/>
+      <w:lvlText w:val=""/>
+      <w:lvlJc w:val="left"/>
+      <w:pPr>
+        <w:tabs>
+          <w:tab w:val="num" w:pos="4320"/>
+        </w:tabs>
+        <w:ind w:left="4320" w:hanging="360"/>
+      </w:pPr>
+      <w:rPr>
+        <w:rFonts w:ascii="Wingdings" w:hAnsi="Wingdings" w:hint="default"/>
+        <w:sz w:val="20"/>
+      </w:rPr>
+    </w:lvl>
+    <w:lvl w:ilvl="6" w:tentative="1">
+      <w:start w:val="1"/>
+      <w:numFmt w:val="bullet"/>
+      <w:lvlText w:val=""/>
+      <w:lvlJc w:val="left"/>
+      <w:pPr>
+        <w:tabs>
+          <w:tab w:val="num" w:pos="5040"/>
+        </w:tabs>
+        <w:ind w:left="5040" w:hanging="360"/>
+      </w:pPr>
+      <w:rPr>
+        <w:rFonts w:ascii="Wingdings" w:hAnsi="Wingdings" w:hint="default"/>
+        <w:sz w:val="20"/>
+      </w:rPr>
+    </w:lvl>
+    <w:lvl w:ilvl="7" w:tentative="1">
+      <w:start w:val="1"/>
+      <w:numFmt w:val="bullet"/>
+      <w:lvlText w:val=""/>
+      <w:lvlJc w:val="left"/>
+      <w:pPr>
+        <w:tabs>
+          <w:tab w:val="num" w:pos="5760"/>
+        </w:tabs>
+        <w:ind w:left="5760" w:hanging="360"/>
+      </w:pPr>
+      <w:rPr>
+        <w:rFonts w:ascii="Wingdings" w:hAnsi="Wingdings" w:hint="default"/>
+        <w:sz w:val="20"/>
+      </w:rPr>
+    </w:lvl>
+    <w:lvl w:ilvl="8" w:tentative="1">
+      <w:start w:val="1"/>
+      <w:numFmt w:val="bullet"/>
+      <w:lvlText w:val=""/>
+      <w:lvlJc w:val="left"/>
+      <w:pPr>
+        <w:tabs>
+          <w:tab w:val="num" w:pos="6480"/>
+        </w:tabs>
+        <w:ind w:left="6480" w:hanging="360"/>
+      </w:pPr>
+      <w:rPr>
+        <w:rFonts w:ascii="Wingdings" w:hAnsi="Wingdings" w:hint="default"/>
+        <w:sz w:val="20"/>
+      </w:rPr>
+    </w:lvl>
+  </w:abstractNum>
+  <w:abstractNum w:abstractNumId="19" w15:restartNumberingAfterBreak="0">
     <w:nsid w:val="79EA67FB"/>
     <w:multiLevelType w:val="multilevel"/>
     <w:tmpl w:val="933CF81E"/>
@@ -3353,7 +5120,7 @@
       </w:rPr>
     </w:lvl>
   </w:abstractNum>
-  <w:abstractNum w:abstractNumId="17" w15:restartNumberingAfterBreak="0">
+  <w:abstractNum w:abstractNumId="20" w15:restartNumberingAfterBreak="0">
     <w:nsid w:val="7B327218"/>
     <w:multiLevelType w:val="multilevel"/>
     <w:tmpl w:val="86C0DBC4"/>
@@ -3502,7 +5269,7 @@
       </w:rPr>
     </w:lvl>
   </w:abstractNum>
-  <w:abstractNum w:abstractNumId="18" w15:restartNumberingAfterBreak="0">
+  <w:abstractNum w:abstractNumId="21" w15:restartNumberingAfterBreak="0">
     <w:nsid w:val="7CD309CA"/>
     <w:multiLevelType w:val="hybridMultilevel"/>
     <w:tmpl w:val="7EE80AC0"/>
@@ -3615,7 +5382,7 @@
       </w:rPr>
     </w:lvl>
   </w:abstractNum>
-  <w:abstractNum w:abstractNumId="19" w15:restartNumberingAfterBreak="0">
+  <w:abstractNum w:abstractNumId="22" w15:restartNumberingAfterBreak="0">
     <w:nsid w:val="7EBE0C1A"/>
     <w:multiLevelType w:val="multilevel"/>
     <w:tmpl w:val="C966E7A0"/>
@@ -3765,40 +5532,40 @@
     </w:lvl>
   </w:abstractNum>
   <w:num w:numId="1" w16cid:durableId="1160924178">
-    <w:abstractNumId w:val="13"/>
+    <w:abstractNumId w:val="14"/>
   </w:num>
   <w:num w:numId="2" w16cid:durableId="1923416265">
-    <w:abstractNumId w:val="11"/>
+    <w:abstractNumId w:val="12"/>
   </w:num>
   <w:num w:numId="3" w16cid:durableId="829710997">
     <w:abstractNumId w:val="3"/>
   </w:num>
   <w:num w:numId="4" w16cid:durableId="2013606748">
-    <w:abstractNumId w:val="18"/>
+    <w:abstractNumId w:val="21"/>
   </w:num>
   <w:num w:numId="5" w16cid:durableId="791050320">
     <w:abstractNumId w:val="4"/>
   </w:num>
   <w:num w:numId="6" w16cid:durableId="432550260">
-    <w:abstractNumId w:val="16"/>
+    <w:abstractNumId w:val="19"/>
   </w:num>
   <w:num w:numId="7" w16cid:durableId="1031808643">
     <w:abstractNumId w:val="6"/>
   </w:num>
   <w:num w:numId="8" w16cid:durableId="1980183140">
-    <w:abstractNumId w:val="14"/>
+    <w:abstractNumId w:val="15"/>
   </w:num>
   <w:num w:numId="9" w16cid:durableId="1020814633">
-    <w:abstractNumId w:val="17"/>
+    <w:abstractNumId w:val="20"/>
   </w:num>
   <w:num w:numId="10" w16cid:durableId="839736409">
     <w:abstractNumId w:val="1"/>
   </w:num>
   <w:num w:numId="11" w16cid:durableId="188178400">
-    <w:abstractNumId w:val="12"/>
+    <w:abstractNumId w:val="13"/>
   </w:num>
   <w:num w:numId="12" w16cid:durableId="428964393">
-    <w:abstractNumId w:val="10"/>
+    <w:abstractNumId w:val="11"/>
   </w:num>
   <w:num w:numId="13" w16cid:durableId="751699360">
     <w:abstractNumId w:val="5"/>
@@ -3813,16 +5580,25 @@
     <w:abstractNumId w:val="9"/>
   </w:num>
   <w:num w:numId="17" w16cid:durableId="1808472946">
-    <w:abstractNumId w:val="19"/>
+    <w:abstractNumId w:val="22"/>
   </w:num>
   <w:num w:numId="18" w16cid:durableId="599876183">
-    <w:abstractNumId w:val="15"/>
+    <w:abstractNumId w:val="16"/>
   </w:num>
   <w:num w:numId="19" w16cid:durableId="1425609287">
     <w:abstractNumId w:val="7"/>
   </w:num>
   <w:num w:numId="20" w16cid:durableId="1828789333">
     <w:abstractNumId w:val="2"/>
+  </w:num>
+  <w:num w:numId="21" w16cid:durableId="1271934877">
+    <w:abstractNumId w:val="17"/>
+  </w:num>
+  <w:num w:numId="22" w16cid:durableId="1735203238">
+    <w:abstractNumId w:val="10"/>
+  </w:num>
+  <w:num w:numId="23" w16cid:durableId="644161786">
+    <w:abstractNumId w:val="18"/>
   </w:num>
 </w:numbering>
 </file>
@@ -4275,7 +6051,6 @@
   <w:style w:type="character" w:default="1" w:styleId="Fuentedeprrafopredeter">
     <w:name w:val="Default Paragraph Font"/>
     <w:uiPriority w:val="1"/>
-    <w:semiHidden/>
     <w:unhideWhenUsed/>
   </w:style>
   <w:style w:type="table" w:default="1" w:styleId="Tablanormal">

</xml_diff>

<commit_message>
Clase 5 Git y GitHub Curso Finalizado
</commit_message>
<xml_diff>
--- a/FORMACIONES/Principiante en Programación G5 - ONE/Ganar experiencia con Git/Curso de Git y GitHub controle y comparta su código/Notas.docx
+++ b/FORMACIONES/Principiante en Programación G5 - ONE/Ganar experiencia con Git/Curso de Git y GitHub controle y comparta su código/Notas.docx
@@ -2425,12 +2425,210 @@
       </w:r>
     </w:p>
     <w:p>
+      <w:r>
+        <w:t xml:space="preserve">Git </w:t>
+      </w:r>
+      <w:proofErr w:type="spellStart"/>
+      <w:r>
+        <w:t>restore</w:t>
+      </w:r>
+      <w:proofErr w:type="spellEnd"/>
+      <w:r>
+        <w:t xml:space="preserve"> nombre = deshacer cambios (</w:t>
+      </w:r>
+      <w:proofErr w:type="spellStart"/>
+      <w:r>
+        <w:t>ctrl</w:t>
+      </w:r>
+      <w:proofErr w:type="spellEnd"/>
+      <w:r>
+        <w:t xml:space="preserve"> + z)</w:t>
+      </w:r>
+    </w:p>
+    <w:p>
+      <w:pPr>
+        <w:rPr>
+          <w:lang w:val="en-US"/>
+        </w:rPr>
+      </w:pPr>
+      <w:r>
+        <w:rPr>
+          <w:lang w:val="en-US"/>
+        </w:rPr>
+        <w:t xml:space="preserve">Git restore –staged </w:t>
+      </w:r>
+      <w:proofErr w:type="spellStart"/>
+      <w:r>
+        <w:rPr>
+          <w:lang w:val="en-US"/>
+        </w:rPr>
+        <w:t>nombre</w:t>
+      </w:r>
+      <w:proofErr w:type="spellEnd"/>
+      <w:r>
+        <w:rPr>
+          <w:lang w:val="en-US"/>
+        </w:rPr>
+        <w:t xml:space="preserve"> = </w:t>
+      </w:r>
+      <w:proofErr w:type="spellStart"/>
+      <w:r>
+        <w:rPr>
+          <w:lang w:val="en-US"/>
+        </w:rPr>
+        <w:t>d</w:t>
+      </w:r>
+      <w:r>
+        <w:rPr>
+          <w:lang w:val="en-US"/>
+        </w:rPr>
+        <w:t>estrackear</w:t>
+      </w:r>
+      <w:proofErr w:type="spellEnd"/>
+      <w:r>
+        <w:rPr>
+          <w:lang w:val="en-US"/>
+        </w:rPr>
+        <w:t xml:space="preserve"> </w:t>
+      </w:r>
+      <w:proofErr w:type="spellStart"/>
+      <w:r>
+        <w:rPr>
+          <w:lang w:val="en-US"/>
+        </w:rPr>
+        <w:t>archivo</w:t>
+      </w:r>
+      <w:proofErr w:type="spellEnd"/>
+    </w:p>
+    <w:p>
+      <w:r>
+        <w:t xml:space="preserve">Git </w:t>
+      </w:r>
+      <w:proofErr w:type="spellStart"/>
+      <w:proofErr w:type="gramStart"/>
+      <w:r>
+        <w:t>revert</w:t>
+      </w:r>
+      <w:proofErr w:type="spellEnd"/>
+      <w:r>
+        <w:t xml:space="preserve">  hash</w:t>
+      </w:r>
+      <w:proofErr w:type="gramEnd"/>
+      <w:r>
+        <w:t xml:space="preserve"> = revertimos los </w:t>
+      </w:r>
+      <w:proofErr w:type="spellStart"/>
+      <w:r>
+        <w:t>cmabios</w:t>
+      </w:r>
+      <w:proofErr w:type="spellEnd"/>
+      <w:r>
+        <w:t xml:space="preserve"> del commit</w:t>
+      </w:r>
+    </w:p>
+    <w:p>
       <w:pPr>
         <w:pStyle w:val="Ttulo1"/>
         <w:rPr>
           <w:rFonts w:eastAsiaTheme="majorEastAsia"/>
         </w:rPr>
       </w:pPr>
+      <w:r>
+        <w:rPr>
+          <w:rFonts w:eastAsiaTheme="majorEastAsia"/>
+        </w:rPr>
+        <w:t>Guardando para después:</w:t>
+      </w:r>
+    </w:p>
+    <w:p>
+      <w:r>
+        <w:t xml:space="preserve">Git </w:t>
+      </w:r>
+      <w:proofErr w:type="spellStart"/>
+      <w:r>
+        <w:t>stash</w:t>
+      </w:r>
+      <w:proofErr w:type="spellEnd"/>
+      <w:r>
+        <w:t xml:space="preserve"> = nos da un hash en cambios sin </w:t>
+      </w:r>
+      <w:proofErr w:type="spellStart"/>
+      <w:r>
+        <w:t>commitear</w:t>
+      </w:r>
+      <w:proofErr w:type="spellEnd"/>
+    </w:p>
+    <w:p>
+      <w:r>
+        <w:t xml:space="preserve">Git </w:t>
+      </w:r>
+      <w:proofErr w:type="spellStart"/>
+      <w:r>
+        <w:t>stash</w:t>
+      </w:r>
+      <w:proofErr w:type="spellEnd"/>
+      <w:r>
+        <w:t xml:space="preserve"> </w:t>
+      </w:r>
+      <w:proofErr w:type="spellStart"/>
+      <w:r>
+        <w:t>list</w:t>
+      </w:r>
+      <w:proofErr w:type="spellEnd"/>
+      <w:r>
+        <w:t xml:space="preserve"> = lista los </w:t>
+      </w:r>
+      <w:proofErr w:type="spellStart"/>
+      <w:r>
+        <w:t>stas</w:t>
+      </w:r>
+      <w:r>
+        <w:t>h</w:t>
+      </w:r>
+      <w:proofErr w:type="spellEnd"/>
+      <w:r>
+        <w:t xml:space="preserve"> que tengo</w:t>
+      </w:r>
+    </w:p>
+    <w:p>
+      <w:r>
+        <w:t xml:space="preserve">Git </w:t>
+      </w:r>
+      <w:proofErr w:type="spellStart"/>
+      <w:r>
+        <w:t>stash</w:t>
+      </w:r>
+      <w:proofErr w:type="spellEnd"/>
+      <w:r>
+        <w:t xml:space="preserve"> </w:t>
+      </w:r>
+      <w:proofErr w:type="spellStart"/>
+      <w:r>
+        <w:t>apply</w:t>
+      </w:r>
+      <w:proofErr w:type="spellEnd"/>
+      <w:r>
+        <w:t xml:space="preserve"> valor = aplica la</w:t>
+      </w:r>
+      <w:r>
+        <w:t>s modificaciones en el proyecto, pero siguen en la lista</w:t>
+      </w:r>
+    </w:p>
+    <w:p>
+      <w:r>
+        <w:t xml:space="preserve">Git </w:t>
+      </w:r>
+      <w:proofErr w:type="spellStart"/>
+      <w:r>
+        <w:t>stash</w:t>
+      </w:r>
+      <w:proofErr w:type="spellEnd"/>
+      <w:r>
+        <w:t xml:space="preserve"> pop = Agarra la </w:t>
+      </w:r>
+      <w:r>
+        <w:t>última modificación y la elimina de la lista</w:t>
+      </w:r>
     </w:p>
     <w:p>
       <w:pPr>
@@ -2443,8 +2641,847 @@
         <w:rPr>
           <w:rFonts w:eastAsiaTheme="majorEastAsia"/>
         </w:rPr>
-        <w:t>Clase 6: Generando entregas</w:t>
-      </w:r>
+        <w:t>Viajando en el tiempo:</w:t>
+      </w:r>
+    </w:p>
+    <w:p>
+      <w:r>
+        <w:t xml:space="preserve">Git </w:t>
+      </w:r>
+      <w:proofErr w:type="spellStart"/>
+      <w:r>
+        <w:t>checkout</w:t>
+      </w:r>
+      <w:proofErr w:type="spellEnd"/>
+      <w:r>
+        <w:t xml:space="preserve"> hash =  </w:t>
+      </w:r>
+      <w:r>
+        <w:drawing>
+          <wp:anchor distT="0" distB="0" distL="114300" distR="114300" simplePos="0" relativeHeight="251658240" behindDoc="1" locked="0" layoutInCell="1" allowOverlap="1" wp14:anchorId="58932061" wp14:editId="6CC9EA61">
+            <wp:simplePos x="0" y="0"/>
+            <wp:positionH relativeFrom="column">
+              <wp:posOffset>1176020</wp:posOffset>
+            </wp:positionH>
+            <wp:positionV relativeFrom="paragraph">
+              <wp:posOffset>-2540</wp:posOffset>
+            </wp:positionV>
+            <wp:extent cx="1163320" cy="1040130"/>
+            <wp:effectExtent l="0" t="0" r="0" b="7620"/>
+            <wp:wrapNone/>
+            <wp:docPr id="14" name="Imagen 14"/>
+            <wp:cNvGraphicFramePr>
+              <a:graphicFrameLocks xmlns:a="http://schemas.openxmlformats.org/drawingml/2006/main" noChangeAspect="1"/>
+            </wp:cNvGraphicFramePr>
+            <a:graphic xmlns:a="http://schemas.openxmlformats.org/drawingml/2006/main">
+              <a:graphicData uri="http://schemas.openxmlformats.org/drawingml/2006/picture">
+                <pic:pic xmlns:pic="http://schemas.openxmlformats.org/drawingml/2006/picture">
+                  <pic:nvPicPr>
+                    <pic:cNvPr id="1" name=""/>
+                    <pic:cNvPicPr/>
+                  </pic:nvPicPr>
+                  <pic:blipFill>
+                    <a:blip r:embed="rId15">
+                      <a:extLst>
+                        <a:ext uri="{28A0092B-C50C-407E-A947-70E740481C1C}">
+                          <a14:useLocalDpi xmlns:a14="http://schemas.microsoft.com/office/drawing/2010/main" val="0"/>
+                        </a:ext>
+                      </a:extLst>
+                    </a:blip>
+                    <a:stretch>
+                      <a:fillRect/>
+                    </a:stretch>
+                  </pic:blipFill>
+                  <pic:spPr>
+                    <a:xfrm>
+                      <a:off x="0" y="0"/>
+                      <a:ext cx="1163320" cy="1040130"/>
+                    </a:xfrm>
+                    <a:prstGeom prst="rect">
+                      <a:avLst/>
+                    </a:prstGeom>
+                  </pic:spPr>
+                </pic:pic>
+              </a:graphicData>
+            </a:graphic>
+          </wp:anchor>
+        </w:drawing>
+      </w:r>
+    </w:p>
+    <w:p>
+      <w:pPr>
+        <w:pStyle w:val="Ttulo1"/>
+        <w:rPr>
+          <w:rFonts w:eastAsiaTheme="majorEastAsia"/>
+        </w:rPr>
+      </w:pPr>
+    </w:p>
+    <w:p>
+      <w:pPr>
+        <w:pStyle w:val="Ttulo1"/>
+        <w:rPr>
+          <w:rFonts w:eastAsiaTheme="majorEastAsia"/>
+        </w:rPr>
+      </w:pPr>
+    </w:p>
+    <w:p>
+      <w:r>
+        <w:lastRenderedPageBreak/>
+        <w:t>En esta aula aprendimos:</w:t>
+      </w:r>
+    </w:p>
+    <w:p>
+      <w:pPr>
+        <w:numPr>
+          <w:ilvl w:val="0"/>
+          <w:numId w:val="24"/>
+        </w:numPr>
+      </w:pPr>
+      <w:r>
+        <w:t>Que Git puede ayudarnos a deshacer cambios que no vamos a utilizar;</w:t>
+      </w:r>
+    </w:p>
+    <w:p>
+      <w:pPr>
+        <w:numPr>
+          <w:ilvl w:val="0"/>
+          <w:numId w:val="24"/>
+        </w:numPr>
+      </w:pPr>
+      <w:r>
+        <w:t>Que, para deshacer un cambio antes de agregarlo para </w:t>
+      </w:r>
+      <w:proofErr w:type="gramStart"/>
+      <w:r>
+        <w:t>commit(</w:t>
+      </w:r>
+      <w:proofErr w:type="gramEnd"/>
+      <w:r>
+        <w:t xml:space="preserve">con git add), podemos usar el comando git </w:t>
+      </w:r>
+      <w:proofErr w:type="spellStart"/>
+      <w:r>
+        <w:t>restore</w:t>
+      </w:r>
+      <w:proofErr w:type="spellEnd"/>
+      <w:r>
+        <w:t xml:space="preserve"> &lt;archivos&gt;;</w:t>
+      </w:r>
+    </w:p>
+    <w:p>
+      <w:pPr>
+        <w:numPr>
+          <w:ilvl w:val="0"/>
+          <w:numId w:val="24"/>
+        </w:numPr>
+      </w:pPr>
+      <w:r>
+        <w:t xml:space="preserve">Que, para deshacer un cambio después de agregarlo </w:t>
+      </w:r>
+      <w:proofErr w:type="spellStart"/>
+      <w:r>
+        <w:t>paracommit</w:t>
+      </w:r>
+      <w:proofErr w:type="spellEnd"/>
+      <w:r>
+        <w:t xml:space="preserve">, primero debemos ejecutar git </w:t>
+      </w:r>
+      <w:proofErr w:type="spellStart"/>
+      <w:r>
+        <w:t>restore</w:t>
+      </w:r>
+      <w:proofErr w:type="spellEnd"/>
+      <w:r>
+        <w:t xml:space="preserve"> --</w:t>
+      </w:r>
+      <w:proofErr w:type="spellStart"/>
+      <w:r>
+        <w:t>staged</w:t>
+      </w:r>
+      <w:proofErr w:type="spellEnd"/>
+      <w:r>
+        <w:t xml:space="preserve"> &lt;archivos&gt; y luego podemos deshacerlos con git </w:t>
+      </w:r>
+      <w:proofErr w:type="spellStart"/>
+      <w:r>
+        <w:t>restore</w:t>
+      </w:r>
+      <w:proofErr w:type="spellEnd"/>
+      <w:r>
+        <w:t xml:space="preserve"> &lt;files&gt;;</w:t>
+      </w:r>
+    </w:p>
+    <w:p>
+      <w:pPr>
+        <w:numPr>
+          <w:ilvl w:val="0"/>
+          <w:numId w:val="24"/>
+        </w:numPr>
+      </w:pPr>
+      <w:r>
+        <w:t xml:space="preserve">Que, para revertir los cambios realizados en un commit, el comando git </w:t>
+      </w:r>
+      <w:proofErr w:type="spellStart"/>
+      <w:r>
+        <w:t>revert</w:t>
+      </w:r>
+      <w:proofErr w:type="spellEnd"/>
+      <w:r>
+        <w:t> puede ser la solución;</w:t>
+      </w:r>
+    </w:p>
+    <w:p>
+      <w:pPr>
+        <w:numPr>
+          <w:ilvl w:val="0"/>
+          <w:numId w:val="24"/>
+        </w:numPr>
+      </w:pPr>
+      <w:r>
+        <w:t xml:space="preserve">Que el comando git </w:t>
+      </w:r>
+      <w:proofErr w:type="spellStart"/>
+      <w:r>
+        <w:t>revert</w:t>
+      </w:r>
+      <w:proofErr w:type="spellEnd"/>
+      <w:r>
+        <w:t> genera un nuevo commit informando que los cambios fueron deshechos;</w:t>
+      </w:r>
+    </w:p>
+    <w:p>
+      <w:pPr>
+        <w:numPr>
+          <w:ilvl w:val="0"/>
+          <w:numId w:val="24"/>
+        </w:numPr>
+      </w:pPr>
+      <w:r>
+        <w:t xml:space="preserve">Que, para guardar un trabajo y reanudarlo más tarde, podemos usar git </w:t>
+      </w:r>
+      <w:proofErr w:type="spellStart"/>
+      <w:r>
+        <w:t>stash</w:t>
+      </w:r>
+      <w:proofErr w:type="spellEnd"/>
+      <w:r>
+        <w:t>;</w:t>
+      </w:r>
+    </w:p>
+    <w:p>
+      <w:pPr>
+        <w:numPr>
+          <w:ilvl w:val="0"/>
+          <w:numId w:val="24"/>
+        </w:numPr>
+      </w:pPr>
+      <w:r>
+        <w:t>Que, para ver qué cambios hay en el </w:t>
+      </w:r>
+      <w:proofErr w:type="spellStart"/>
+      <w:r>
+        <w:t>stash</w:t>
+      </w:r>
+      <w:proofErr w:type="spellEnd"/>
+      <w:r>
+        <w:t xml:space="preserve">, podemos usar el comando git </w:t>
+      </w:r>
+      <w:proofErr w:type="spellStart"/>
+      <w:r>
+        <w:t>stash</w:t>
+      </w:r>
+      <w:proofErr w:type="spellEnd"/>
+      <w:r>
+        <w:t xml:space="preserve"> </w:t>
+      </w:r>
+      <w:proofErr w:type="spellStart"/>
+      <w:r>
+        <w:t>list</w:t>
+      </w:r>
+      <w:proofErr w:type="spellEnd"/>
+      <w:r>
+        <w:t>;</w:t>
+      </w:r>
+    </w:p>
+    <w:p>
+      <w:pPr>
+        <w:numPr>
+          <w:ilvl w:val="0"/>
+          <w:numId w:val="24"/>
+        </w:numPr>
+      </w:pPr>
+      <w:r>
+        <w:t xml:space="preserve">Que, con el comando git </w:t>
+      </w:r>
+      <w:proofErr w:type="spellStart"/>
+      <w:r>
+        <w:t>stash</w:t>
+      </w:r>
+      <w:proofErr w:type="spellEnd"/>
+      <w:r>
+        <w:t xml:space="preserve"> </w:t>
+      </w:r>
+      <w:proofErr w:type="spellStart"/>
+      <w:r>
+        <w:t>apply</w:t>
+      </w:r>
+      <w:proofErr w:type="spellEnd"/>
+      <w:r>
+        <w:t xml:space="preserve"> &lt;número&gt;, podemos aplicar un cambio específico al </w:t>
+      </w:r>
+      <w:proofErr w:type="spellStart"/>
+      <w:r>
+        <w:t>stash</w:t>
+      </w:r>
+      <w:proofErr w:type="spellEnd"/>
+      <w:r>
+        <w:t>;</w:t>
+      </w:r>
+    </w:p>
+    <w:p>
+      <w:pPr>
+        <w:numPr>
+          <w:ilvl w:val="0"/>
+          <w:numId w:val="24"/>
+        </w:numPr>
+      </w:pPr>
+      <w:r>
+        <w:t xml:space="preserve">Que el comando git </w:t>
+      </w:r>
+      <w:proofErr w:type="spellStart"/>
+      <w:r>
+        <w:t>stash</w:t>
+      </w:r>
+      <w:proofErr w:type="spellEnd"/>
+      <w:r>
+        <w:t xml:space="preserve"> </w:t>
+      </w:r>
+      <w:proofErr w:type="spellStart"/>
+      <w:r>
+        <w:t>drop</w:t>
+      </w:r>
+      <w:proofErr w:type="spellEnd"/>
+      <w:r>
+        <w:t xml:space="preserve"> &lt;número&gt; elimina un elemento determinado del </w:t>
+      </w:r>
+      <w:proofErr w:type="spellStart"/>
+      <w:r>
+        <w:t>stash</w:t>
+      </w:r>
+      <w:proofErr w:type="spellEnd"/>
+      <w:r>
+        <w:t>;</w:t>
+      </w:r>
+    </w:p>
+    <w:p>
+      <w:pPr>
+        <w:numPr>
+          <w:ilvl w:val="0"/>
+          <w:numId w:val="24"/>
+        </w:numPr>
+      </w:pPr>
+      <w:r>
+        <w:t xml:space="preserve">Que el comando git </w:t>
+      </w:r>
+      <w:proofErr w:type="spellStart"/>
+      <w:r>
+        <w:t>stash</w:t>
+      </w:r>
+      <w:proofErr w:type="spellEnd"/>
+      <w:r>
+        <w:t xml:space="preserve"> pop aplica y elimina el último cambio que se agregó </w:t>
+      </w:r>
+      <w:proofErr w:type="spellStart"/>
+      <w:r>
+        <w:t>alstash</w:t>
+      </w:r>
+      <w:proofErr w:type="spellEnd"/>
+      <w:r>
+        <w:t>;</w:t>
+      </w:r>
+    </w:p>
+    <w:p>
+      <w:pPr>
+        <w:numPr>
+          <w:ilvl w:val="0"/>
+          <w:numId w:val="24"/>
+        </w:numPr>
+      </w:pPr>
+      <w:r>
+        <w:t xml:space="preserve">Que git </w:t>
+      </w:r>
+      <w:proofErr w:type="spellStart"/>
+      <w:r>
+        <w:t>checkout</w:t>
+      </w:r>
+      <w:proofErr w:type="spellEnd"/>
+      <w:r>
+        <w:t> sirve para dejar la copia del código de nuestra aplicación en el estado que queremos:</w:t>
+      </w:r>
+    </w:p>
+    <w:p>
+      <w:pPr>
+        <w:pStyle w:val="Prrafodelista"/>
+        <w:numPr>
+          <w:ilvl w:val="0"/>
+          <w:numId w:val="24"/>
+        </w:numPr>
+      </w:pPr>
+      <w:r>
+        <w:t xml:space="preserve">git </w:t>
+      </w:r>
+      <w:proofErr w:type="spellStart"/>
+      <w:r>
+        <w:t>checkout</w:t>
+      </w:r>
+      <w:proofErr w:type="spellEnd"/>
+      <w:r>
+        <w:t xml:space="preserve"> &lt;</w:t>
+      </w:r>
+      <w:proofErr w:type="spellStart"/>
+      <w:r>
+        <w:t>branch</w:t>
+      </w:r>
+      <w:proofErr w:type="spellEnd"/>
+      <w:r>
+        <w:t>&gt; deja el código en el estado de una </w:t>
+      </w:r>
+      <w:proofErr w:type="spellStart"/>
+      <w:r>
+        <w:t>branchcon</w:t>
+      </w:r>
+      <w:proofErr w:type="spellEnd"/>
+      <w:r>
+        <w:t xml:space="preserve"> el nombre &lt;</w:t>
+      </w:r>
+      <w:proofErr w:type="spellStart"/>
+      <w:r>
+        <w:t>branch</w:t>
+      </w:r>
+      <w:proofErr w:type="spellEnd"/>
+      <w:r>
+        <w:t>&gt;;</w:t>
+      </w:r>
+    </w:p>
+    <w:p>
+      <w:pPr>
+        <w:pStyle w:val="Prrafodelista"/>
+        <w:numPr>
+          <w:ilvl w:val="0"/>
+          <w:numId w:val="24"/>
+        </w:numPr>
+      </w:pPr>
+      <w:r>
+        <w:t xml:space="preserve">git </w:t>
+      </w:r>
+      <w:proofErr w:type="spellStart"/>
+      <w:r>
+        <w:t>checkout</w:t>
+      </w:r>
+      <w:proofErr w:type="spellEnd"/>
+      <w:r>
+        <w:t xml:space="preserve"> &lt;hash&gt; deja el código en el estado de </w:t>
+      </w:r>
+      <w:r>
+        <w:rPr>
+          <w:i/>
+          <w:iCs/>
+        </w:rPr>
+        <w:t>commit</w:t>
+      </w:r>
+      <w:r>
+        <w:t> con el hash &lt;hash&gt;.</w:t>
+      </w:r>
+    </w:p>
+    <w:p>
+      <w:pPr>
+        <w:pStyle w:val="Ttulo1"/>
+        <w:rPr>
+          <w:rFonts w:eastAsiaTheme="majorEastAsia"/>
+        </w:rPr>
+      </w:pPr>
+      <w:r>
+        <w:rPr>
+          <w:rFonts w:eastAsiaTheme="majorEastAsia"/>
+        </w:rPr>
+        <w:t>C</w:t>
+      </w:r>
+      <w:r>
+        <w:rPr>
+          <w:rFonts w:eastAsiaTheme="majorEastAsia"/>
+        </w:rPr>
+        <w:t>lase 6: Generando entregas</w:t>
+      </w:r>
+    </w:p>
+    <w:p>
+      <w:pPr>
+        <w:pStyle w:val="Ttulo1"/>
+        <w:rPr>
+          <w:rFonts w:eastAsiaTheme="majorEastAsia"/>
+        </w:rPr>
+      </w:pPr>
+      <w:r>
+        <w:rPr>
+          <w:rFonts w:eastAsiaTheme="majorEastAsia"/>
+        </w:rPr>
+        <w:t>Viendo las modificaciones:</w:t>
+      </w:r>
+    </w:p>
+    <w:p>
+      <w:r>
+        <w:t xml:space="preserve">Git </w:t>
+      </w:r>
+      <w:proofErr w:type="spellStart"/>
+      <w:r>
+        <w:t>diff</w:t>
+      </w:r>
+      <w:proofErr w:type="spellEnd"/>
+      <w:r>
+        <w:t xml:space="preserve"> </w:t>
+      </w:r>
+      <w:r>
+        <w:t>hash</w:t>
+      </w:r>
+      <w:proofErr w:type="gramStart"/>
+      <w:r>
+        <w:t xml:space="preserve"> ..</w:t>
+      </w:r>
+      <w:proofErr w:type="gramEnd"/>
+      <w:r>
+        <w:t xml:space="preserve"> hash</w:t>
+      </w:r>
+      <w:r>
+        <w:t>= mostrar diferen</w:t>
+      </w:r>
+      <w:r>
+        <w:t xml:space="preserve">cia desde hasta dos </w:t>
+      </w:r>
+      <w:proofErr w:type="spellStart"/>
+      <w:r>
+        <w:t>commits</w:t>
+      </w:r>
+      <w:proofErr w:type="spellEnd"/>
+    </w:p>
+    <w:p>
+      <w:pPr>
+        <w:jc w:val="center"/>
+      </w:pPr>
+      <w:r>
+        <w:lastRenderedPageBreak/>
+        <w:drawing>
+          <wp:inline distT="0" distB="0" distL="0" distR="0" wp14:anchorId="34BE3F4C" wp14:editId="12AC9CA1">
+            <wp:extent cx="2683824" cy="2748886"/>
+            <wp:effectExtent l="0" t="0" r="2540" b="0"/>
+            <wp:docPr id="15" name="Imagen 15"/>
+            <wp:cNvGraphicFramePr>
+              <a:graphicFrameLocks xmlns:a="http://schemas.openxmlformats.org/drawingml/2006/main" noChangeAspect="1"/>
+            </wp:cNvGraphicFramePr>
+            <a:graphic xmlns:a="http://schemas.openxmlformats.org/drawingml/2006/main">
+              <a:graphicData uri="http://schemas.openxmlformats.org/drawingml/2006/picture">
+                <pic:pic xmlns:pic="http://schemas.openxmlformats.org/drawingml/2006/picture">
+                  <pic:nvPicPr>
+                    <pic:cNvPr id="1" name=""/>
+                    <pic:cNvPicPr/>
+                  </pic:nvPicPr>
+                  <pic:blipFill>
+                    <a:blip r:embed="rId16"/>
+                    <a:stretch>
+                      <a:fillRect/>
+                    </a:stretch>
+                  </pic:blipFill>
+                  <pic:spPr>
+                    <a:xfrm>
+                      <a:off x="0" y="0"/>
+                      <a:ext cx="2687536" cy="2752688"/>
+                    </a:xfrm>
+                    <a:prstGeom prst="rect">
+                      <a:avLst/>
+                    </a:prstGeom>
+                  </pic:spPr>
+                </pic:pic>
+              </a:graphicData>
+            </a:graphic>
+          </wp:inline>
+        </w:drawing>
+      </w:r>
+    </w:p>
+    <w:p>
+      <w:pPr>
+        <w:pStyle w:val="Ttulo1"/>
+        <w:rPr>
+          <w:rFonts w:eastAsiaTheme="majorEastAsia"/>
+        </w:rPr>
+      </w:pPr>
+      <w:r>
+        <w:rPr>
+          <w:rFonts w:eastAsiaTheme="majorEastAsia"/>
+        </w:rPr>
+        <w:t xml:space="preserve">Tags y </w:t>
+      </w:r>
+      <w:proofErr w:type="spellStart"/>
+      <w:r>
+        <w:rPr>
+          <w:rFonts w:eastAsiaTheme="majorEastAsia"/>
+        </w:rPr>
+        <w:t>releases</w:t>
+      </w:r>
+      <w:proofErr w:type="spellEnd"/>
+      <w:r>
+        <w:rPr>
+          <w:rFonts w:eastAsiaTheme="majorEastAsia"/>
+        </w:rPr>
+        <w:t>:</w:t>
+      </w:r>
+    </w:p>
+    <w:p>
+      <w:r>
+        <w:t xml:space="preserve">git log -n 2 = ver los </w:t>
+      </w:r>
+      <w:proofErr w:type="spellStart"/>
+      <w:r>
+        <w:t>ultimois</w:t>
+      </w:r>
+      <w:proofErr w:type="spellEnd"/>
+      <w:r>
+        <w:t xml:space="preserve"> dos </w:t>
+      </w:r>
+      <w:proofErr w:type="spellStart"/>
+      <w:r>
+        <w:t>commits</w:t>
+      </w:r>
+      <w:proofErr w:type="spellEnd"/>
+    </w:p>
+    <w:p>
+      <w:r>
+        <w:t xml:space="preserve">git tag -a nombre -m “Mensaje” = -a añadir, -m mensaje, </w:t>
+      </w:r>
+      <w:proofErr w:type="spellStart"/>
+      <w:r>
+        <w:t>crar</w:t>
+      </w:r>
+      <w:proofErr w:type="spellEnd"/>
+      <w:r>
+        <w:t xml:space="preserve"> un tag </w:t>
+      </w:r>
+    </w:p>
+    <w:p>
+      <w:pPr>
+        <w:jc w:val="center"/>
+      </w:pPr>
+      <w:r>
+        <w:drawing>
+          <wp:inline distT="0" distB="0" distL="0" distR="0" wp14:anchorId="28432893" wp14:editId="337855C3">
+            <wp:extent cx="2943636" cy="838317"/>
+            <wp:effectExtent l="0" t="0" r="9525" b="0"/>
+            <wp:docPr id="16" name="Imagen 16"/>
+            <wp:cNvGraphicFramePr>
+              <a:graphicFrameLocks xmlns:a="http://schemas.openxmlformats.org/drawingml/2006/main" noChangeAspect="1"/>
+            </wp:cNvGraphicFramePr>
+            <a:graphic xmlns:a="http://schemas.openxmlformats.org/drawingml/2006/main">
+              <a:graphicData uri="http://schemas.openxmlformats.org/drawingml/2006/picture">
+                <pic:pic xmlns:pic="http://schemas.openxmlformats.org/drawingml/2006/picture">
+                  <pic:nvPicPr>
+                    <pic:cNvPr id="1" name=""/>
+                    <pic:cNvPicPr/>
+                  </pic:nvPicPr>
+                  <pic:blipFill>
+                    <a:blip r:embed="rId17"/>
+                    <a:stretch>
+                      <a:fillRect/>
+                    </a:stretch>
+                  </pic:blipFill>
+                  <pic:spPr>
+                    <a:xfrm>
+                      <a:off x="0" y="0"/>
+                      <a:ext cx="2943636" cy="838317"/>
+                    </a:xfrm>
+                    <a:prstGeom prst="rect">
+                      <a:avLst/>
+                    </a:prstGeom>
+                  </pic:spPr>
+                </pic:pic>
+              </a:graphicData>
+            </a:graphic>
+          </wp:inline>
+        </w:drawing>
+      </w:r>
+    </w:p>
+    <w:p>
+      <w:r>
+        <w:t>En esta clase aprendemos:</w:t>
+      </w:r>
+    </w:p>
+    <w:p>
+      <w:pPr>
+        <w:numPr>
+          <w:ilvl w:val="0"/>
+          <w:numId w:val="25"/>
+        </w:numPr>
+      </w:pPr>
+      <w:r>
+        <w:t xml:space="preserve">Que es posible ver qué cambios se hicieron en cada archivo, con el comando git </w:t>
+      </w:r>
+      <w:proofErr w:type="spellStart"/>
+      <w:r>
+        <w:t>diff</w:t>
+      </w:r>
+      <w:proofErr w:type="spellEnd"/>
+      <w:r>
+        <w:t>;</w:t>
+      </w:r>
+    </w:p>
+    <w:p>
+      <w:pPr>
+        <w:numPr>
+          <w:ilvl w:val="0"/>
+          <w:numId w:val="25"/>
+        </w:numPr>
+      </w:pPr>
+      <w:r>
+        <w:t xml:space="preserve">Que, al escribir solo git </w:t>
+      </w:r>
+      <w:proofErr w:type="spellStart"/>
+      <w:r>
+        <w:t>diff</w:t>
+      </w:r>
+      <w:proofErr w:type="spellEnd"/>
+      <w:r>
+        <w:t>, vemos los cambios en nuestros archivos que no se agregaron para commit (con git add);</w:t>
+      </w:r>
+    </w:p>
+    <w:p>
+      <w:pPr>
+        <w:numPr>
+          <w:ilvl w:val="0"/>
+          <w:numId w:val="25"/>
+        </w:numPr>
+      </w:pPr>
+      <w:r>
+        <w:t xml:space="preserve">Que es posible comparar cambios entre dos ramas con git </w:t>
+      </w:r>
+      <w:proofErr w:type="spellStart"/>
+      <w:r>
+        <w:t>diff</w:t>
+      </w:r>
+      <w:proofErr w:type="spellEnd"/>
+      <w:r>
+        <w:t xml:space="preserve"> &lt;branch1&gt;</w:t>
+      </w:r>
+      <w:proofErr w:type="gramStart"/>
+      <w:r>
+        <w:t xml:space="preserve"> ..</w:t>
+      </w:r>
+      <w:proofErr w:type="gramEnd"/>
+      <w:r>
+        <w:t xml:space="preserve"> &lt;branch2&gt;</w:t>
+      </w:r>
+    </w:p>
+    <w:p>
+      <w:pPr>
+        <w:numPr>
+          <w:ilvl w:val="0"/>
+          <w:numId w:val="25"/>
+        </w:numPr>
+      </w:pPr>
+      <w:r>
+        <w:t xml:space="preserve">Que es posible comparar los cambios realizados entre un commit y otro, usando el comando git </w:t>
+      </w:r>
+      <w:proofErr w:type="spellStart"/>
+      <w:r>
+        <w:t>diff</w:t>
+      </w:r>
+      <w:proofErr w:type="spellEnd"/>
+      <w:r>
+        <w:t xml:space="preserve"> &lt;commit1&gt;</w:t>
+      </w:r>
+      <w:proofErr w:type="gramStart"/>
+      <w:r>
+        <w:t xml:space="preserve"> ..</w:t>
+      </w:r>
+      <w:proofErr w:type="gramEnd"/>
+      <w:r>
+        <w:t xml:space="preserve"> &lt;commit2&gt;;</w:t>
+      </w:r>
+    </w:p>
+    <w:p>
+      <w:pPr>
+        <w:numPr>
+          <w:ilvl w:val="0"/>
+          <w:numId w:val="25"/>
+        </w:numPr>
+      </w:pPr>
+      <w:r>
+        <w:t>Que Git nos permite guardar “marcos” de nuestra aplicación, por ejemplo, generando versiones, a través de git tag;</w:t>
+      </w:r>
+    </w:p>
+    <w:p>
+      <w:pPr>
+        <w:numPr>
+          <w:ilvl w:val="0"/>
+          <w:numId w:val="25"/>
+        </w:numPr>
+      </w:pPr>
+      <w:r>
+        <w:t xml:space="preserve">Que el comando git tag -a se usa para generar una </w:t>
+      </w:r>
+      <w:proofErr w:type="gramStart"/>
+      <w:r>
+        <w:t>nueva </w:t>
+      </w:r>
+      <w:r>
+        <w:rPr>
+          <w:i/>
+          <w:iCs/>
+        </w:rPr>
+        <w:t>tag</w:t>
+      </w:r>
+      <w:proofErr w:type="gramEnd"/>
+      <w:r>
+        <w:t>;</w:t>
+      </w:r>
+    </w:p>
+    <w:p>
+      <w:pPr>
+        <w:numPr>
+          <w:ilvl w:val="0"/>
+          <w:numId w:val="25"/>
+        </w:numPr>
+      </w:pPr>
+      <w:r>
+        <w:t>Las </w:t>
+      </w:r>
+      <w:proofErr w:type="spellStart"/>
+      <w:r>
+        <w:rPr>
+          <w:b/>
+          <w:bCs/>
+          <w:i/>
+          <w:iCs/>
+        </w:rPr>
+        <w:t>Releases</w:t>
+      </w:r>
+      <w:proofErr w:type="spellEnd"/>
+      <w:r>
+        <w:t> de GitHub, que son generadas para cada </w:t>
+      </w:r>
+      <w:r>
+        <w:rPr>
+          <w:i/>
+          <w:iCs/>
+        </w:rPr>
+        <w:t>tag</w:t>
+      </w:r>
+      <w:r>
+        <w:t> de Git que creamos en nuestro repositorio.</w:t>
+      </w:r>
+    </w:p>
+    <w:p>
+      <w:pPr>
+        <w:pStyle w:val="Ttulo1"/>
+        <w:rPr>
+          <w:rFonts w:eastAsiaTheme="majorEastAsia"/>
+        </w:rPr>
+      </w:pPr>
     </w:p>
     <w:p>
       <w:pPr>
@@ -3400,6 +4437,155 @@
     </w:lvl>
   </w:abstractNum>
   <w:abstractNum w:abstractNumId="7" w15:restartNumberingAfterBreak="0">
+    <w:nsid w:val="2F661C3A"/>
+    <w:multiLevelType w:val="multilevel"/>
+    <w:tmpl w:val="2682B372"/>
+    <w:lvl w:ilvl="0">
+      <w:start w:val="1"/>
+      <w:numFmt w:val="bullet"/>
+      <w:lvlText w:val=""/>
+      <w:lvlJc w:val="left"/>
+      <w:pPr>
+        <w:tabs>
+          <w:tab w:val="num" w:pos="720"/>
+        </w:tabs>
+        <w:ind w:left="720" w:hanging="360"/>
+      </w:pPr>
+      <w:rPr>
+        <w:rFonts w:ascii="Symbol" w:hAnsi="Symbol" w:hint="default"/>
+        <w:sz w:val="20"/>
+      </w:rPr>
+    </w:lvl>
+    <w:lvl w:ilvl="1" w:tentative="1">
+      <w:start w:val="1"/>
+      <w:numFmt w:val="bullet"/>
+      <w:lvlText w:val="o"/>
+      <w:lvlJc w:val="left"/>
+      <w:pPr>
+        <w:tabs>
+          <w:tab w:val="num" w:pos="1440"/>
+        </w:tabs>
+        <w:ind w:left="1440" w:hanging="360"/>
+      </w:pPr>
+      <w:rPr>
+        <w:rFonts w:ascii="Courier New" w:hAnsi="Courier New" w:hint="default"/>
+        <w:sz w:val="20"/>
+      </w:rPr>
+    </w:lvl>
+    <w:lvl w:ilvl="2" w:tentative="1">
+      <w:start w:val="1"/>
+      <w:numFmt w:val="bullet"/>
+      <w:lvlText w:val=""/>
+      <w:lvlJc w:val="left"/>
+      <w:pPr>
+        <w:tabs>
+          <w:tab w:val="num" w:pos="2160"/>
+        </w:tabs>
+        <w:ind w:left="2160" w:hanging="360"/>
+      </w:pPr>
+      <w:rPr>
+        <w:rFonts w:ascii="Wingdings" w:hAnsi="Wingdings" w:hint="default"/>
+        <w:sz w:val="20"/>
+      </w:rPr>
+    </w:lvl>
+    <w:lvl w:ilvl="3" w:tentative="1">
+      <w:start w:val="1"/>
+      <w:numFmt w:val="bullet"/>
+      <w:lvlText w:val=""/>
+      <w:lvlJc w:val="left"/>
+      <w:pPr>
+        <w:tabs>
+          <w:tab w:val="num" w:pos="2880"/>
+        </w:tabs>
+        <w:ind w:left="2880" w:hanging="360"/>
+      </w:pPr>
+      <w:rPr>
+        <w:rFonts w:ascii="Wingdings" w:hAnsi="Wingdings" w:hint="default"/>
+        <w:sz w:val="20"/>
+      </w:rPr>
+    </w:lvl>
+    <w:lvl w:ilvl="4" w:tentative="1">
+      <w:start w:val="1"/>
+      <w:numFmt w:val="bullet"/>
+      <w:lvlText w:val=""/>
+      <w:lvlJc w:val="left"/>
+      <w:pPr>
+        <w:tabs>
+          <w:tab w:val="num" w:pos="3600"/>
+        </w:tabs>
+        <w:ind w:left="3600" w:hanging="360"/>
+      </w:pPr>
+      <w:rPr>
+        <w:rFonts w:ascii="Wingdings" w:hAnsi="Wingdings" w:hint="default"/>
+        <w:sz w:val="20"/>
+      </w:rPr>
+    </w:lvl>
+    <w:lvl w:ilvl="5" w:tentative="1">
+      <w:start w:val="1"/>
+      <w:numFmt w:val="bullet"/>
+      <w:lvlText w:val=""/>
+      <w:lvlJc w:val="left"/>
+      <w:pPr>
+        <w:tabs>
+          <w:tab w:val="num" w:pos="4320"/>
+        </w:tabs>
+        <w:ind w:left="4320" w:hanging="360"/>
+      </w:pPr>
+      <w:rPr>
+        <w:rFonts w:ascii="Wingdings" w:hAnsi="Wingdings" w:hint="default"/>
+        <w:sz w:val="20"/>
+      </w:rPr>
+    </w:lvl>
+    <w:lvl w:ilvl="6" w:tentative="1">
+      <w:start w:val="1"/>
+      <w:numFmt w:val="bullet"/>
+      <w:lvlText w:val=""/>
+      <w:lvlJc w:val="left"/>
+      <w:pPr>
+        <w:tabs>
+          <w:tab w:val="num" w:pos="5040"/>
+        </w:tabs>
+        <w:ind w:left="5040" w:hanging="360"/>
+      </w:pPr>
+      <w:rPr>
+        <w:rFonts w:ascii="Wingdings" w:hAnsi="Wingdings" w:hint="default"/>
+        <w:sz w:val="20"/>
+      </w:rPr>
+    </w:lvl>
+    <w:lvl w:ilvl="7" w:tentative="1">
+      <w:start w:val="1"/>
+      <w:numFmt w:val="bullet"/>
+      <w:lvlText w:val=""/>
+      <w:lvlJc w:val="left"/>
+      <w:pPr>
+        <w:tabs>
+          <w:tab w:val="num" w:pos="5760"/>
+        </w:tabs>
+        <w:ind w:left="5760" w:hanging="360"/>
+      </w:pPr>
+      <w:rPr>
+        <w:rFonts w:ascii="Wingdings" w:hAnsi="Wingdings" w:hint="default"/>
+        <w:sz w:val="20"/>
+      </w:rPr>
+    </w:lvl>
+    <w:lvl w:ilvl="8" w:tentative="1">
+      <w:start w:val="1"/>
+      <w:numFmt w:val="bullet"/>
+      <w:lvlText w:val=""/>
+      <w:lvlJc w:val="left"/>
+      <w:pPr>
+        <w:tabs>
+          <w:tab w:val="num" w:pos="6480"/>
+        </w:tabs>
+        <w:ind w:left="6480" w:hanging="360"/>
+      </w:pPr>
+      <w:rPr>
+        <w:rFonts w:ascii="Wingdings" w:hAnsi="Wingdings" w:hint="default"/>
+        <w:sz w:val="20"/>
+      </w:rPr>
+    </w:lvl>
+  </w:abstractNum>
+  <w:abstractNum w:abstractNumId="8" w15:restartNumberingAfterBreak="0">
     <w:nsid w:val="2F7B467B"/>
     <w:multiLevelType w:val="multilevel"/>
     <w:tmpl w:val="4100FE94"/>
@@ -3548,7 +4734,7 @@
       </w:rPr>
     </w:lvl>
   </w:abstractNum>
-  <w:abstractNum w:abstractNumId="8" w15:restartNumberingAfterBreak="0">
+  <w:abstractNum w:abstractNumId="9" w15:restartNumberingAfterBreak="0">
     <w:nsid w:val="31D917A7"/>
     <w:multiLevelType w:val="hybridMultilevel"/>
     <w:tmpl w:val="130042B2"/>
@@ -3661,7 +4847,7 @@
       </w:rPr>
     </w:lvl>
   </w:abstractNum>
-  <w:abstractNum w:abstractNumId="9" w15:restartNumberingAfterBreak="0">
+  <w:abstractNum w:abstractNumId="10" w15:restartNumberingAfterBreak="0">
     <w:nsid w:val="33B30B46"/>
     <w:multiLevelType w:val="hybridMultilevel"/>
     <w:tmpl w:val="44A4925E"/>
@@ -3774,7 +4960,7 @@
       </w:rPr>
     </w:lvl>
   </w:abstractNum>
-  <w:abstractNum w:abstractNumId="10" w15:restartNumberingAfterBreak="0">
+  <w:abstractNum w:abstractNumId="11" w15:restartNumberingAfterBreak="0">
     <w:nsid w:val="3AC83F40"/>
     <w:multiLevelType w:val="multilevel"/>
     <w:tmpl w:val="817AC4EA"/>
@@ -3923,7 +5109,7 @@
       </w:rPr>
     </w:lvl>
   </w:abstractNum>
-  <w:abstractNum w:abstractNumId="11" w15:restartNumberingAfterBreak="0">
+  <w:abstractNum w:abstractNumId="12" w15:restartNumberingAfterBreak="0">
     <w:nsid w:val="46D34C30"/>
     <w:multiLevelType w:val="hybridMultilevel"/>
     <w:tmpl w:val="3E247666"/>
@@ -4036,7 +5222,7 @@
       </w:rPr>
     </w:lvl>
   </w:abstractNum>
-  <w:abstractNum w:abstractNumId="12" w15:restartNumberingAfterBreak="0">
+  <w:abstractNum w:abstractNumId="13" w15:restartNumberingAfterBreak="0">
     <w:nsid w:val="4BA9627A"/>
     <w:multiLevelType w:val="hybridMultilevel"/>
     <w:tmpl w:val="4CD4AFF0"/>
@@ -4149,7 +5335,7 @@
       </w:rPr>
     </w:lvl>
   </w:abstractNum>
-  <w:abstractNum w:abstractNumId="13" w15:restartNumberingAfterBreak="0">
+  <w:abstractNum w:abstractNumId="14" w15:restartNumberingAfterBreak="0">
     <w:nsid w:val="58771E8D"/>
     <w:multiLevelType w:val="multilevel"/>
     <w:tmpl w:val="9026AD98"/>
@@ -4298,7 +5484,156 @@
       </w:rPr>
     </w:lvl>
   </w:abstractNum>
-  <w:abstractNum w:abstractNumId="14" w15:restartNumberingAfterBreak="0">
+  <w:abstractNum w:abstractNumId="15" w15:restartNumberingAfterBreak="0">
+    <w:nsid w:val="5FC435C5"/>
+    <w:multiLevelType w:val="multilevel"/>
+    <w:tmpl w:val="2682B372"/>
+    <w:lvl w:ilvl="0">
+      <w:start w:val="1"/>
+      <w:numFmt w:val="bullet"/>
+      <w:lvlText w:val=""/>
+      <w:lvlJc w:val="left"/>
+      <w:pPr>
+        <w:tabs>
+          <w:tab w:val="num" w:pos="720"/>
+        </w:tabs>
+        <w:ind w:left="720" w:hanging="360"/>
+      </w:pPr>
+      <w:rPr>
+        <w:rFonts w:ascii="Symbol" w:hAnsi="Symbol" w:hint="default"/>
+        <w:sz w:val="20"/>
+      </w:rPr>
+    </w:lvl>
+    <w:lvl w:ilvl="1">
+      <w:start w:val="1"/>
+      <w:numFmt w:val="bullet"/>
+      <w:lvlText w:val="o"/>
+      <w:lvlJc w:val="left"/>
+      <w:pPr>
+        <w:tabs>
+          <w:tab w:val="num" w:pos="1440"/>
+        </w:tabs>
+        <w:ind w:left="1440" w:hanging="360"/>
+      </w:pPr>
+      <w:rPr>
+        <w:rFonts w:ascii="Courier New" w:hAnsi="Courier New" w:hint="default"/>
+        <w:sz w:val="20"/>
+      </w:rPr>
+    </w:lvl>
+    <w:lvl w:ilvl="2" w:tentative="1">
+      <w:start w:val="1"/>
+      <w:numFmt w:val="bullet"/>
+      <w:lvlText w:val=""/>
+      <w:lvlJc w:val="left"/>
+      <w:pPr>
+        <w:tabs>
+          <w:tab w:val="num" w:pos="2160"/>
+        </w:tabs>
+        <w:ind w:left="2160" w:hanging="360"/>
+      </w:pPr>
+      <w:rPr>
+        <w:rFonts w:ascii="Wingdings" w:hAnsi="Wingdings" w:hint="default"/>
+        <w:sz w:val="20"/>
+      </w:rPr>
+    </w:lvl>
+    <w:lvl w:ilvl="3" w:tentative="1">
+      <w:start w:val="1"/>
+      <w:numFmt w:val="bullet"/>
+      <w:lvlText w:val=""/>
+      <w:lvlJc w:val="left"/>
+      <w:pPr>
+        <w:tabs>
+          <w:tab w:val="num" w:pos="2880"/>
+        </w:tabs>
+        <w:ind w:left="2880" w:hanging="360"/>
+      </w:pPr>
+      <w:rPr>
+        <w:rFonts w:ascii="Wingdings" w:hAnsi="Wingdings" w:hint="default"/>
+        <w:sz w:val="20"/>
+      </w:rPr>
+    </w:lvl>
+    <w:lvl w:ilvl="4" w:tentative="1">
+      <w:start w:val="1"/>
+      <w:numFmt w:val="bullet"/>
+      <w:lvlText w:val=""/>
+      <w:lvlJc w:val="left"/>
+      <w:pPr>
+        <w:tabs>
+          <w:tab w:val="num" w:pos="3600"/>
+        </w:tabs>
+        <w:ind w:left="3600" w:hanging="360"/>
+      </w:pPr>
+      <w:rPr>
+        <w:rFonts w:ascii="Wingdings" w:hAnsi="Wingdings" w:hint="default"/>
+        <w:sz w:val="20"/>
+      </w:rPr>
+    </w:lvl>
+    <w:lvl w:ilvl="5" w:tentative="1">
+      <w:start w:val="1"/>
+      <w:numFmt w:val="bullet"/>
+      <w:lvlText w:val=""/>
+      <w:lvlJc w:val="left"/>
+      <w:pPr>
+        <w:tabs>
+          <w:tab w:val="num" w:pos="4320"/>
+        </w:tabs>
+        <w:ind w:left="4320" w:hanging="360"/>
+      </w:pPr>
+      <w:rPr>
+        <w:rFonts w:ascii="Wingdings" w:hAnsi="Wingdings" w:hint="default"/>
+        <w:sz w:val="20"/>
+      </w:rPr>
+    </w:lvl>
+    <w:lvl w:ilvl="6" w:tentative="1">
+      <w:start w:val="1"/>
+      <w:numFmt w:val="bullet"/>
+      <w:lvlText w:val=""/>
+      <w:lvlJc w:val="left"/>
+      <w:pPr>
+        <w:tabs>
+          <w:tab w:val="num" w:pos="5040"/>
+        </w:tabs>
+        <w:ind w:left="5040" w:hanging="360"/>
+      </w:pPr>
+      <w:rPr>
+        <w:rFonts w:ascii="Wingdings" w:hAnsi="Wingdings" w:hint="default"/>
+        <w:sz w:val="20"/>
+      </w:rPr>
+    </w:lvl>
+    <w:lvl w:ilvl="7" w:tentative="1">
+      <w:start w:val="1"/>
+      <w:numFmt w:val="bullet"/>
+      <w:lvlText w:val=""/>
+      <w:lvlJc w:val="left"/>
+      <w:pPr>
+        <w:tabs>
+          <w:tab w:val="num" w:pos="5760"/>
+        </w:tabs>
+        <w:ind w:left="5760" w:hanging="360"/>
+      </w:pPr>
+      <w:rPr>
+        <w:rFonts w:ascii="Wingdings" w:hAnsi="Wingdings" w:hint="default"/>
+        <w:sz w:val="20"/>
+      </w:rPr>
+    </w:lvl>
+    <w:lvl w:ilvl="8" w:tentative="1">
+      <w:start w:val="1"/>
+      <w:numFmt w:val="bullet"/>
+      <w:lvlText w:val=""/>
+      <w:lvlJc w:val="left"/>
+      <w:pPr>
+        <w:tabs>
+          <w:tab w:val="num" w:pos="6480"/>
+        </w:tabs>
+        <w:ind w:left="6480" w:hanging="360"/>
+      </w:pPr>
+      <w:rPr>
+        <w:rFonts w:ascii="Wingdings" w:hAnsi="Wingdings" w:hint="default"/>
+        <w:sz w:val="20"/>
+      </w:rPr>
+    </w:lvl>
+  </w:abstractNum>
+  <w:abstractNum w:abstractNumId="16" w15:restartNumberingAfterBreak="0">
     <w:nsid w:val="69A70423"/>
     <w:multiLevelType w:val="multilevel"/>
     <w:tmpl w:val="E6A60BDE"/>
@@ -4447,7 +5782,7 @@
       </w:rPr>
     </w:lvl>
   </w:abstractNum>
-  <w:abstractNum w:abstractNumId="15" w15:restartNumberingAfterBreak="0">
+  <w:abstractNum w:abstractNumId="17" w15:restartNumberingAfterBreak="0">
     <w:nsid w:val="6DD316BE"/>
     <w:multiLevelType w:val="hybridMultilevel"/>
     <w:tmpl w:val="7E7003C4"/>
@@ -4560,7 +5895,7 @@
       </w:rPr>
     </w:lvl>
   </w:abstractNum>
-  <w:abstractNum w:abstractNumId="16" w15:restartNumberingAfterBreak="0">
+  <w:abstractNum w:abstractNumId="18" w15:restartNumberingAfterBreak="0">
     <w:nsid w:val="70250913"/>
     <w:multiLevelType w:val="hybridMultilevel"/>
     <w:tmpl w:val="816E0048"/>
@@ -4673,7 +6008,7 @@
       </w:rPr>
     </w:lvl>
   </w:abstractNum>
-  <w:abstractNum w:abstractNumId="17" w15:restartNumberingAfterBreak="0">
+  <w:abstractNum w:abstractNumId="19" w15:restartNumberingAfterBreak="0">
     <w:nsid w:val="754244F7"/>
     <w:multiLevelType w:val="multilevel"/>
     <w:tmpl w:val="1090AAF0"/>
@@ -4822,7 +6157,7 @@
       </w:rPr>
     </w:lvl>
   </w:abstractNum>
-  <w:abstractNum w:abstractNumId="18" w15:restartNumberingAfterBreak="0">
+  <w:abstractNum w:abstractNumId="20" w15:restartNumberingAfterBreak="0">
     <w:nsid w:val="75FD30C1"/>
     <w:multiLevelType w:val="multilevel"/>
     <w:tmpl w:val="56905454"/>
@@ -4971,7 +6306,7 @@
       </w:rPr>
     </w:lvl>
   </w:abstractNum>
-  <w:abstractNum w:abstractNumId="19" w15:restartNumberingAfterBreak="0">
+  <w:abstractNum w:abstractNumId="21" w15:restartNumberingAfterBreak="0">
     <w:nsid w:val="79EA67FB"/>
     <w:multiLevelType w:val="multilevel"/>
     <w:tmpl w:val="933CF81E"/>
@@ -5120,7 +6455,7 @@
       </w:rPr>
     </w:lvl>
   </w:abstractNum>
-  <w:abstractNum w:abstractNumId="20" w15:restartNumberingAfterBreak="0">
+  <w:abstractNum w:abstractNumId="22" w15:restartNumberingAfterBreak="0">
     <w:nsid w:val="7B327218"/>
     <w:multiLevelType w:val="multilevel"/>
     <w:tmpl w:val="86C0DBC4"/>
@@ -5269,7 +6604,7 @@
       </w:rPr>
     </w:lvl>
   </w:abstractNum>
-  <w:abstractNum w:abstractNumId="21" w15:restartNumberingAfterBreak="0">
+  <w:abstractNum w:abstractNumId="23" w15:restartNumberingAfterBreak="0">
     <w:nsid w:val="7CD309CA"/>
     <w:multiLevelType w:val="hybridMultilevel"/>
     <w:tmpl w:val="7EE80AC0"/>
@@ -5382,7 +6717,7 @@
       </w:rPr>
     </w:lvl>
   </w:abstractNum>
-  <w:abstractNum w:abstractNumId="22" w15:restartNumberingAfterBreak="0">
+  <w:abstractNum w:abstractNumId="24" w15:restartNumberingAfterBreak="0">
     <w:nsid w:val="7EBE0C1A"/>
     <w:multiLevelType w:val="multilevel"/>
     <w:tmpl w:val="C966E7A0"/>
@@ -5532,73 +6867,79 @@
     </w:lvl>
   </w:abstractNum>
   <w:num w:numId="1" w16cid:durableId="1160924178">
-    <w:abstractNumId w:val="14"/>
+    <w:abstractNumId w:val="16"/>
   </w:num>
   <w:num w:numId="2" w16cid:durableId="1923416265">
-    <w:abstractNumId w:val="12"/>
+    <w:abstractNumId w:val="13"/>
   </w:num>
   <w:num w:numId="3" w16cid:durableId="829710997">
     <w:abstractNumId w:val="3"/>
   </w:num>
   <w:num w:numId="4" w16cid:durableId="2013606748">
-    <w:abstractNumId w:val="21"/>
+    <w:abstractNumId w:val="23"/>
   </w:num>
   <w:num w:numId="5" w16cid:durableId="791050320">
     <w:abstractNumId w:val="4"/>
   </w:num>
   <w:num w:numId="6" w16cid:durableId="432550260">
-    <w:abstractNumId w:val="19"/>
+    <w:abstractNumId w:val="21"/>
   </w:num>
   <w:num w:numId="7" w16cid:durableId="1031808643">
     <w:abstractNumId w:val="6"/>
   </w:num>
   <w:num w:numId="8" w16cid:durableId="1980183140">
-    <w:abstractNumId w:val="15"/>
+    <w:abstractNumId w:val="17"/>
   </w:num>
   <w:num w:numId="9" w16cid:durableId="1020814633">
-    <w:abstractNumId w:val="20"/>
+    <w:abstractNumId w:val="22"/>
   </w:num>
   <w:num w:numId="10" w16cid:durableId="839736409">
     <w:abstractNumId w:val="1"/>
   </w:num>
   <w:num w:numId="11" w16cid:durableId="188178400">
-    <w:abstractNumId w:val="13"/>
+    <w:abstractNumId w:val="14"/>
   </w:num>
   <w:num w:numId="12" w16cid:durableId="428964393">
-    <w:abstractNumId w:val="11"/>
+    <w:abstractNumId w:val="12"/>
   </w:num>
   <w:num w:numId="13" w16cid:durableId="751699360">
     <w:abstractNumId w:val="5"/>
   </w:num>
   <w:num w:numId="14" w16cid:durableId="2144619963">
-    <w:abstractNumId w:val="8"/>
+    <w:abstractNumId w:val="9"/>
   </w:num>
   <w:num w:numId="15" w16cid:durableId="1431583198">
     <w:abstractNumId w:val="0"/>
   </w:num>
   <w:num w:numId="16" w16cid:durableId="503131643">
-    <w:abstractNumId w:val="9"/>
+    <w:abstractNumId w:val="10"/>
   </w:num>
   <w:num w:numId="17" w16cid:durableId="1808472946">
-    <w:abstractNumId w:val="22"/>
+    <w:abstractNumId w:val="24"/>
   </w:num>
   <w:num w:numId="18" w16cid:durableId="599876183">
-    <w:abstractNumId w:val="16"/>
+    <w:abstractNumId w:val="18"/>
   </w:num>
   <w:num w:numId="19" w16cid:durableId="1425609287">
-    <w:abstractNumId w:val="7"/>
+    <w:abstractNumId w:val="8"/>
   </w:num>
   <w:num w:numId="20" w16cid:durableId="1828789333">
     <w:abstractNumId w:val="2"/>
   </w:num>
   <w:num w:numId="21" w16cid:durableId="1271934877">
-    <w:abstractNumId w:val="17"/>
+    <w:abstractNumId w:val="19"/>
   </w:num>
   <w:num w:numId="22" w16cid:durableId="1735203238">
-    <w:abstractNumId w:val="10"/>
+    <w:abstractNumId w:val="11"/>
   </w:num>
   <w:num w:numId="23" w16cid:durableId="644161786">
-    <w:abstractNumId w:val="18"/>
+    <w:abstractNumId w:val="20"/>
+  </w:num>
+  <w:num w:numId="24" w16cid:durableId="789477833">
+    <w:abstractNumId w:val="15"/>
+  </w:num>
+  <w:num w:numId="25" w16cid:durableId="189146117">
+    <w:abstractNumId w:val="7"/>
   </w:num>
 </w:numbering>
 </file>

</xml_diff>